<commit_message>
In the process of refining filtering cycles. For all time duration filtering, we are first checking to make sure that only contiguous signals whose amplitude difference is not greater than 5x are filtered. We don't want to merge primitives that have large difference in amplitude, even if the duration is short. There are three for the framework: 1) Filtering primitives: primiitvesCleanUp.m. For compositions cleanUp.m. For LLBs Refinement.m.
</commit_message>
<xml_diff>
--- a/Documentation/The RCBHT System for Snap Verification.docx
+++ b/Documentation/The RCBHT System for Snap Verification.docx
@@ -268,6 +268,7 @@
                       <w:szCs w:val="34"/>
                     </w:rPr>
                   </w:pPr>
+                  <w:proofErr w:type="spellStart"/>
                   <w:r>
                     <w:rPr>
                       <w:color w:val="FFFFFF" w:themeColor="background1"/>
@@ -284,6 +285,7 @@
                     </w:rPr>
                     <w:t>Neg</w:t>
                   </w:r>
+                  <w:proofErr w:type="spellEnd"/>
                 </w:p>
               </w:txbxContent>
             </v:textbox>
@@ -319,6 +321,7 @@
                       <w:szCs w:val="34"/>
                     </w:rPr>
                   </w:pPr>
+                  <w:proofErr w:type="spellStart"/>
                   <w:r>
                     <w:rPr>
                       <w:color w:val="FFFFFF" w:themeColor="background1"/>
@@ -327,6 +330,7 @@
                     </w:rPr>
                     <w:t>BPos</w:t>
                   </w:r>
+                  <w:proofErr w:type="spellEnd"/>
                 </w:p>
               </w:txbxContent>
             </v:textbox>
@@ -442,7 +446,15 @@
         <w:t>represented by the following strings and gradient values</w:t>
       </w:r>
       <w:r>
-        <w:t xml:space="preserve"> (see GradientClassification.m)</w:t>
+        <w:t xml:space="preserve"> (see </w:t>
+      </w:r>
+      <w:proofErr w:type="spellStart"/>
+      <w:r>
+        <w:t>GradientClassification.m</w:t>
+      </w:r>
+      <w:proofErr w:type="spellEnd"/>
+      <w:r>
+        <w:t>)</w:t>
       </w:r>
       <w:r>
         <w:t xml:space="preserve">: </w:t>
@@ -455,23 +467,96 @@
       <w:bookmarkStart w:id="0" w:name="OLE_LINK1"/>
       <w:bookmarkStart w:id="1" w:name="OLE_LINK2"/>
       <w:r>
-        <w:t xml:space="preserve">pimp  =1000.0;     nimp = -1*pimp; </w:t>
+        <w:t xml:space="preserve">pimp  =1000.0;     </w:t>
+      </w:r>
+      <w:proofErr w:type="spellStart"/>
+      <w:r>
+        <w:t>nimp</w:t>
+      </w:r>
+      <w:proofErr w:type="spellEnd"/>
+      <w:r>
+        <w:t xml:space="preserve"> = -1*pimp; </w:t>
       </w:r>
       <w:r>
         <w:br/>
       </w:r>
-      <w:r>
-        <w:t>bpos  = 100.0;     bneg = -1*bpos;</w:t>
+      <w:proofErr w:type="spellStart"/>
+      <w:r>
+        <w:t>bpos</w:t>
+      </w:r>
+      <w:proofErr w:type="spellEnd"/>
+      <w:r>
+        <w:t xml:space="preserve">  = 100.0;     </w:t>
+      </w:r>
+      <w:proofErr w:type="spellStart"/>
+      <w:r>
+        <w:t>bneg</w:t>
+      </w:r>
+      <w:proofErr w:type="spellEnd"/>
+      <w:r>
+        <w:t xml:space="preserve"> = -1*</w:t>
+      </w:r>
+      <w:proofErr w:type="spellStart"/>
+      <w:r>
+        <w:t>bpos</w:t>
+      </w:r>
+      <w:proofErr w:type="spellEnd"/>
+      <w:r>
+        <w:t>;</w:t>
       </w:r>
       <w:r>
         <w:br/>
       </w:r>
-      <w:r>
-        <w:t>mpos  =  10.0;     mneg = -1*mpos;</w:t>
+      <w:proofErr w:type="spellStart"/>
+      <w:r>
+        <w:t>mpos</w:t>
+      </w:r>
+      <w:proofErr w:type="spellEnd"/>
+      <w:r>
+        <w:t xml:space="preserve">  =  10.0;     </w:t>
+      </w:r>
+      <w:proofErr w:type="spellStart"/>
+      <w:r>
+        <w:t>mneg</w:t>
+      </w:r>
+      <w:proofErr w:type="spellEnd"/>
+      <w:r>
+        <w:t xml:space="preserve"> = -1*</w:t>
+      </w:r>
+      <w:proofErr w:type="spellStart"/>
+      <w:r>
+        <w:t>mpos</w:t>
+      </w:r>
+      <w:proofErr w:type="spellEnd"/>
+      <w:r>
+        <w:t>;</w:t>
       </w:r>
       <w:r>
         <w:br/>
-        <w:t>spos  =   1.0;     sneg = -1*spos;</w:t>
+      </w:r>
+      <w:proofErr w:type="spellStart"/>
+      <w:r>
+        <w:t>spos</w:t>
+      </w:r>
+      <w:proofErr w:type="spellEnd"/>
+      <w:r>
+        <w:t xml:space="preserve">  =   1.0;     </w:t>
+      </w:r>
+      <w:proofErr w:type="spellStart"/>
+      <w:r>
+        <w:t>sneg</w:t>
+      </w:r>
+      <w:proofErr w:type="spellEnd"/>
+      <w:r>
+        <w:t xml:space="preserve"> = -1*</w:t>
+      </w:r>
+      <w:proofErr w:type="spellStart"/>
+      <w:r>
+        <w:t>spos</w:t>
+      </w:r>
+      <w:proofErr w:type="spellEnd"/>
+      <w:r>
+        <w:t>;</w:t>
       </w:r>
       <w:r>
         <w:br/>
@@ -511,7 +596,15 @@
         </w:numPr>
       </w:pPr>
       <w:r>
-        <w:t xml:space="preserve">‘bpos’: </w:t>
+        <w:t>‘</w:t>
+      </w:r>
+      <w:proofErr w:type="spellStart"/>
+      <w:r>
+        <w:t>bpos</w:t>
+      </w:r>
+      <w:proofErr w:type="spellEnd"/>
+      <w:r>
+        <w:t xml:space="preserve">’: </w:t>
       </w:r>
       <w:r>
         <w:tab/>
@@ -541,7 +634,15 @@
         </w:numPr>
       </w:pPr>
       <w:r>
-        <w:t xml:space="preserve">‘mpos’: </w:t>
+        <w:t>‘</w:t>
+      </w:r>
+      <w:proofErr w:type="spellStart"/>
+      <w:r>
+        <w:t>mpos</w:t>
+      </w:r>
+      <w:proofErr w:type="spellEnd"/>
+      <w:r>
+        <w:t xml:space="preserve">’: </w:t>
       </w:r>
       <w:r>
         <w:tab/>
@@ -580,7 +681,15 @@
         </w:numPr>
       </w:pPr>
       <w:r>
-        <w:t xml:space="preserve">‘spos’: </w:t>
+        <w:t>‘</w:t>
+      </w:r>
+      <w:proofErr w:type="spellStart"/>
+      <w:r>
+        <w:t>spos</w:t>
+      </w:r>
+      <w:proofErr w:type="spellEnd"/>
+      <w:r>
+        <w:t xml:space="preserve">’: </w:t>
       </w:r>
       <w:r>
         <w:tab/>
@@ -612,9 +721,11 @@
       <w:r>
         <w:t>‘</w:t>
       </w:r>
+      <w:proofErr w:type="spellStart"/>
       <w:r>
         <w:t>nimp</w:t>
       </w:r>
+      <w:proofErr w:type="spellEnd"/>
       <w:r>
         <w:t>:</w:t>
       </w:r>
@@ -634,7 +745,15 @@
         </w:numPr>
       </w:pPr>
       <w:r>
-        <w:t>‘bneg’:</w:t>
+        <w:t>‘</w:t>
+      </w:r>
+      <w:proofErr w:type="spellStart"/>
+      <w:r>
+        <w:t>bneg</w:t>
+      </w:r>
+      <w:proofErr w:type="spellEnd"/>
+      <w:r>
+        <w:t>’:</w:t>
       </w:r>
       <w:r>
         <w:tab/>
@@ -679,7 +798,15 @@
         </w:numPr>
       </w:pPr>
       <w:r>
-        <w:t xml:space="preserve">‘mneg’: </w:t>
+        <w:t>‘</w:t>
+      </w:r>
+      <w:proofErr w:type="spellStart"/>
+      <w:r>
+        <w:t>mneg</w:t>
+      </w:r>
+      <w:proofErr w:type="spellEnd"/>
+      <w:r>
+        <w:t xml:space="preserve">’: </w:t>
       </w:r>
       <w:r>
         <w:tab/>
@@ -719,7 +846,15 @@
         </w:numPr>
       </w:pPr>
       <w:r>
-        <w:t>‘sneg’:</w:t>
+        <w:t>‘</w:t>
+      </w:r>
+      <w:proofErr w:type="spellStart"/>
+      <w:r>
+        <w:t>sneg</w:t>
+      </w:r>
+      <w:proofErr w:type="spellEnd"/>
+      <w:r>
+        <w:t>’:</w:t>
       </w:r>
       <w:r>
         <w:tab/>
@@ -753,7 +888,15 @@
         </w:numPr>
       </w:pPr>
       <w:r>
-        <w:t>‘const’:</w:t>
+        <w:t>‘</w:t>
+      </w:r>
+      <w:proofErr w:type="spellStart"/>
+      <w:r>
+        <w:t>const</w:t>
+      </w:r>
+      <w:proofErr w:type="spellEnd"/>
+      <w:r>
+        <w:t>’:</w:t>
       </w:r>
       <w:r>
         <w:tab/>
@@ -802,7 +945,15 @@
         <w:ind w:firstLine="0"/>
       </w:pPr>
       <w:r>
-        <w:t xml:space="preserve">The process the consists in assigning </w:t>
+        <w:t xml:space="preserve">The process </w:t>
+      </w:r>
+      <w:proofErr w:type="gramStart"/>
+      <w:r>
+        <w:t>the consists</w:t>
+      </w:r>
+      <w:proofErr w:type="gramEnd"/>
+      <w:r>
+        <w:t xml:space="preserve"> in assigning </w:t>
       </w:r>
       <w:r>
         <w:rPr>
@@ -894,10 +1045,26 @@
       </w:pPr>
       <w:r>
         <w:lastRenderedPageBreak/>
-        <w:t>The information of each primitive is saved in the statData structure of type cell array, which holds 7 different elements of data for each primitive</w:t>
-      </w:r>
-      <w:r>
-        <w:t xml:space="preserve"> (see StatisticalData.m)</w:t>
+        <w:t xml:space="preserve">The information of each primitive is saved in the </w:t>
+      </w:r>
+      <w:proofErr w:type="spellStart"/>
+      <w:r>
+        <w:t>statData</w:t>
+      </w:r>
+      <w:proofErr w:type="spellEnd"/>
+      <w:r>
+        <w:t xml:space="preserve"> structure of type cell array, which holds 7 different elements of data for each primitive</w:t>
+      </w:r>
+      <w:r>
+        <w:t xml:space="preserve"> (see </w:t>
+      </w:r>
+      <w:proofErr w:type="spellStart"/>
+      <w:r>
+        <w:t>StatisticalData.m</w:t>
+      </w:r>
+      <w:proofErr w:type="spellEnd"/>
+      <w:r>
+        <w:t>)</w:t>
       </w:r>
       <w:r>
         <w:t>:</w:t>
@@ -909,7 +1076,16 @@
       </w:pPr>
       <w:r>
         <w:tab/>
-        <w:t xml:space="preserve">statData = { </w:t>
+      </w:r>
+      <w:proofErr w:type="spellStart"/>
+      <w:proofErr w:type="gramStart"/>
+      <w:r>
+        <w:t>statData</w:t>
+      </w:r>
+      <w:proofErr w:type="spellEnd"/>
+      <w:proofErr w:type="gramEnd"/>
+      <w:r>
+        <w:t xml:space="preserve"> = { </w:t>
       </w:r>
     </w:p>
     <w:p>
@@ -921,7 +1097,11 @@
         </w:numPr>
       </w:pPr>
       <w:r>
-        <w:t>Average value of primitiv</w:t>
+        <w:t xml:space="preserve">Average value of </w:t>
+      </w:r>
+      <w:proofErr w:type="spellStart"/>
+      <w:r>
+        <w:t>primitiv</w:t>
       </w:r>
       <w:r>
         <w:t>f</w:t>
@@ -929,6 +1109,7 @@
       <w:r>
         <w:t>e</w:t>
       </w:r>
+      <w:proofErr w:type="spellEnd"/>
     </w:p>
     <w:p>
       <w:pPr>
@@ -1017,25 +1198,59 @@
           <w:b/>
         </w:rPr>
       </w:pPr>
+      <w:proofErr w:type="spellStart"/>
+      <w:proofErr w:type="gramStart"/>
       <w:r>
         <w:rPr>
           <w:b/>
         </w:rPr>
-        <w:t xml:space="preserve">statData – cell to vector - and Gradient Labels - </w:t>
-      </w:r>
+        <w:t>statData</w:t>
+      </w:r>
+      <w:proofErr w:type="spellEnd"/>
+      <w:proofErr w:type="gramEnd"/>
       <w:r>
         <w:rPr>
           <w:b/>
         </w:rPr>
-        <w:t>Strings to Int’s</w:t>
-      </w:r>
+        <w:t xml:space="preserve"> – cell to vector - and Gradient Labels - </w:t>
+      </w:r>
+      <w:r>
+        <w:rPr>
+          <w:b/>
+        </w:rPr>
+        <w:t xml:space="preserve">Strings to </w:t>
+      </w:r>
+      <w:proofErr w:type="spellStart"/>
+      <w:r>
+        <w:rPr>
+          <w:b/>
+        </w:rPr>
+        <w:t>Int’s</w:t>
+      </w:r>
+      <w:proofErr w:type="spellEnd"/>
     </w:p>
     <w:p>
       <w:pPr>
         <w:ind w:firstLine="0"/>
       </w:pPr>
       <w:r>
-        <w:t xml:space="preserve">For easing conversion between Matlab and C++, statData was converted from a CELL array to a vector array by converting gradient string labels into </w:t>
+        <w:t xml:space="preserve">For easing conversion between </w:t>
+      </w:r>
+      <w:proofErr w:type="spellStart"/>
+      <w:r>
+        <w:t>Matlab</w:t>
+      </w:r>
+      <w:proofErr w:type="spellEnd"/>
+      <w:r>
+        <w:t xml:space="preserve"> and C++, </w:t>
+      </w:r>
+      <w:proofErr w:type="spellStart"/>
+      <w:r>
+        <w:t>statData</w:t>
+      </w:r>
+      <w:proofErr w:type="spellEnd"/>
+      <w:r>
+        <w:t xml:space="preserve"> was converted from a CELL array to a vector array by converting gradient string labels into </w:t>
       </w:r>
       <w:r>
         <w:t xml:space="preserve">integer classifications. The </w:t>
@@ -1048,17 +1263,71 @@
       </w:r>
       <w:r>
         <w:br/>
+      </w:r>
+      <w:proofErr w:type="gramStart"/>
+      <w:r>
         <w:t>[</w:t>
       </w:r>
       <w:r>
-        <w:t xml:space="preserve"> bpos, mpos, spos, bneg, </w:t>
-      </w:r>
-      <w:r>
-        <w:t>mneg, sneg, pimp, n</w:t>
+        <w:t xml:space="preserve"> </w:t>
+      </w:r>
+      <w:proofErr w:type="spellStart"/>
+      <w:r>
+        <w:t>bpos</w:t>
+      </w:r>
+      <w:proofErr w:type="spellEnd"/>
+      <w:proofErr w:type="gramEnd"/>
+      <w:r>
+        <w:t xml:space="preserve">, </w:t>
+      </w:r>
+      <w:proofErr w:type="spellStart"/>
+      <w:r>
+        <w:t>mpos</w:t>
+      </w:r>
+      <w:proofErr w:type="spellEnd"/>
+      <w:r>
+        <w:t xml:space="preserve">, </w:t>
+      </w:r>
+      <w:proofErr w:type="spellStart"/>
+      <w:r>
+        <w:t>spos</w:t>
+      </w:r>
+      <w:proofErr w:type="spellEnd"/>
+      <w:r>
+        <w:t xml:space="preserve">, </w:t>
+      </w:r>
+      <w:proofErr w:type="spellStart"/>
+      <w:r>
+        <w:t>bneg</w:t>
+      </w:r>
+      <w:proofErr w:type="spellEnd"/>
+      <w:r>
+        <w:t xml:space="preserve">, </w:t>
+      </w:r>
+      <w:proofErr w:type="spellStart"/>
+      <w:r>
+        <w:t>mneg</w:t>
+      </w:r>
+      <w:proofErr w:type="spellEnd"/>
+      <w:r>
+        <w:t xml:space="preserve">, </w:t>
+      </w:r>
+      <w:proofErr w:type="spellStart"/>
+      <w:r>
+        <w:t>sneg</w:t>
+      </w:r>
+      <w:proofErr w:type="spellEnd"/>
+      <w:r>
+        <w:t xml:space="preserve">, pimp, </w:t>
+      </w:r>
+      <w:proofErr w:type="spellStart"/>
+      <w:r>
+        <w:t>n</w:t>
       </w:r>
       <w:r>
         <w:t>imp</w:t>
       </w:r>
+      <w:proofErr w:type="spellEnd"/>
       <w:r>
         <w:t>, none</w:t>
       </w:r>
@@ -1079,6 +1348,27 @@
           <w:b/>
         </w:rPr>
       </w:pPr>
+      <w:r>
+        <w:rPr>
+          <w:b/>
+        </w:rPr>
+        <w:t>A. Primitives Clean Up (Filtering for Segments</w:t>
+      </w:r>
+    </w:p>
+    <w:p>
+      <w:pPr>
+        <w:ind w:firstLine="0"/>
+        <w:rPr>
+          <w:b/>
+        </w:rPr>
+      </w:pPr>
+      <w:r>
+        <w:rPr>
+          <w:b/>
+        </w:rPr>
+        <w:lastRenderedPageBreak/>
+        <w:t xml:space="preserve">In cases where, with two neighboring segments, if one is more than 5 times longer than the other, and it’s amplitude is not 5 times bigger than the other, then merge them. </w:t>
+      </w:r>
     </w:p>
     <w:p>
       <w:pPr>
@@ -1193,7 +1483,15 @@
         <w:t xml:space="preserve"> types of actions</w:t>
       </w:r>
       <w:r>
-        <w:t xml:space="preserve"> (defined in primMatchEval.m)</w:t>
+        <w:t xml:space="preserve"> (defined in </w:t>
+      </w:r>
+      <w:proofErr w:type="spellStart"/>
+      <w:r>
+        <w:t>primMatchEval.m</w:t>
+      </w:r>
+      <w:proofErr w:type="spellEnd"/>
+      <w:r>
+        <w:t>)</w:t>
       </w:r>
       <w:r>
         <w:t xml:space="preserve">: </w:t>
@@ -1214,9 +1512,11 @@
       <w:r>
         <w:t>‘</w:t>
       </w:r>
+      <w:proofErr w:type="gramStart"/>
       <w:r>
         <w:t>a</w:t>
       </w:r>
+      <w:proofErr w:type="gramEnd"/>
       <w:r>
         <w:t xml:space="preserve">’, </w:t>
       </w:r>
@@ -1239,17 +1539,54 @@
         <w:ind w:left="1440" w:firstLine="720"/>
       </w:pPr>
       <w:r>
-        <w:t xml:space="preserve">‘i', increase. </w:t>
+        <w:t>‘</w:t>
+      </w:r>
+      <w:proofErr w:type="spellStart"/>
+      <w:proofErr w:type="gramStart"/>
+      <w:r>
+        <w:t>i</w:t>
+      </w:r>
+      <w:proofErr w:type="spellEnd"/>
+      <w:proofErr w:type="gramEnd"/>
+      <w:r>
+        <w:t xml:space="preserve">', increase. </w:t>
       </w:r>
       <w:r>
         <w:tab/>
+      </w:r>
+      <w:r>
+        <w:tab/>
+      </w:r>
+      <w:proofErr w:type="gramStart"/>
+      <w:r>
+        <w:t>A</w:t>
+      </w:r>
+      <w:r>
+        <w:t xml:space="preserve"> positive gradient followed by a positive gradient, or constant.</w:t>
+      </w:r>
+      <w:proofErr w:type="gramEnd"/>
+    </w:p>
+    <w:p>
+      <w:pPr>
+        <w:ind w:left="1440" w:firstLine="720"/>
+      </w:pPr>
+      <w:r>
+        <w:t>‘</w:t>
+      </w:r>
+      <w:proofErr w:type="gramStart"/>
+      <w:r>
+        <w:t>d</w:t>
+      </w:r>
+      <w:proofErr w:type="gramEnd"/>
+      <w:r>
+        <w:t xml:space="preserve">’, decrease. </w:t>
       </w:r>
       <w:r>
         <w:tab/>
         <w:t>A</w:t>
       </w:r>
       <w:r>
-        <w:t xml:space="preserve"> positive gradient followed by a positive gradient, or constant.</w:t>
+        <w:t xml:space="preserve"> negative gradient followed by a negative gradient or constant.</w:t>
       </w:r>
     </w:p>
     <w:p>
@@ -1257,14 +1594,32 @@
         <w:ind w:left="1440" w:firstLine="720"/>
       </w:pPr>
       <w:r>
-        <w:t xml:space="preserve">‘d’, decrease. </w:t>
+        <w:t xml:space="preserve"> </w:t>
+      </w:r>
+      <w:r>
+        <w:t>‘</w:t>
+      </w:r>
+      <w:proofErr w:type="gramStart"/>
+      <w:r>
+        <w:t>k</w:t>
+      </w:r>
+      <w:proofErr w:type="gramEnd"/>
+      <w:r>
+        <w:t xml:space="preserve">’, constant. </w:t>
       </w:r>
       <w:r>
         <w:tab/>
-        <w:t>A</w:t>
-      </w:r>
-      <w:r>
-        <w:t xml:space="preserve"> negative gradient followed by a negative gradient or constant.</w:t>
+      </w:r>
+      <w:r>
+        <w:tab/>
+      </w:r>
+      <w:proofErr w:type="gramStart"/>
+      <w:r>
+        <w:t>A single or repeated occurrence.</w:t>
+      </w:r>
+      <w:proofErr w:type="gramEnd"/>
+      <w:r>
+        <w:t xml:space="preserve"> </w:t>
       </w:r>
     </w:p>
     <w:p>
@@ -1272,31 +1627,106 @@
         <w:ind w:left="1440" w:firstLine="720"/>
       </w:pPr>
       <w:r>
-        <w:t xml:space="preserve"> </w:t>
-      </w:r>
-      <w:r>
-        <w:t xml:space="preserve">‘k’, constant. </w:t>
+        <w:t>‘</w:t>
+      </w:r>
+      <w:proofErr w:type="gramStart"/>
+      <w:r>
+        <w:t>pc</w:t>
+      </w:r>
+      <w:proofErr w:type="gramEnd"/>
+      <w:r>
+        <w:t xml:space="preserve">’, </w:t>
+      </w:r>
+      <w:proofErr w:type="spellStart"/>
+      <w:r>
+        <w:t>pos</w:t>
+      </w:r>
+      <w:proofErr w:type="spellEnd"/>
+      <w:r>
+        <w:t xml:space="preserve"> contact. </w:t>
       </w:r>
       <w:r>
         <w:tab/>
+        <w:t>‘</w:t>
+      </w:r>
+      <w:proofErr w:type="spellStart"/>
+      <w:r>
+        <w:t>i</w:t>
+      </w:r>
+      <w:proofErr w:type="spellEnd"/>
+      <w:r>
+        <w:t>'||’d’||’c’ + pimp</w:t>
+      </w:r>
+    </w:p>
+    <w:p>
+      <w:pPr>
+        <w:ind w:left="1440" w:firstLine="720"/>
+      </w:pPr>
+      <w:r>
+        <w:lastRenderedPageBreak/>
+        <w:t>‘</w:t>
+      </w:r>
+      <w:proofErr w:type="spellStart"/>
+      <w:proofErr w:type="gramStart"/>
+      <w:r>
+        <w:t>nc</w:t>
+      </w:r>
+      <w:proofErr w:type="spellEnd"/>
+      <w:proofErr w:type="gramEnd"/>
+      <w:r>
+        <w:t xml:space="preserve">’, </w:t>
+      </w:r>
+      <w:proofErr w:type="spellStart"/>
+      <w:r>
+        <w:t>neg</w:t>
+      </w:r>
+      <w:proofErr w:type="spellEnd"/>
+      <w:r>
+        <w:t xml:space="preserve"> contact </w:t>
       </w:r>
       <w:r>
         <w:tab/>
-      </w:r>
-      <w:r>
-        <w:t xml:space="preserve">A single or repeated occurrence. </w:t>
-      </w:r>
+        <w:t>‘</w:t>
+      </w:r>
+      <w:proofErr w:type="spellStart"/>
+      <w:r>
+        <w:t>i</w:t>
+      </w:r>
+      <w:proofErr w:type="spellEnd"/>
+      <w:r>
+        <w:t xml:space="preserve">'||’d’||’c’ + </w:t>
+      </w:r>
+      <w:proofErr w:type="spellStart"/>
+      <w:r>
+        <w:t>nimp</w:t>
+      </w:r>
+      <w:proofErr w:type="spellEnd"/>
     </w:p>
     <w:p>
       <w:pPr>
         <w:ind w:left="1440" w:firstLine="720"/>
       </w:pPr>
       <w:r>
-        <w:t xml:space="preserve">‘pc’, pos contact. </w:t>
+        <w:t>‘</w:t>
+      </w:r>
+      <w:proofErr w:type="gramStart"/>
+      <w:r>
+        <w:t>c</w:t>
+      </w:r>
+      <w:proofErr w:type="gramEnd"/>
+      <w:r>
+        <w:t xml:space="preserve">' contact (impulse). </w:t>
       </w:r>
       <w:r>
         <w:tab/>
-        <w:t>‘i'||’d’||’c’ + pimp</w:t>
+      </w:r>
+      <w:proofErr w:type="gramStart"/>
+      <w:r>
+        <w:t>A single or repeated occurrence.</w:t>
+      </w:r>
+      <w:proofErr w:type="gramEnd"/>
+      <w:r>
+        <w:t xml:space="preserve">   </w:t>
       </w:r>
     </w:p>
     <w:p>
@@ -1304,49 +1734,42 @@
         <w:ind w:left="1440" w:firstLine="720"/>
       </w:pPr>
       <w:r>
-        <w:t xml:space="preserve">‘nc’, neg contact </w:t>
+        <w:t>‘</w:t>
+      </w:r>
+      <w:proofErr w:type="gramStart"/>
+      <w:r>
+        <w:t>u</w:t>
+      </w:r>
+      <w:proofErr w:type="gramEnd"/>
+      <w:r>
+        <w:t xml:space="preserve">’ unstable. </w:t>
       </w:r>
       <w:r>
         <w:tab/>
-        <w:t>‘i'||’d’||’c’ + nimp</w:t>
-      </w:r>
+      </w:r>
+      <w:r>
+        <w:tab/>
+      </w:r>
+      <w:proofErr w:type="gramStart"/>
+      <w:r>
+        <w:t>Impulse gradient followed by growing or constant gradient, unstable.</w:t>
+      </w:r>
+      <w:proofErr w:type="gramEnd"/>
     </w:p>
     <w:p>
       <w:pPr>
         <w:ind w:left="1440" w:firstLine="720"/>
       </w:pPr>
       <w:r>
-        <w:lastRenderedPageBreak/>
-        <w:t xml:space="preserve">‘c' contact (impulse). </w:t>
-      </w:r>
-      <w:r>
-        <w:tab/>
-        <w:t xml:space="preserve">A single or repeated occurrence.   </w:t>
-      </w:r>
-    </w:p>
-    <w:p>
-      <w:pPr>
-        <w:ind w:left="1440" w:firstLine="720"/>
-      </w:pPr>
-      <w:r>
-        <w:t xml:space="preserve">‘u’ unstable. </w:t>
-      </w:r>
-      <w:r>
-        <w:tab/>
-      </w:r>
-      <w:r>
-        <w:tab/>
-      </w:r>
-      <w:r>
-        <w:t>Impulse gradient followed by growing or constant gradient, unstable.</w:t>
-      </w:r>
-    </w:p>
-    <w:p>
-      <w:pPr>
-        <w:ind w:left="1440" w:firstLine="720"/>
-      </w:pPr>
-      <w:r>
-        <w:t xml:space="preserve">‘n’ noisy. </w:t>
+        <w:t>‘</w:t>
+      </w:r>
+      <w:proofErr w:type="gramStart"/>
+      <w:r>
+        <w:t>n</w:t>
+      </w:r>
+      <w:proofErr w:type="gramEnd"/>
+      <w:r>
+        <w:t xml:space="preserve">’ noisy. </w:t>
       </w:r>
       <w:r>
         <w:tab/>
@@ -1363,9 +1786,11 @@
       <w:r>
         <w:t>‘</w:t>
       </w:r>
+      <w:proofErr w:type="gramStart"/>
       <w:r>
         <w:t>z</w:t>
       </w:r>
+      <w:proofErr w:type="gramEnd"/>
       <w:r>
         <w:t xml:space="preserve">’ none. </w:t>
       </w:r>
@@ -1374,7 +1799,14 @@
       </w:r>
       <w:r>
         <w:tab/>
-        <w:t xml:space="preserve">Should not be called. </w:t>
+      </w:r>
+      <w:proofErr w:type="gramStart"/>
+      <w:r>
+        <w:t>Should not be called.</w:t>
+      </w:r>
+      <w:proofErr w:type="gramEnd"/>
+      <w:r>
+        <w:t xml:space="preserve"> </w:t>
       </w:r>
     </w:p>
     <w:p>
@@ -1392,12 +1824,39 @@
           <w:u w:val="single"/>
         </w:rPr>
       </w:pPr>
+      <w:proofErr w:type="spellStart"/>
+      <w:proofErr w:type="gramStart"/>
       <w:r>
         <w:rPr>
           <w:i/>
           <w:u w:val="single"/>
         </w:rPr>
-        <w:t>actionLbl Cell to Int Vector</w:t>
+        <w:t>actionLbl</w:t>
+      </w:r>
+      <w:proofErr w:type="spellEnd"/>
+      <w:proofErr w:type="gramEnd"/>
+      <w:r>
+        <w:rPr>
+          <w:i/>
+          <w:u w:val="single"/>
+        </w:rPr>
+        <w:t xml:space="preserve"> Cell to </w:t>
+      </w:r>
+      <w:proofErr w:type="spellStart"/>
+      <w:r>
+        <w:rPr>
+          <w:i/>
+          <w:u w:val="single"/>
+        </w:rPr>
+        <w:t>Int</w:t>
+      </w:r>
+      <w:proofErr w:type="spellEnd"/>
+      <w:r>
+        <w:rPr>
+          <w:i/>
+          <w:u w:val="single"/>
+        </w:rPr>
+        <w:t xml:space="preserve"> Vector</w:t>
       </w:r>
     </w:p>
     <w:p>
@@ -1405,7 +1864,15 @@
         <w:ind w:left="360" w:firstLine="0"/>
       </w:pPr>
       <w:r>
-        <w:t xml:space="preserve">July 2012: The above cell array was converted to an int vector with values </w:t>
+        <w:t xml:space="preserve">July 2012: The above cell array was converted to an </w:t>
+      </w:r>
+      <w:proofErr w:type="spellStart"/>
+      <w:r>
+        <w:t>int</w:t>
+      </w:r>
+      <w:proofErr w:type="spellEnd"/>
+      <w:r>
+        <w:t xml:space="preserve"> vector with values </w:t>
       </w:r>
       <w:r>
         <w:t>[</w:t>
@@ -1423,7 +1890,15 @@
         <w:t>]</w:t>
       </w:r>
       <w:r>
-        <w:t xml:space="preserve"> corresponding to {a,i,d,k,pc,nc,c,u}</w:t>
+        <w:t xml:space="preserve"> corresponding to {</w:t>
+      </w:r>
+      <w:proofErr w:type="spellStart"/>
+      <w:r>
+        <w:t>a,i,d,k,pc,nc,c,u</w:t>
+      </w:r>
+      <w:proofErr w:type="spellEnd"/>
+      <w:r>
+        <w:t>}</w:t>
       </w:r>
     </w:p>
     <w:p>
@@ -1495,7 +1970,15 @@
         <w:tab/>
       </w:r>
       <w:r>
-        <w:t>‘i'.</w:t>
+        <w:t>‘</w:t>
+      </w:r>
+      <w:proofErr w:type="spellStart"/>
+      <w:r>
+        <w:t>i</w:t>
+      </w:r>
+      <w:proofErr w:type="spellEnd"/>
+      <w:r>
+        <w:t>'.</w:t>
       </w:r>
     </w:p>
     <w:p>
@@ -1522,7 +2005,15 @@
         <w:tab/>
       </w:r>
       <w:r>
-        <w:t>‘i'</w:t>
+        <w:t>‘</w:t>
+      </w:r>
+      <w:proofErr w:type="spellStart"/>
+      <w:r>
+        <w:t>i</w:t>
+      </w:r>
+      <w:proofErr w:type="spellEnd"/>
+      <w:r>
+        <w:t>'</w:t>
       </w:r>
     </w:p>
     <w:p>
@@ -1542,8 +2033,13 @@
       <w:r>
         <w:tab/>
       </w:r>
-      <w:r>
-        <w:t xml:space="preserve">pos </w:t>
+      <w:proofErr w:type="spellStart"/>
+      <w:r>
+        <w:t>pos</w:t>
+      </w:r>
+      <w:proofErr w:type="spellEnd"/>
+      <w:r>
+        <w:t xml:space="preserve"> </w:t>
       </w:r>
       <w:r>
         <w:t xml:space="preserve">contact, </w:t>
@@ -1567,8 +2063,13 @@
           <w:numId w:val="4"/>
         </w:numPr>
       </w:pPr>
-      <w:r>
-        <w:t xml:space="preserve">Nimp: </w:t>
+      <w:proofErr w:type="spellStart"/>
+      <w:r>
+        <w:t>Nimp</w:t>
+      </w:r>
+      <w:proofErr w:type="spellEnd"/>
+      <w:r>
+        <w:t xml:space="preserve">: </w:t>
       </w:r>
       <w:r>
         <w:tab/>
@@ -1576,8 +2077,13 @@
       <w:r>
         <w:tab/>
       </w:r>
-      <w:r>
-        <w:t xml:space="preserve">neg </w:t>
+      <w:proofErr w:type="spellStart"/>
+      <w:r>
+        <w:t>neg</w:t>
+      </w:r>
+      <w:proofErr w:type="spellEnd"/>
+      <w:r>
+        <w:t xml:space="preserve"> </w:t>
       </w:r>
       <w:r>
         <w:t xml:space="preserve">contact, </w:t>
@@ -1586,11 +2092,16 @@
         <w:tab/>
         <w:t>‘</w:t>
       </w:r>
+      <w:proofErr w:type="spellStart"/>
       <w:r>
         <w:t>n</w:t>
       </w:r>
       <w:r>
-        <w:t>c’</w:t>
+        <w:t>c</w:t>
+      </w:r>
+      <w:proofErr w:type="spellEnd"/>
+      <w:r>
+        <w:t>’</w:t>
       </w:r>
       <w:r>
         <w:br/>
@@ -1617,6 +2128,7 @@
         </w:numPr>
       </w:pPr>
       <w:r>
+        <w:lastRenderedPageBreak/>
         <w:t>Positive</w:t>
       </w:r>
       <w:r>
@@ -1672,7 +2184,6 @@
         </w:numPr>
       </w:pPr>
       <w:r>
-        <w:lastRenderedPageBreak/>
         <w:t>Constant</w:t>
       </w:r>
       <w:r>
@@ -1706,8 +2217,13 @@
       <w:r>
         <w:tab/>
       </w:r>
-      <w:r>
-        <w:t xml:space="preserve">pos </w:t>
+      <w:proofErr w:type="spellStart"/>
+      <w:r>
+        <w:t>pos</w:t>
+      </w:r>
+      <w:proofErr w:type="spellEnd"/>
+      <w:r>
+        <w:t xml:space="preserve"> </w:t>
       </w:r>
       <w:r>
         <w:t xml:space="preserve">contact, </w:t>
@@ -1731,8 +2247,13 @@
           <w:numId w:val="4"/>
         </w:numPr>
       </w:pPr>
-      <w:r>
-        <w:t xml:space="preserve">Nimp: </w:t>
+      <w:proofErr w:type="spellStart"/>
+      <w:r>
+        <w:t>Nimp</w:t>
+      </w:r>
+      <w:proofErr w:type="spellEnd"/>
+      <w:r>
+        <w:t xml:space="preserve">: </w:t>
       </w:r>
       <w:r>
         <w:tab/>
@@ -1740,8 +2261,13 @@
       <w:r>
         <w:tab/>
       </w:r>
-      <w:r>
-        <w:t xml:space="preserve">neg </w:t>
+      <w:proofErr w:type="spellStart"/>
+      <w:r>
+        <w:t>neg</w:t>
+      </w:r>
+      <w:proofErr w:type="spellEnd"/>
+      <w:r>
+        <w:t xml:space="preserve"> </w:t>
       </w:r>
       <w:r>
         <w:t xml:space="preserve">contact, </w:t>
@@ -1750,11 +2276,16 @@
         <w:tab/>
         <w:t>‘</w:t>
       </w:r>
+      <w:proofErr w:type="spellStart"/>
       <w:r>
         <w:t>n</w:t>
       </w:r>
       <w:r>
-        <w:t>c’</w:t>
+        <w:t>c</w:t>
+      </w:r>
+      <w:proofErr w:type="spellEnd"/>
+      <w:r>
+        <w:t>’</w:t>
       </w:r>
       <w:r>
         <w:br/>
@@ -1794,7 +2325,15 @@
         <w:tab/>
       </w:r>
       <w:r>
-        <w:t>‘i'.</w:t>
+        <w:t>‘</w:t>
+      </w:r>
+      <w:proofErr w:type="spellStart"/>
+      <w:r>
+        <w:t>i</w:t>
+      </w:r>
+      <w:proofErr w:type="spellEnd"/>
+      <w:r>
+        <w:t>'.</w:t>
       </w:r>
     </w:p>
     <w:p>
@@ -1861,8 +2400,13 @@
       <w:r>
         <w:tab/>
       </w:r>
-      <w:r>
-        <w:t xml:space="preserve">pos </w:t>
+      <w:proofErr w:type="spellStart"/>
+      <w:r>
+        <w:t>pos</w:t>
+      </w:r>
+      <w:proofErr w:type="spellEnd"/>
+      <w:r>
+        <w:t xml:space="preserve"> </w:t>
       </w:r>
       <w:r>
         <w:t xml:space="preserve">contact, </w:t>
@@ -1886,8 +2430,13 @@
           <w:numId w:val="4"/>
         </w:numPr>
       </w:pPr>
-      <w:r>
-        <w:t xml:space="preserve">Nimp: </w:t>
+      <w:proofErr w:type="spellStart"/>
+      <w:r>
+        <w:t>Nimp</w:t>
+      </w:r>
+      <w:proofErr w:type="spellEnd"/>
+      <w:r>
+        <w:t xml:space="preserve">: </w:t>
       </w:r>
       <w:r>
         <w:tab/>
@@ -1895,8 +2444,13 @@
       <w:r>
         <w:tab/>
       </w:r>
-      <w:r>
-        <w:t xml:space="preserve">neg </w:t>
+      <w:proofErr w:type="spellStart"/>
+      <w:r>
+        <w:t>neg</w:t>
+      </w:r>
+      <w:proofErr w:type="spellEnd"/>
+      <w:r>
+        <w:t xml:space="preserve"> </w:t>
       </w:r>
       <w:r>
         <w:t xml:space="preserve">contact, </w:t>
@@ -1905,11 +2459,16 @@
         <w:tab/>
         <w:t>‘</w:t>
       </w:r>
+      <w:proofErr w:type="spellStart"/>
       <w:r>
         <w:t>n</w:t>
       </w:r>
       <w:r>
-        <w:t>c’</w:t>
+        <w:t>c</w:t>
+      </w:r>
+      <w:proofErr w:type="spellEnd"/>
+      <w:r>
+        <w:t>’</w:t>
       </w:r>
       <w:r>
         <w:br/>
@@ -1944,8 +2503,13 @@
       <w:r>
         <w:tab/>
       </w:r>
-      <w:r>
-        <w:t>pos contact</w:t>
+      <w:proofErr w:type="spellStart"/>
+      <w:r>
+        <w:t>pos</w:t>
+      </w:r>
+      <w:proofErr w:type="spellEnd"/>
+      <w:r>
+        <w:t xml:space="preserve"> contact</w:t>
       </w:r>
       <w:r>
         <w:t>,</w:t>
@@ -1977,8 +2541,13 @@
       <w:r>
         <w:tab/>
       </w:r>
-      <w:r>
-        <w:t xml:space="preserve">pos </w:t>
+      <w:proofErr w:type="spellStart"/>
+      <w:r>
+        <w:t>pos</w:t>
+      </w:r>
+      <w:proofErr w:type="spellEnd"/>
+      <w:r>
+        <w:t xml:space="preserve"> </w:t>
       </w:r>
       <w:r>
         <w:t>contact</w:t>
@@ -2019,8 +2588,13 @@
       <w:r>
         <w:tab/>
       </w:r>
-      <w:r>
-        <w:t>pos contact</w:t>
+      <w:proofErr w:type="spellStart"/>
+      <w:r>
+        <w:t>pos</w:t>
+      </w:r>
+      <w:proofErr w:type="spellEnd"/>
+      <w:r>
+        <w:t xml:space="preserve"> contact</w:t>
       </w:r>
       <w:r>
         <w:t>,</w:t>
@@ -2070,9 +2644,11 @@
           <w:numId w:val="4"/>
         </w:numPr>
       </w:pPr>
+      <w:proofErr w:type="spellStart"/>
       <w:r>
         <w:t>Nimp</w:t>
       </w:r>
+      <w:proofErr w:type="spellEnd"/>
       <w:r>
         <w:t>:</w:t>
       </w:r>
@@ -2115,9 +2691,12 @@
           <w:numId w:val="4"/>
         </w:numPr>
       </w:pPr>
-      <w:r>
+      <w:proofErr w:type="spellStart"/>
+      <w:r>
+        <w:lastRenderedPageBreak/>
         <w:t>Nimp</w:t>
       </w:r>
+      <w:proofErr w:type="spellEnd"/>
     </w:p>
     <w:p>
       <w:pPr>
@@ -2136,8 +2715,13 @@
       <w:r>
         <w:tab/>
       </w:r>
-      <w:r>
-        <w:t xml:space="preserve">neg </w:t>
+      <w:proofErr w:type="spellStart"/>
+      <w:r>
+        <w:t>neg</w:t>
+      </w:r>
+      <w:proofErr w:type="spellEnd"/>
+      <w:r>
+        <w:t xml:space="preserve"> </w:t>
       </w:r>
       <w:r>
         <w:t>contact,</w:t>
@@ -2148,12 +2732,14 @@
       <w:r>
         <w:t>‘</w:t>
       </w:r>
+      <w:proofErr w:type="spellStart"/>
       <w:r>
         <w:t>n</w:t>
       </w:r>
       <w:r>
         <w:t>c</w:t>
       </w:r>
+      <w:proofErr w:type="spellEnd"/>
       <w:r>
         <w:t>’.</w:t>
       </w:r>
@@ -2167,14 +2753,18 @@
         </w:numPr>
       </w:pPr>
       <w:r>
-        <w:lastRenderedPageBreak/>
         <w:t xml:space="preserve">Negative: </w:t>
       </w:r>
       <w:r>
         <w:tab/>
       </w:r>
-      <w:r>
-        <w:t>neg contact</w:t>
+      <w:proofErr w:type="spellStart"/>
+      <w:r>
+        <w:t>neg</w:t>
+      </w:r>
+      <w:proofErr w:type="spellEnd"/>
+      <w:r>
+        <w:t xml:space="preserve"> contact</w:t>
       </w:r>
       <w:r>
         <w:t>,</w:t>
@@ -2185,9 +2775,11 @@
       <w:r>
         <w:t>‘</w:t>
       </w:r>
+      <w:proofErr w:type="spellStart"/>
       <w:r>
         <w:t>nc</w:t>
       </w:r>
+      <w:proofErr w:type="spellEnd"/>
       <w:r>
         <w:t>’.</w:t>
       </w:r>
@@ -2206,8 +2798,13 @@
       <w:r>
         <w:tab/>
       </w:r>
-      <w:r>
-        <w:t>neg contact</w:t>
+      <w:proofErr w:type="spellStart"/>
+      <w:r>
+        <w:t>neg</w:t>
+      </w:r>
+      <w:proofErr w:type="spellEnd"/>
+      <w:r>
+        <w:t xml:space="preserve"> contact</w:t>
       </w:r>
       <w:r>
         <w:t>,</w:t>
@@ -2218,9 +2815,11 @@
       <w:r>
         <w:t>‘</w:t>
       </w:r>
+      <w:proofErr w:type="spellStart"/>
       <w:r>
         <w:t>nc</w:t>
       </w:r>
+      <w:proofErr w:type="spellEnd"/>
       <w:r>
         <w:t>’.</w:t>
       </w:r>
@@ -2275,8 +2874,13 @@
           <w:numId w:val="4"/>
         </w:numPr>
       </w:pPr>
-      <w:r>
-        <w:t>Nimp:</w:t>
+      <w:proofErr w:type="spellStart"/>
+      <w:r>
+        <w:t>Nimp</w:t>
+      </w:r>
+      <w:proofErr w:type="spellEnd"/>
+      <w:r>
+        <w:t>:</w:t>
       </w:r>
       <w:r>
         <w:tab/>
@@ -2300,7 +2904,15 @@
         <w:ind w:firstLine="0"/>
       </w:pPr>
       <w:r>
-        <w:t xml:space="preserve">Each motion composition has a struct of type CELL ARRAY </w:t>
+        <w:t xml:space="preserve">Each motion composition has a </w:t>
+      </w:r>
+      <w:proofErr w:type="spellStart"/>
+      <w:r>
+        <w:t>struct</w:t>
+      </w:r>
+      <w:proofErr w:type="spellEnd"/>
+      <w:r>
+        <w:t xml:space="preserve"> of type CELL ARRAY </w:t>
       </w:r>
       <w:r>
         <w:t xml:space="preserve">with </w:t>
@@ -2312,7 +2924,15 @@
         <w:t xml:space="preserve"> elements of information relevant to it</w:t>
       </w:r>
       <w:r>
-        <w:t xml:space="preserve"> (defined in primMatchEval.m)</w:t>
+        <w:t xml:space="preserve"> (defined in </w:t>
+      </w:r>
+      <w:proofErr w:type="spellStart"/>
+      <w:r>
+        <w:t>primMatchEval.m</w:t>
+      </w:r>
+      <w:proofErr w:type="spellEnd"/>
+      <w:r>
+        <w:t>)</w:t>
       </w:r>
       <w:r>
         <w:t>:</w:t>
@@ -2322,16 +2942,28 @@
       <w:pPr>
         <w:ind w:firstLine="720"/>
       </w:pPr>
-      <w:r>
-        <w:t>motComps = {</w:t>
+      <w:proofErr w:type="spellStart"/>
+      <w:proofErr w:type="gramStart"/>
+      <w:r>
+        <w:t>motComps</w:t>
+      </w:r>
+      <w:proofErr w:type="spellEnd"/>
+      <w:proofErr w:type="gramEnd"/>
+      <w:r>
+        <w:t xml:space="preserve"> = {</w:t>
       </w:r>
     </w:p>
     <w:p>
       <w:pPr>
         <w:ind w:left="2160" w:firstLine="0"/>
       </w:pPr>
-      <w:r>
-        <w:t>actionClass:</w:t>
+      <w:proofErr w:type="spellStart"/>
+      <w:r>
+        <w:t>actionClass</w:t>
+      </w:r>
+      <w:proofErr w:type="spellEnd"/>
+      <w:r>
+        <w:t>:</w:t>
       </w:r>
       <w:r>
         <w:tab/>
@@ -2342,7 +2974,14 @@
       </w:r>
       <w:r>
         <w:br/>
-        <w:t xml:space="preserve">avgVal: </w:t>
+      </w:r>
+      <w:proofErr w:type="spellStart"/>
+      <w:r>
+        <w:t>avgVal</w:t>
+      </w:r>
+      <w:proofErr w:type="spellEnd"/>
+      <w:r>
+        <w:t xml:space="preserve">: </w:t>
       </w:r>
       <w:r>
         <w:tab/>
@@ -2353,7 +2992,14 @@
       </w:r>
       <w:r>
         <w:br/>
-        <w:t>rmsVal:</w:t>
+      </w:r>
+      <w:proofErr w:type="spellStart"/>
+      <w:r>
+        <w:t>rmsVal</w:t>
+      </w:r>
+      <w:proofErr w:type="spellEnd"/>
+      <w:r>
+        <w:t>:</w:t>
       </w:r>
       <w:r>
         <w:tab/>
@@ -2448,6 +3094,9 @@
       </w:r>
       <w:r>
         <w:br/>
+      </w:r>
+      <w:r>
+        <w:lastRenderedPageBreak/>
         <w:t>t2End:</w:t>
       </w:r>
       <w:r>
@@ -2462,9 +3111,6 @@
       </w:r>
       <w:r>
         <w:br/>
-      </w:r>
-      <w:r>
-        <w:lastRenderedPageBreak/>
         <w:t>t2Index:</w:t>
       </w:r>
       <w:r>
@@ -2479,10 +3125,17 @@
       </w:r>
       <w:r>
         <w:br/>
+      </w:r>
+      <w:proofErr w:type="spellStart"/>
+      <w:r>
         <w:t>tAvg</w:t>
       </w:r>
       <w:r>
-        <w:t xml:space="preserve">Index: </w:t>
+        <w:t>Index</w:t>
+      </w:r>
+      <w:proofErr w:type="spellEnd"/>
+      <w:r>
+        <w:t xml:space="preserve">: </w:t>
       </w:r>
       <w:r>
         <w:tab/>
@@ -2503,30 +3156,39 @@
     </w:p>
     <w:p>
       <w:pPr>
+        <w:ind w:firstLine="0"/>
+      </w:pPr>
+      <w:r>
+        <w:t>A. Motion Composition Clean Up (Filtering at 2</w:t>
+      </w:r>
+      <w:r>
         <w:rPr>
-          <w:i/>
+          <w:vertAlign w:val="superscript"/>
         </w:rPr>
-      </w:pPr>
-      <w:r>
-        <w:rPr>
-          <w:i/>
-        </w:rPr>
-        <w:br w:type="page"/>
+        <w:t>nd</w:t>
+      </w:r>
+      <w:r>
+        <w:t xml:space="preserve"> Level)</w:t>
       </w:r>
     </w:p>
     <w:p>
       <w:pPr>
         <w:ind w:firstLine="0"/>
-        <w:rPr>
-          <w:i/>
-        </w:rPr>
-      </w:pPr>
-      <w:r>
-        <w:rPr>
-          <w:i/>
-        </w:rPr>
-        <w:lastRenderedPageBreak/>
-        <w:t>Refinement (coded as clean-up)</w:t>
+      </w:pPr>
+      <w:r>
+        <w:t>The clean-up phase consists of three steps that filter less significant signals. To do so, compositions are anal</w:t>
+      </w:r>
+      <w:r>
+        <w:t xml:space="preserve">yzed under a couple of contexts: </w:t>
+      </w:r>
+      <w:r>
+        <w:t xml:space="preserve">(1) composition’s time duration, (2) composition’s amplitude magnitude, and (3) </w:t>
+      </w:r>
+      <w:r>
+        <w:t>composition repetition</w:t>
+      </w:r>
+      <w:r>
+        <w:t xml:space="preserve"> patterns. </w:t>
       </w:r>
     </w:p>
     <w:p>
@@ -2534,27 +3196,13 @@
         <w:ind w:firstLine="0"/>
       </w:pPr>
       <w:r>
-        <w:t>The clean-up phase consists of three steps that filter less significant signals. To do so, compositions are anal</w:t>
-      </w:r>
-      <w:r>
-        <w:t xml:space="preserve">yzed under a couple of contexts: </w:t>
-      </w:r>
-      <w:r>
-        <w:t xml:space="preserve">(1) composition’s time duration, (2) composition’s amplitude magnitude, and (3) </w:t>
-      </w:r>
-      <w:r>
-        <w:t>composition repetition</w:t>
-      </w:r>
-      <w:r>
-        <w:t xml:space="preserve"> patterns. </w:t>
-      </w:r>
-    </w:p>
-    <w:p>
-      <w:pPr>
-        <w:ind w:firstLine="0"/>
-      </w:pPr>
-      <w:r>
-        <w:t xml:space="preserve">The number of iterations that the Refinement stage can be run may vary according to the environment. Currently, we run it </w:t>
+        <w:t xml:space="preserve">The number of iterations that the </w:t>
+      </w:r>
+      <w:r>
+        <w:t>clean-up</w:t>
+      </w:r>
+      <w:r>
+        <w:t xml:space="preserve"> stage can be run may vary according to the environment. Currently, we run it </w:t>
       </w:r>
       <w:r>
         <w:t>3</w:t>
@@ -2601,7 +3249,19 @@
         <w:t xml:space="preserve">x </w:t>
       </w:r>
       <w:r>
-        <w:t xml:space="preserve">smaller than the other, then merge </w:t>
+        <w:t>smaller than the other</w:t>
+      </w:r>
+      <w:r>
+        <w:t xml:space="preserve"> (length)</w:t>
+      </w:r>
+      <w:r>
+        <w:t xml:space="preserve">, </w:t>
+      </w:r>
+      <w:r>
+        <w:t xml:space="preserve">and the second composition is less than 5 times the amplitude, </w:t>
+      </w:r>
+      <w:r>
+        <w:t xml:space="preserve">then merge </w:t>
       </w:r>
       <w:r>
         <w:t>by changing the action composition label to correspond to the longer primitive:</w:t>
@@ -2616,13 +3276,47 @@
         </w:numPr>
       </w:pPr>
       <w:r>
-        <w:t xml:space="preserve"> bpos/mpos/spos become</w:t>
+        <w:t xml:space="preserve"> </w:t>
+      </w:r>
+      <w:proofErr w:type="spellStart"/>
+      <w:proofErr w:type="gramStart"/>
+      <w:r>
+        <w:t>bpos</w:t>
+      </w:r>
+      <w:proofErr w:type="spellEnd"/>
+      <w:r>
+        <w:t>/</w:t>
+      </w:r>
+      <w:proofErr w:type="spellStart"/>
+      <w:r>
+        <w:t>mpos</w:t>
+      </w:r>
+      <w:proofErr w:type="spellEnd"/>
+      <w:r>
+        <w:t>/</w:t>
+      </w:r>
+      <w:proofErr w:type="spellStart"/>
+      <w:r>
+        <w:t>spos</w:t>
+      </w:r>
+      <w:proofErr w:type="spellEnd"/>
+      <w:proofErr w:type="gramEnd"/>
+      <w:r>
+        <w:t xml:space="preserve"> become</w:t>
       </w:r>
       <w:r>
         <w:t>s</w:t>
       </w:r>
       <w:r>
-        <w:t xml:space="preserve"> ‘i'. </w:t>
+        <w:t xml:space="preserve"> ‘</w:t>
+      </w:r>
+      <w:proofErr w:type="spellStart"/>
+      <w:r>
+        <w:t>i</w:t>
+      </w:r>
+      <w:proofErr w:type="spellEnd"/>
+      <w:r>
+        <w:t xml:space="preserve">'. </w:t>
       </w:r>
     </w:p>
     <w:p>
@@ -2633,8 +3327,31 @@
           <w:numId w:val="7"/>
         </w:numPr>
       </w:pPr>
-      <w:r>
-        <w:t>bneg/mneg/sneg become</w:t>
+      <w:proofErr w:type="spellStart"/>
+      <w:proofErr w:type="gramStart"/>
+      <w:r>
+        <w:t>bneg</w:t>
+      </w:r>
+      <w:proofErr w:type="spellEnd"/>
+      <w:r>
+        <w:t>/</w:t>
+      </w:r>
+      <w:proofErr w:type="spellStart"/>
+      <w:r>
+        <w:t>mneg</w:t>
+      </w:r>
+      <w:proofErr w:type="spellEnd"/>
+      <w:r>
+        <w:t>/</w:t>
+      </w:r>
+      <w:proofErr w:type="spellStart"/>
+      <w:r>
+        <w:t>sneg</w:t>
+      </w:r>
+      <w:proofErr w:type="spellEnd"/>
+      <w:proofErr w:type="gramEnd"/>
+      <w:r>
+        <w:t xml:space="preserve"> become</w:t>
       </w:r>
       <w:r>
         <w:t>s</w:t>
@@ -2651,8 +3368,15 @@
           <w:numId w:val="7"/>
         </w:numPr>
       </w:pPr>
-      <w:r>
-        <w:t>const becomes ‘k’.</w:t>
+      <w:proofErr w:type="spellStart"/>
+      <w:proofErr w:type="gramStart"/>
+      <w:r>
+        <w:t>const</w:t>
+      </w:r>
+      <w:proofErr w:type="spellEnd"/>
+      <w:proofErr w:type="gramEnd"/>
+      <w:r>
+        <w:t xml:space="preserve"> becomes ‘k’.</w:t>
       </w:r>
     </w:p>
     <w:p>
@@ -2690,6 +3414,7 @@
         </w:numPr>
       </w:pPr>
       <w:r>
+        <w:lastRenderedPageBreak/>
         <w:t xml:space="preserve">For all compositions, that are not alignments, if they are repeated, then merge them. </w:t>
       </w:r>
     </w:p>
@@ -2733,7 +3458,6 @@
         </w:numPr>
       </w:pPr>
       <w:r>
-        <w:lastRenderedPageBreak/>
         <w:t xml:space="preserve">If there are contiguous primitives of types </w:t>
       </w:r>
       <w:r>
@@ -2776,7 +3500,15 @@
         </w:rPr>
       </w:pPr>
       <w:r>
-        <w:t>Their amplitude is 10x smaller than the large</w:t>
+        <w:t xml:space="preserve">Their amplitude is </w:t>
+      </w:r>
+      <w:proofErr w:type="gramStart"/>
+      <w:r>
+        <w:t>10x</w:t>
+      </w:r>
+      <w:proofErr w:type="gramEnd"/>
+      <w:r>
+        <w:t xml:space="preserve"> smaller than the large</w:t>
       </w:r>
       <w:r>
         <w:t>st</w:t>
@@ -2883,25 +3615,69 @@
         </w:rPr>
       </w:pPr>
       <w:r>
-        <w:t xml:space="preserve">If there is a </w:t>
-      </w:r>
+        <w:t xml:space="preserve">If there is </w:t>
+      </w:r>
+      <w:proofErr w:type="gramStart"/>
+      <w:r>
+        <w:t>a</w:t>
+      </w:r>
+      <w:proofErr w:type="gramEnd"/>
+      <w:r>
+        <w:t xml:space="preserve"> </w:t>
+      </w:r>
+      <w:proofErr w:type="spellStart"/>
       <w:r>
         <w:rPr>
           <w:b/>
           <w:color w:val="E36C0A" w:themeColor="accent6" w:themeShade="BF"/>
         </w:rPr>
-        <w:t>ik/ki</w:t>
-      </w:r>
-      <w:r>
-        <w:t xml:space="preserve"> or </w:t>
-      </w:r>
+        <w:t>ik</w:t>
+      </w:r>
+      <w:proofErr w:type="spellEnd"/>
       <w:r>
         <w:rPr>
           <w:b/>
           <w:color w:val="E36C0A" w:themeColor="accent6" w:themeShade="BF"/>
         </w:rPr>
-        <w:t>dk/kd</w:t>
-      </w:r>
+        <w:t>/</w:t>
+      </w:r>
+      <w:proofErr w:type="spellStart"/>
+      <w:r>
+        <w:rPr>
+          <w:b/>
+          <w:color w:val="E36C0A" w:themeColor="accent6" w:themeShade="BF"/>
+        </w:rPr>
+        <w:t>ki</w:t>
+      </w:r>
+      <w:proofErr w:type="spellEnd"/>
+      <w:r>
+        <w:t xml:space="preserve"> or </w:t>
+      </w:r>
+      <w:proofErr w:type="spellStart"/>
+      <w:r>
+        <w:rPr>
+          <w:b/>
+          <w:color w:val="E36C0A" w:themeColor="accent6" w:themeShade="BF"/>
+        </w:rPr>
+        <w:t>dk</w:t>
+      </w:r>
+      <w:proofErr w:type="spellEnd"/>
+      <w:r>
+        <w:rPr>
+          <w:b/>
+          <w:color w:val="E36C0A" w:themeColor="accent6" w:themeShade="BF"/>
+        </w:rPr>
+        <w:t>/</w:t>
+      </w:r>
+      <w:proofErr w:type="spellStart"/>
+      <w:r>
+        <w:rPr>
+          <w:b/>
+          <w:color w:val="E36C0A" w:themeColor="accent6" w:themeShade="BF"/>
+        </w:rPr>
+        <w:t>kd</w:t>
+      </w:r>
+      <w:proofErr w:type="spellEnd"/>
       <w:r>
         <w:t xml:space="preserve"> with similar amplitude </w:t>
       </w:r>
@@ -3019,8 +3795,13 @@
           <w:numId w:val="6"/>
         </w:numPr>
       </w:pPr>
-      <w:r>
-        <w:t xml:space="preserve">Def: </w:t>
+      <w:proofErr w:type="spellStart"/>
+      <w:r>
+        <w:t>Def</w:t>
+      </w:r>
+      <w:proofErr w:type="spellEnd"/>
+      <w:r>
+        <w:t xml:space="preserve">: </w:t>
       </w:r>
       <w:r>
         <w:t xml:space="preserve">Occurs when the </w:t>
@@ -3073,9 +3854,11 @@
       <w:r>
         <w:t xml:space="preserve"> </w:t>
       </w:r>
+      <w:proofErr w:type="spellStart"/>
       <w:r>
         <w:t>kk</w:t>
       </w:r>
+      <w:proofErr w:type="spellEnd"/>
       <w:r>
         <w:t>}</w:t>
       </w:r>
@@ -3100,8 +3883,13 @@
           <w:numId w:val="6"/>
         </w:numPr>
       </w:pPr>
-      <w:r>
-        <w:t xml:space="preserve">Def: Occurs when </w:t>
+      <w:proofErr w:type="spellStart"/>
+      <w:r>
+        <w:t>Def</w:t>
+      </w:r>
+      <w:proofErr w:type="spellEnd"/>
+      <w:r>
+        <w:t xml:space="preserve">: Occurs when </w:t>
       </w:r>
       <w:r>
         <w:t xml:space="preserve">the male part hits the back wall of the female part </w:t>
@@ -3158,7 +3946,23 @@
         <w:t xml:space="preserve"> or *cc*</w:t>
       </w:r>
       <w:r>
-        <w:t xml:space="preserve"> or pc/nc, nc/pc</w:t>
+        <w:t xml:space="preserve"> or pc/</w:t>
+      </w:r>
+      <w:proofErr w:type="spellStart"/>
+      <w:r>
+        <w:t>nc</w:t>
+      </w:r>
+      <w:proofErr w:type="spellEnd"/>
+      <w:r>
+        <w:t xml:space="preserve">, </w:t>
+      </w:r>
+      <w:proofErr w:type="spellStart"/>
+      <w:r>
+        <w:t>nc</w:t>
+      </w:r>
+      <w:proofErr w:type="spellEnd"/>
+      <w:r>
+        <w:t>/pc</w:t>
       </w:r>
       <w:r>
         <w:t>}</w:t>
@@ -3184,8 +3988,13 @@
           <w:numId w:val="6"/>
         </w:numPr>
       </w:pPr>
-      <w:r>
-        <w:t xml:space="preserve">Def: Occurs when </w:t>
+      <w:proofErr w:type="spellStart"/>
+      <w:r>
+        <w:t>Def</w:t>
+      </w:r>
+      <w:proofErr w:type="spellEnd"/>
+      <w:r>
+        <w:t xml:space="preserve">: Occurs when </w:t>
       </w:r>
       <w:r>
         <w:t>force is applied and force rises.</w:t>
@@ -3226,14 +4035,42 @@
       <w:r>
         <w:t>Sequence of mot. Comps: {</w:t>
       </w:r>
+      <w:proofErr w:type="spellStart"/>
+      <w:r>
+        <w:t>i</w:t>
+      </w:r>
+      <w:proofErr w:type="gramStart"/>
+      <w:r>
+        <w:t>,ii</w:t>
+      </w:r>
+      <w:proofErr w:type="spellEnd"/>
+      <w:proofErr w:type="gramEnd"/>
+      <w:r>
+        <w:t>}.</w:t>
+      </w:r>
+      <w:r>
+        <w:t xml:space="preserve"> Changed meaning from {</w:t>
+      </w:r>
+      <w:proofErr w:type="spellStart"/>
+      <w:r>
+        <w:t>d</w:t>
+      </w:r>
+      <w:proofErr w:type="gramStart"/>
+      <w:r>
+        <w:t>,dd</w:t>
+      </w:r>
+      <w:proofErr w:type="spellEnd"/>
+      <w:proofErr w:type="gramEnd"/>
+      <w:r>
+        <w:t>} to {</w:t>
+      </w:r>
+      <w:proofErr w:type="spellStart"/>
       <w:r>
         <w:t>i,ii</w:t>
       </w:r>
-      <w:r>
-        <w:t>}.</w:t>
-      </w:r>
-      <w:r>
-        <w:t xml:space="preserve"> Changed meaning from {d,dd} to {i,ii} in 2013Aug.</w:t>
+      <w:proofErr w:type="spellEnd"/>
+      <w:r>
+        <w:t>} in 2013Aug.</w:t>
       </w:r>
     </w:p>
     <w:p>
@@ -3256,11 +4093,14 @@
           <w:numId w:val="6"/>
         </w:numPr>
       </w:pPr>
-      <w:r>
-        <w:t>Def: Occurs when force is withdrawn and less force is sensed.</w:t>
-      </w:r>
-      <w:bookmarkStart w:id="2" w:name="_GoBack"/>
-      <w:bookmarkEnd w:id="2"/>
+      <w:proofErr w:type="spellStart"/>
+      <w:r>
+        <w:t>Def</w:t>
+      </w:r>
+      <w:proofErr w:type="spellEnd"/>
+      <w:r>
+        <w:t>: Occurs when force is withdrawn and less force is sensed.</w:t>
+      </w:r>
     </w:p>
     <w:p>
       <w:pPr>
@@ -3295,23 +4135,42 @@
         <w:lastRenderedPageBreak/>
         <w:t>Sequence of mot. Comps: {</w:t>
       </w:r>
+      <w:proofErr w:type="spellStart"/>
+      <w:r>
+        <w:t>d</w:t>
+      </w:r>
+      <w:proofErr w:type="gramStart"/>
+      <w:r>
+        <w:t>,dd</w:t>
+      </w:r>
+      <w:proofErr w:type="spellEnd"/>
+      <w:proofErr w:type="gramEnd"/>
+      <w:r>
+        <w:t>}.</w:t>
+      </w:r>
+      <w:r>
+        <w:t xml:space="preserve"> Changed meaning {</w:t>
+      </w:r>
+      <w:proofErr w:type="spellStart"/>
+      <w:r>
+        <w:t>i</w:t>
+      </w:r>
+      <w:proofErr w:type="gramStart"/>
+      <w:r>
+        <w:t>,ii</w:t>
+      </w:r>
+      <w:proofErr w:type="spellEnd"/>
+      <w:proofErr w:type="gramEnd"/>
+      <w:r>
+        <w:t>} from to {</w:t>
+      </w:r>
+      <w:proofErr w:type="spellStart"/>
       <w:r>
         <w:t>d,dd</w:t>
       </w:r>
-      <w:r>
-        <w:t>}.</w:t>
-      </w:r>
-      <w:r>
-        <w:t xml:space="preserve"> Changed meaning </w:t>
-      </w:r>
-      <w:r>
-        <w:t xml:space="preserve">{i,ii} </w:t>
-      </w:r>
-      <w:r>
-        <w:t>f</w:t>
-      </w:r>
-      <w:r>
-        <w:t>rom to {d,dd} in 2013Aug.</w:t>
+      <w:proofErr w:type="spellEnd"/>
+      <w:r>
+        <w:t>} in 2013Aug.</w:t>
       </w:r>
     </w:p>
     <w:p>
@@ -3343,8 +4202,13 @@
           <w:numId w:val="6"/>
         </w:numPr>
       </w:pPr>
-      <w:r>
-        <w:t xml:space="preserve">Def: Occurs when contiguous adjustments </w:t>
+      <w:proofErr w:type="spellStart"/>
+      <w:r>
+        <w:t>Def</w:t>
+      </w:r>
+      <w:proofErr w:type="spellEnd"/>
+      <w:r>
+        <w:t xml:space="preserve">: Occurs when contiguous adjustments </w:t>
       </w:r>
       <w:r>
         <w:t xml:space="preserve">have </w:t>
@@ -3362,7 +4226,15 @@
         <w:t>.</w:t>
       </w:r>
       <w:r>
-        <w:t xml:space="preserve"> Can use a window of sz 1, if element of short </w:t>
+        <w:t xml:space="preserve"> Can use a window of </w:t>
+      </w:r>
+      <w:proofErr w:type="spellStart"/>
+      <w:r>
+        <w:t>sz</w:t>
+      </w:r>
+      <w:proofErr w:type="spellEnd"/>
+      <w:r>
+        <w:t xml:space="preserve"> 1, if element of short </w:t>
       </w:r>
       <w:r>
         <w:t>duration</w:t>
@@ -3392,7 +4264,17 @@
         </w:numPr>
       </w:pPr>
       <w:r>
-        <w:t>Sequence of mot. Comps: {aa}.</w:t>
+        <w:t>Sequence of mot. Comps: {</w:t>
+      </w:r>
+      <w:proofErr w:type="spellStart"/>
+      <w:proofErr w:type="gramStart"/>
+      <w:r>
+        <w:t>aa</w:t>
+      </w:r>
+      <w:proofErr w:type="spellEnd"/>
+      <w:proofErr w:type="gramEnd"/>
+      <w:r>
+        <w:t>}.</w:t>
       </w:r>
     </w:p>
     <w:p>
@@ -3415,8 +4297,13 @@
           <w:numId w:val="6"/>
         </w:numPr>
       </w:pPr>
-      <w:r>
-        <w:t xml:space="preserve">Def: Occurs when contiguous adjustments </w:t>
+      <w:proofErr w:type="spellStart"/>
+      <w:r>
+        <w:t>Def</w:t>
+      </w:r>
+      <w:proofErr w:type="spellEnd"/>
+      <w:r>
+        <w:t xml:space="preserve">: Occurs when contiguous adjustments </w:t>
       </w:r>
       <w:r>
         <w:rPr>
@@ -3460,9 +4347,16 @@
       <w:r>
         <w:t>Sequence of mot. Comps: {</w:t>
       </w:r>
-      <w:r>
-        <w:t>s,ss</w:t>
-      </w:r>
+      <w:proofErr w:type="spellStart"/>
+      <w:r>
+        <w:t>s</w:t>
+      </w:r>
+      <w:proofErr w:type="gramStart"/>
+      <w:r>
+        <w:t>,ss</w:t>
+      </w:r>
+      <w:proofErr w:type="spellEnd"/>
+      <w:proofErr w:type="gramEnd"/>
       <w:r>
         <w:t>}.</w:t>
       </w:r>
@@ -3498,11 +4392,19 @@
           <w:u w:val="single"/>
         </w:rPr>
       </w:pPr>
+      <w:proofErr w:type="gramStart"/>
       <w:r>
         <w:rPr>
           <w:u w:val="single"/>
         </w:rPr>
-        <w:t>Update  - July 2012</w:t>
+        <w:t>Update  -</w:t>
+      </w:r>
+      <w:proofErr w:type="gramEnd"/>
+      <w:r>
+        <w:rPr>
+          <w:u w:val="single"/>
+        </w:rPr>
+        <w:t xml:space="preserve"> July 2012</w:t>
       </w:r>
     </w:p>
     <w:p>
@@ -3513,7 +4415,29 @@
         <w:t>The LL</w:t>
       </w:r>
       <w:r>
-        <w:t xml:space="preserve"> behaviors were convereted from string labels to integer representations to facilitate the conversion between matlab and c++. Hence we have the following rep:</w:t>
+        <w:t xml:space="preserve"> behaviors were </w:t>
+      </w:r>
+      <w:r>
+        <w:t>converted</w:t>
+      </w:r>
+      <w:r>
+        <w:t xml:space="preserve"> from string labels to integer representations to facilitate the conversion between </w:t>
+      </w:r>
+      <w:proofErr w:type="spellStart"/>
+      <w:r>
+        <w:t>matlab</w:t>
+      </w:r>
+      <w:proofErr w:type="spellEnd"/>
+      <w:r>
+        <w:t xml:space="preserve"> and </w:t>
+      </w:r>
+      <w:proofErr w:type="spellStart"/>
+      <w:r>
+        <w:t>c++</w:t>
+      </w:r>
+      <w:proofErr w:type="spellEnd"/>
+      <w:r>
+        <w:t>. Hence we have the following rep:</w:t>
       </w:r>
     </w:p>
     <w:p>
@@ -3521,11 +4445,35 @@
         <w:ind w:firstLine="0"/>
       </w:pPr>
       <w:r>
-        <w:t xml:space="preserve">   llbehLbl   = {'FX' 'CT' 'PS' 'PL' 'AL' 'SH' 'U' 'N'};   % {'fix' 'cont' 'push' 'pull' 'align' 'shift' 'unstable' 'noise'};</w:t>
+        <w:t xml:space="preserve">   </w:t>
+      </w:r>
+      <w:proofErr w:type="spellStart"/>
+      <w:r>
+        <w:t>llbehLbl</w:t>
+      </w:r>
+      <w:proofErr w:type="spellEnd"/>
+      <w:r>
+        <w:t xml:space="preserve">   = {'FX' 'CT' 'PS' 'PL' 'AL' 'SH' 'U' 'N'};   % {'fix' '</w:t>
+      </w:r>
+      <w:proofErr w:type="spellStart"/>
+      <w:r>
+        <w:t>cont</w:t>
+      </w:r>
+      <w:proofErr w:type="spellEnd"/>
+      <w:r>
+        <w:t>' 'push' 'pull' 'align' 'shift' 'unstable' 'noise'};</w:t>
       </w:r>
       <w:r>
         <w:br/>
-        <w:t xml:space="preserve">   llbehLbl    = [ 1,   2,   3,   4,   5,   6,   7,  8];</w:t>
+        <w:t xml:space="preserve">   </w:t>
+      </w:r>
+      <w:proofErr w:type="spellStart"/>
+      <w:r>
+        <w:t>llbehLbl</w:t>
+      </w:r>
+      <w:proofErr w:type="spellEnd"/>
+      <w:r>
+        <w:t xml:space="preserve">    = [ 1,   2,   3,   4,   5,   6,   7,  8];</w:t>
       </w:r>
     </w:p>
     <w:p>
@@ -3535,6 +4483,7 @@
           <w:i/>
         </w:rPr>
       </w:pPr>
+      <w:bookmarkStart w:id="2" w:name="_GoBack"/>
       <w:r>
         <w:rPr>
           <w:i/>
@@ -3549,6 +4498,7 @@
         <w:t>ment</w:t>
       </w:r>
     </w:p>
+    <w:bookmarkEnd w:id="2"/>
     <w:p>
       <w:pPr>
         <w:ind w:firstLine="0"/>
@@ -3738,10 +4688,18 @@
         <w:t xml:space="preserve"> </w:t>
       </w:r>
       <w:r>
-        <w:t xml:space="preserve">where the second behavior has a </w:t>
-      </w:r>
-      <w:r>
-        <w:t xml:space="preserve">smaller amplitude, </w:t>
+        <w:t xml:space="preserve">where the second behavior has </w:t>
+      </w:r>
+      <w:proofErr w:type="gramStart"/>
+      <w:r>
+        <w:t xml:space="preserve">a </w:t>
+      </w:r>
+      <w:r>
+        <w:t>smaller</w:t>
+      </w:r>
+      <w:proofErr w:type="gramEnd"/>
+      <w:r>
+        <w:t xml:space="preserve"> amplitude, </w:t>
       </w:r>
       <w:r>
         <w:t xml:space="preserve">then </w:t>
@@ -4043,13 +5001,27 @@
         <w:rPr>
           <w:i/>
         </w:rPr>
-        <w:t xml:space="preserve">for State 1 </w:t>
-      </w:r>
+        <w:t xml:space="preserve">for State </w:t>
+      </w:r>
+      <w:proofErr w:type="gramStart"/>
       <w:r>
         <w:rPr>
           <w:i/>
         </w:rPr>
-        <w:t xml:space="preserve">. </w:t>
+        <w:t xml:space="preserve">1 </w:t>
+      </w:r>
+      <w:r>
+        <w:rPr>
+          <w:i/>
+        </w:rPr>
+        <w:t>.</w:t>
+      </w:r>
+      <w:proofErr w:type="gramEnd"/>
+      <w:r>
+        <w:rPr>
+          <w:i/>
+        </w:rPr>
+        <w:t xml:space="preserve"> </w:t>
       </w:r>
     </w:p>
     <w:p>
@@ -4066,7 +5038,21 @@
         <w:rPr>
           <w:i/>
         </w:rPr>
-        <w:t>that in State 1 the mating parts do not contact each other, we will not try to interpret this information to determine if the approach proceeds successfully. If, however, a rotation can be ascertained in state 2, then we can safely state that the approach has taken place.</w:t>
+        <w:t xml:space="preserve">that in State 1 the mating parts do not contact each </w:t>
+      </w:r>
+      <w:proofErr w:type="gramStart"/>
+      <w:r>
+        <w:rPr>
+          <w:i/>
+        </w:rPr>
+        <w:t>other,</w:t>
+      </w:r>
+      <w:proofErr w:type="gramEnd"/>
+      <w:r>
+        <w:rPr>
+          <w:i/>
+        </w:rPr>
+        <w:t xml:space="preserve"> we will not try to interpret this information to determine if the approach proceeds successfully. If, however, a rotation can be ascertained in state 2, then we can safely state that the approach has taken place.</w:t>
       </w:r>
       <w:r>
         <w:t xml:space="preserve"> </w:t>
@@ -4092,14 +5078,51 @@
       </w:pPr>
       <w:r>
         <w:lastRenderedPageBreak/>
-        <w:t xml:space="preserve">(Other possible considerations to determine hlBeh: </w:t>
-      </w:r>
-      <w:r>
-        <w:t>Total number or llbeh’s per state? Duration? Final stage? Single presence of a behavior?</w:t>
+        <w:t xml:space="preserve">(Other possible considerations to determine </w:t>
+      </w:r>
+      <w:proofErr w:type="spellStart"/>
+      <w:r>
+        <w:t>hlBeh</w:t>
+      </w:r>
+      <w:proofErr w:type="spellEnd"/>
+      <w:r>
+        <w:t xml:space="preserve">: </w:t>
+      </w:r>
+      <w:r>
+        <w:t xml:space="preserve">Total number or </w:t>
+      </w:r>
+      <w:proofErr w:type="spellStart"/>
+      <w:r>
+        <w:t>llbeh’s</w:t>
+      </w:r>
+      <w:proofErr w:type="spellEnd"/>
+      <w:r>
+        <w:t xml:space="preserve"> per state? </w:t>
+      </w:r>
+      <w:proofErr w:type="gramStart"/>
+      <w:r>
+        <w:t>Duration?</w:t>
+      </w:r>
+      <w:proofErr w:type="gramEnd"/>
+      <w:r>
+        <w:t xml:space="preserve"> </w:t>
+      </w:r>
+      <w:proofErr w:type="gramStart"/>
+      <w:r>
+        <w:t>Final stage?</w:t>
+      </w:r>
+      <w:proofErr w:type="gramEnd"/>
+      <w:r>
+        <w:t xml:space="preserve"> </w:t>
+      </w:r>
+      <w:proofErr w:type="gramStart"/>
+      <w:r>
+        <w:t>Single presence of a behavior?</w:t>
       </w:r>
       <w:r>
         <w:t>)</w:t>
       </w:r>
+      <w:proofErr w:type="gramEnd"/>
     </w:p>
     <w:p>
       <w:pPr>
@@ -4121,12 +5144,14 @@
           <w:numId w:val="16"/>
         </w:numPr>
       </w:pPr>
+      <w:proofErr w:type="spellStart"/>
       <w:r>
         <w:t>F</w:t>
       </w:r>
       <w:r>
         <w:t>z</w:t>
       </w:r>
+      <w:proofErr w:type="spellEnd"/>
       <w:r>
         <w:t>-&gt; FX (with value not equal to zero)</w:t>
       </w:r>
@@ -4139,8 +5164,13 @@
           <w:numId w:val="16"/>
         </w:numPr>
       </w:pPr>
-      <w:r>
-        <w:t xml:space="preserve">Fy -&gt; </w:t>
+      <w:proofErr w:type="spellStart"/>
+      <w:r>
+        <w:t>Fy</w:t>
+      </w:r>
+      <w:proofErr w:type="spellEnd"/>
+      <w:r>
+        <w:t xml:space="preserve"> -&gt; </w:t>
       </w:r>
       <w:r>
         <w:t>PL</w:t>
@@ -4157,8 +5187,13 @@
           <w:numId w:val="16"/>
         </w:numPr>
       </w:pPr>
-      <w:r>
-        <w:t xml:space="preserve">Mx -&gt; </w:t>
+      <w:proofErr w:type="spellStart"/>
+      <w:r>
+        <w:t>Mx</w:t>
+      </w:r>
+      <w:proofErr w:type="spellEnd"/>
+      <w:r>
+        <w:t xml:space="preserve"> -&gt; </w:t>
       </w:r>
       <w:r>
         <w:t>ALIGN</w:t>
@@ -4185,11 +5220,32 @@
         </w:numPr>
       </w:pPr>
       <w:r>
-        <w:t>AL to show up in all axes (in our present case Fxyz, Mxyz). However, the moment axis corresponding to the direction of motion in which t</w:t>
-      </w:r>
-      <w:r>
-        <w:t>he insertion is taking place (Mz</w:t>
-      </w:r>
+        <w:t xml:space="preserve">AL to show up in all axes (in our present case </w:t>
+      </w:r>
+      <w:proofErr w:type="spellStart"/>
+      <w:r>
+        <w:t>Fxyz</w:t>
+      </w:r>
+      <w:proofErr w:type="spellEnd"/>
+      <w:r>
+        <w:t xml:space="preserve">, </w:t>
+      </w:r>
+      <w:proofErr w:type="spellStart"/>
+      <w:r>
+        <w:t>Mxyz</w:t>
+      </w:r>
+      <w:proofErr w:type="spellEnd"/>
+      <w:r>
+        <w:t>). However, the moment axis corresponding to the direction of motion in which t</w:t>
+      </w:r>
+      <w:r>
+        <w:t>he insertion is taking place (</w:t>
+      </w:r>
+      <w:proofErr w:type="spellStart"/>
+      <w:r>
+        <w:t>Mz</w:t>
+      </w:r>
+      <w:proofErr w:type="spellEnd"/>
       <w:r>
         <w:t>) could have j</w:t>
       </w:r>
@@ -4220,8 +5276,13 @@
           <w:numId w:val="16"/>
         </w:numPr>
       </w:pPr>
-      <w:r>
-        <w:t xml:space="preserve">Fz </w:t>
+      <w:proofErr w:type="spellStart"/>
+      <w:r>
+        <w:t>Fz</w:t>
+      </w:r>
+      <w:proofErr w:type="spellEnd"/>
+      <w:r>
+        <w:t xml:space="preserve"> </w:t>
       </w:r>
       <w:r>
         <w:t>–</w:t>
@@ -4241,8 +5302,13 @@
           <w:numId w:val="16"/>
         </w:numPr>
       </w:pPr>
-      <w:r>
-        <w:t>FxFyMxMyMz = ALIGN</w:t>
+      <w:proofErr w:type="spellStart"/>
+      <w:r>
+        <w:t>FxFyMxMyMz</w:t>
+      </w:r>
+      <w:proofErr w:type="spellEnd"/>
+      <w:r>
+        <w:t xml:space="preserve"> = ALIGN</w:t>
       </w:r>
       <w:r>
         <w:t>+FX || FX</w:t>
@@ -4262,15 +5328,27 @@
     </w:p>
     <w:p>
       <w:r>
-        <w:t>This layer has a struc</w:t>
-      </w:r>
+        <w:t xml:space="preserve">This layer has a </w:t>
+      </w:r>
+      <w:proofErr w:type="spellStart"/>
+      <w:r>
+        <w:t>struc</w:t>
+      </w:r>
+      <w:proofErr w:type="spellEnd"/>
       <w:r>
         <w:t xml:space="preserve"> that lists the low-level behaviors contained in each state for each force axis</w:t>
       </w:r>
     </w:p>
     <w:p>
-      <w:r>
-        <w:t xml:space="preserve">hlbehStruc = { </w:t>
+      <w:proofErr w:type="spellStart"/>
+      <w:proofErr w:type="gramStart"/>
+      <w:r>
+        <w:t>hlbehStruc</w:t>
+      </w:r>
+      <w:proofErr w:type="spellEnd"/>
+      <w:proofErr w:type="gramEnd"/>
+      <w:r>
+        <w:t xml:space="preserve"> = { </w:t>
       </w:r>
     </w:p>
     <w:p>
@@ -4289,8 +5367,21 @@
       <w:r>
         <w:t xml:space="preserve"> </w:t>
       </w:r>
-      <w:r>
-        <w:t>Fx{} … Mz{}</w:t>
+      <w:proofErr w:type="spellStart"/>
+      <w:r>
+        <w:t>Fx</w:t>
+      </w:r>
+      <w:proofErr w:type="spellEnd"/>
+      <w:r>
+        <w:t xml:space="preserve">{} … </w:t>
+      </w:r>
+      <w:proofErr w:type="spellStart"/>
+      <w:r>
+        <w:t>Mz</w:t>
+      </w:r>
+      <w:proofErr w:type="spellEnd"/>
+      <w:r>
+        <w:t>{}</w:t>
       </w:r>
       <w:r>
         <w:t xml:space="preserve"> </w:t>
@@ -4313,8 +5404,21 @@
       <w:r>
         <w:t xml:space="preserve"> </w:t>
       </w:r>
-      <w:r>
-        <w:t>Fx{} … Mz{}</w:t>
+      <w:proofErr w:type="spellStart"/>
+      <w:r>
+        <w:t>Fx</w:t>
+      </w:r>
+      <w:proofErr w:type="spellEnd"/>
+      <w:r>
+        <w:t xml:space="preserve">{} … </w:t>
+      </w:r>
+      <w:proofErr w:type="spellStart"/>
+      <w:r>
+        <w:t>Mz</w:t>
+      </w:r>
+      <w:proofErr w:type="spellEnd"/>
+      <w:r>
+        <w:t>{}</w:t>
       </w:r>
       <w:r>
         <w:t xml:space="preserve"> </w:t>
@@ -4337,8 +5441,21 @@
       <w:r>
         <w:t xml:space="preserve"> </w:t>
       </w:r>
-      <w:r>
-        <w:t>Fx{} … Mz{}</w:t>
+      <w:proofErr w:type="spellStart"/>
+      <w:r>
+        <w:t>Fx</w:t>
+      </w:r>
+      <w:proofErr w:type="spellEnd"/>
+      <w:r>
+        <w:t xml:space="preserve">{} … </w:t>
+      </w:r>
+      <w:proofErr w:type="spellStart"/>
+      <w:r>
+        <w:t>Mz</w:t>
+      </w:r>
+      <w:proofErr w:type="spellEnd"/>
+      <w:r>
+        <w:t>{}</w:t>
       </w:r>
       <w:r>
         <w:t xml:space="preserve"> </w:t>
@@ -8732,88 +9849,88 @@
     </dgm:pt>
   </dgm:ptLst>
   <dgm:cxnLst>
-    <dgm:cxn modelId="{8054159E-9E4A-468E-A46B-5EE1B0D964B8}" type="presOf" srcId="{693F80EB-8635-489E-95BD-DC39F7CD98BB}" destId="{5A727657-6547-4E36-800C-8DC2A8504DF5}" srcOrd="0" destOrd="0" presId="urn:microsoft.com/office/officeart/2005/8/layout/hierarchy6"/>
-    <dgm:cxn modelId="{FBF1FFA6-1E24-43E4-8005-73F8C978EA67}" type="presOf" srcId="{0E934E59-C1E9-4AF1-96EE-965CF66EBDFB}" destId="{09D67372-64C9-4415-A640-08869E8E522A}" srcOrd="0" destOrd="0" presId="urn:microsoft.com/office/officeart/2005/8/layout/hierarchy6"/>
-    <dgm:cxn modelId="{F806E567-BB7D-4D34-A157-E6DFC92D72E8}" type="presOf" srcId="{02524FE9-1265-4EB3-B444-796E0E529F27}" destId="{E7DD9E4E-5F95-414F-B205-481CF16830F1}" srcOrd="1" destOrd="0" presId="urn:microsoft.com/office/officeart/2005/8/layout/hierarchy6"/>
-    <dgm:cxn modelId="{7EAAF72F-006E-40C3-988F-61C4E132F4E3}" type="presOf" srcId="{3963F09A-4011-4742-8135-CAED400D739F}" destId="{1FA4FC5D-6918-42E1-81A3-B28E9585CA66}" srcOrd="0" destOrd="0" presId="urn:microsoft.com/office/officeart/2005/8/layout/hierarchy6"/>
+    <dgm:cxn modelId="{B9A66935-B890-41DB-A60E-1CB3D92A56CC}" type="presOf" srcId="{693F80EB-8635-489E-95BD-DC39F7CD98BB}" destId="{5A727657-6547-4E36-800C-8DC2A8504DF5}" srcOrd="0" destOrd="0" presId="urn:microsoft.com/office/officeart/2005/8/layout/hierarchy6"/>
+    <dgm:cxn modelId="{C789D62C-9BC8-4D60-AB51-F1D1F4E5C9DD}" type="presOf" srcId="{1FEA284C-A9B0-4EC0-9A47-CF82F04DF1C6}" destId="{CBAB3C99-63FD-47FE-B5C8-DE9447A1167D}" srcOrd="0" destOrd="0" presId="urn:microsoft.com/office/officeart/2005/8/layout/hierarchy6"/>
+    <dgm:cxn modelId="{EE0C96A0-5CBF-4424-A0CD-D37E853AF79E}" type="presOf" srcId="{3A662FBA-5660-4697-8E28-AC04A48A1D43}" destId="{3704168E-B400-416D-9C3F-DC8036676EDF}" srcOrd="0" destOrd="0" presId="urn:microsoft.com/office/officeart/2005/8/layout/hierarchy6"/>
+    <dgm:cxn modelId="{1CDD4528-DD31-410D-971E-53BCE4BD0944}" type="presOf" srcId="{5C05FF66-D7F4-414A-9E69-B0F2A081F996}" destId="{034D2F97-B771-4CBF-935C-C473986ABDC9}" srcOrd="0" destOrd="0" presId="urn:microsoft.com/office/officeart/2005/8/layout/hierarchy6"/>
+    <dgm:cxn modelId="{77444DA8-21E0-43E7-A405-5DA5E9E9509E}" type="presOf" srcId="{F21262DA-6987-4F4C-9F51-C0410802FB75}" destId="{11DFD174-44EF-44C5-A174-00B3A700F3DA}" srcOrd="0" destOrd="0" presId="urn:microsoft.com/office/officeart/2005/8/layout/hierarchy6"/>
     <dgm:cxn modelId="{D903201B-6D2A-4ADE-BCE2-7FFD21D25D58}" srcId="{456B0C9B-E0D1-4BEE-9D9D-BE400573470F}" destId="{02524FE9-1265-4EB3-B444-796E0E529F27}" srcOrd="2" destOrd="0" parTransId="{1826117A-F4AB-4864-9EAD-BDBAD67F47EB}" sibTransId="{A5C3E0E4-6096-4ACA-B9FB-0989A725EE03}"/>
     <dgm:cxn modelId="{21E55F0D-E930-496E-B562-333BB9805B48}" srcId="{B4AAA91F-4CC1-44D5-A7E6-934761B51A33}" destId="{DF8F2AE3-1EC1-4ADE-A90C-ECBCE0BB84B3}" srcOrd="0" destOrd="0" parTransId="{F21262DA-6987-4F4C-9F51-C0410802FB75}" sibTransId="{7FB0A177-39DB-47C5-945F-8D2B4F6DFBCF}"/>
-    <dgm:cxn modelId="{4E3164FE-2412-4A2A-A8D7-40C0E744EEFB}" type="presOf" srcId="{5C05FF66-D7F4-414A-9E69-B0F2A081F996}" destId="{034D2F97-B771-4CBF-935C-C473986ABDC9}" srcOrd="0" destOrd="0" presId="urn:microsoft.com/office/officeart/2005/8/layout/hierarchy6"/>
-    <dgm:cxn modelId="{6F96EBE8-7D46-492A-AAA5-8CCEC3CEB41C}" type="presOf" srcId="{B4AAA91F-4CC1-44D5-A7E6-934761B51A33}" destId="{932BE740-E251-43B2-B837-0390578EDF21}" srcOrd="0" destOrd="0" presId="urn:microsoft.com/office/officeart/2005/8/layout/hierarchy6"/>
+    <dgm:cxn modelId="{DB170D0D-3E70-41C3-B5F8-D61599390B4D}" type="presOf" srcId="{038626DA-107C-4C69-854C-7447333D83D4}" destId="{C01CC555-A71C-48C4-A9F5-BE2A46712EC3}" srcOrd="0" destOrd="0" presId="urn:microsoft.com/office/officeart/2005/8/layout/hierarchy6"/>
+    <dgm:cxn modelId="{4001A60D-D800-485F-B2DD-AD095CBF372D}" type="presOf" srcId="{10365E1C-9867-4206-B729-FBC8D229F21F}" destId="{9782D0E2-F65B-4FBD-8556-1203C1CFF749}" srcOrd="0" destOrd="0" presId="urn:microsoft.com/office/officeart/2005/8/layout/hierarchy6"/>
+    <dgm:cxn modelId="{CE5A8E32-174C-4422-A0B2-757A7039A770}" type="presOf" srcId="{02524FE9-1265-4EB3-B444-796E0E529F27}" destId="{E7DD9E4E-5F95-414F-B205-481CF16830F1}" srcOrd="1" destOrd="0" presId="urn:microsoft.com/office/officeart/2005/8/layout/hierarchy6"/>
+    <dgm:cxn modelId="{44CE314F-0118-43E1-B434-901A79BDA4E9}" type="presOf" srcId="{DF8F2AE3-1EC1-4ADE-A90C-ECBCE0BB84B3}" destId="{6B3DD78C-E841-4AE4-8D69-A1ECE5071D04}" srcOrd="0" destOrd="0" presId="urn:microsoft.com/office/officeart/2005/8/layout/hierarchy6"/>
+    <dgm:cxn modelId="{6A63374F-9938-437B-9F44-680883878D5F}" type="presOf" srcId="{B480F9D8-11BB-4E01-BCA8-8B346902A250}" destId="{6D2980DC-777D-45A5-A6F1-FB509E1588B6}" srcOrd="0" destOrd="0" presId="urn:microsoft.com/office/officeart/2005/8/layout/hierarchy6"/>
+    <dgm:cxn modelId="{26D3815D-D4C3-4535-934E-80833B4B2166}" type="presOf" srcId="{02524FE9-1265-4EB3-B444-796E0E529F27}" destId="{F30770A7-753C-4EE4-92E1-B1905B23BEBA}" srcOrd="0" destOrd="0" presId="urn:microsoft.com/office/officeart/2005/8/layout/hierarchy6"/>
+    <dgm:cxn modelId="{9CA3C132-C128-43CF-BEBD-466E7543E03C}" type="presOf" srcId="{456B0C9B-E0D1-4BEE-9D9D-BE400573470F}" destId="{485A4641-0212-4A92-82F7-BA9A8C2B5832}" srcOrd="0" destOrd="0" presId="urn:microsoft.com/office/officeart/2005/8/layout/hierarchy6"/>
+    <dgm:cxn modelId="{D33E2155-99FC-4963-A879-B0C49D71B977}" type="presOf" srcId="{9F2D4A47-6DA7-4BC3-A5C1-D72E3D0653A0}" destId="{E7187B42-FE3F-472C-9405-AC6E25000435}" srcOrd="0" destOrd="0" presId="urn:microsoft.com/office/officeart/2005/8/layout/hierarchy6"/>
     <dgm:cxn modelId="{A397D512-EFF4-4E11-AC3F-AEDCAFECC24C}" srcId="{B480F9D8-11BB-4E01-BCA8-8B346902A250}" destId="{3A662FBA-5660-4697-8E28-AC04A48A1D43}" srcOrd="1" destOrd="0" parTransId="{9CBC7C09-14A3-42AD-A287-4C6406C0041C}" sibTransId="{CF8BE245-9C30-48D7-9013-0F8E73956B5C}"/>
-    <dgm:cxn modelId="{400ABDA7-774A-4C22-B1B3-9C8C06F893BA}" type="presOf" srcId="{02524FE9-1265-4EB3-B444-796E0E529F27}" destId="{F30770A7-753C-4EE4-92E1-B1905B23BEBA}" srcOrd="0" destOrd="0" presId="urn:microsoft.com/office/officeart/2005/8/layout/hierarchy6"/>
-    <dgm:cxn modelId="{E37B492D-089C-4071-AE4E-23BB7F901CF3}" type="presOf" srcId="{3A662FBA-5660-4697-8E28-AC04A48A1D43}" destId="{3704168E-B400-416D-9C3F-DC8036676EDF}" srcOrd="0" destOrd="0" presId="urn:microsoft.com/office/officeart/2005/8/layout/hierarchy6"/>
-    <dgm:cxn modelId="{A6501A43-F8B5-453E-97F7-4B18493BA493}" type="presOf" srcId="{2A429D53-7813-40DD-A03F-CBCC048EC4CC}" destId="{DA591D04-EC2B-4FC0-970A-AEFA4B47E4C0}" srcOrd="0" destOrd="0" presId="urn:microsoft.com/office/officeart/2005/8/layout/hierarchy6"/>
-    <dgm:cxn modelId="{E7E9E203-F45D-475F-BA1F-ECAFEFE7BB33}" type="presOf" srcId="{9F2D4A47-6DA7-4BC3-A5C1-D72E3D0653A0}" destId="{E7187B42-FE3F-472C-9405-AC6E25000435}" srcOrd="0" destOrd="0" presId="urn:microsoft.com/office/officeart/2005/8/layout/hierarchy6"/>
+    <dgm:cxn modelId="{E1A8DA38-A20A-4FA9-9E73-9A98F568F5F7}" type="presOf" srcId="{2C445F78-DCBD-49C2-B794-68A6DC612241}" destId="{3371151D-0361-4D2F-8604-4CDB2E1E76DF}" srcOrd="0" destOrd="0" presId="urn:microsoft.com/office/officeart/2005/8/layout/hierarchy6"/>
+    <dgm:cxn modelId="{01A042C0-92E1-45E1-B76D-9D0928D65329}" type="presOf" srcId="{9F2D4A47-6DA7-4BC3-A5C1-D72E3D0653A0}" destId="{C95DAADB-35BA-4427-A8E6-4A3B6135CF45}" srcOrd="1" destOrd="0" presId="urn:microsoft.com/office/officeart/2005/8/layout/hierarchy6"/>
     <dgm:cxn modelId="{321EE562-2D50-4FF4-BACF-4FD2C2C56798}" srcId="{456B0C9B-E0D1-4BEE-9D9D-BE400573470F}" destId="{B480F9D8-11BB-4E01-BCA8-8B346902A250}" srcOrd="0" destOrd="0" parTransId="{24D18B16-69A8-4EE6-8F6E-4C11679CB3D2}" sibTransId="{59DE5734-B13A-4DDB-9169-BF93F0E35F83}"/>
-    <dgm:cxn modelId="{810BD91F-C88C-41B1-B37D-969E5A324B46}" type="presOf" srcId="{038626DA-107C-4C69-854C-7447333D83D4}" destId="{C01CC555-A71C-48C4-A9F5-BE2A46712EC3}" srcOrd="0" destOrd="0" presId="urn:microsoft.com/office/officeart/2005/8/layout/hierarchy6"/>
     <dgm:cxn modelId="{0EE78C9C-6DD3-47BB-8C9D-5346830552CD}" srcId="{456B0C9B-E0D1-4BEE-9D9D-BE400573470F}" destId="{9F2D4A47-6DA7-4BC3-A5C1-D72E3D0653A0}" srcOrd="4" destOrd="0" parTransId="{EAF4426D-6CF7-40B5-B3AE-E2D87BBCF55D}" sibTransId="{D5974387-DC8A-4736-8F8D-171A2130D18B}"/>
     <dgm:cxn modelId="{33BF0F36-8C01-4C02-81D0-1EA2610607A8}" srcId="{456B0C9B-E0D1-4BEE-9D9D-BE400573470F}" destId="{0E934E59-C1E9-4AF1-96EE-965CF66EBDFB}" srcOrd="1" destOrd="0" parTransId="{323C00E3-689E-4368-B11C-332E28473835}" sibTransId="{06FE491C-E758-46B4-8B70-6F47973A6A71}"/>
-    <dgm:cxn modelId="{5B8F63DD-8CB3-4F28-B526-556A7D8DD71A}" type="presOf" srcId="{B480F9D8-11BB-4E01-BCA8-8B346902A250}" destId="{6D2980DC-777D-45A5-A6F1-FB509E1588B6}" srcOrd="0" destOrd="0" presId="urn:microsoft.com/office/officeart/2005/8/layout/hierarchy6"/>
     <dgm:cxn modelId="{5E5257F9-1524-4C71-BD04-0C376010B8E4}" srcId="{B4AAA91F-4CC1-44D5-A7E6-934761B51A33}" destId="{2C445F78-DCBD-49C2-B794-68A6DC612241}" srcOrd="1" destOrd="0" parTransId="{10365E1C-9867-4206-B729-FBC8D229F21F}" sibTransId="{4649EBEB-28DE-4E41-B7AE-77DE369B0A2B}"/>
     <dgm:cxn modelId="{344E8E61-2E77-4DC2-9FA7-96892E9F5565}" srcId="{3A662FBA-5660-4697-8E28-AC04A48A1D43}" destId="{1FEA284C-A9B0-4EC0-9A47-CF82F04DF1C6}" srcOrd="1" destOrd="0" parTransId="{693F80EB-8635-489E-95BD-DC39F7CD98BB}" sibTransId="{3CB731F3-C5AB-4D18-8414-81DB5D6C96F9}"/>
-    <dgm:cxn modelId="{322E94EC-816B-4382-A308-81D38AC023CF}" type="presOf" srcId="{9CBC7C09-14A3-42AD-A287-4C6406C0041C}" destId="{9FF1C608-FFD8-4CAF-A3B5-465FE6C28B10}" srcOrd="0" destOrd="0" presId="urn:microsoft.com/office/officeart/2005/8/layout/hierarchy6"/>
-    <dgm:cxn modelId="{307E3E48-7831-4738-A12B-AFA96DB6C580}" type="presOf" srcId="{9F2D4A47-6DA7-4BC3-A5C1-D72E3D0653A0}" destId="{C95DAADB-35BA-4427-A8E6-4A3B6135CF45}" srcOrd="1" destOrd="0" presId="urn:microsoft.com/office/officeart/2005/8/layout/hierarchy6"/>
+    <dgm:cxn modelId="{BF598207-8F22-49A6-9A7B-36B8AA444EE3}" type="presOf" srcId="{9CBC7C09-14A3-42AD-A287-4C6406C0041C}" destId="{9FF1C608-FFD8-4CAF-A3B5-465FE6C28B10}" srcOrd="0" destOrd="0" presId="urn:microsoft.com/office/officeart/2005/8/layout/hierarchy6"/>
+    <dgm:cxn modelId="{54141CF2-56D3-4129-B498-5E47E9DD272E}" type="presOf" srcId="{3963F09A-4011-4742-8135-CAED400D739F}" destId="{1FA4FC5D-6918-42E1-81A3-B28E9585CA66}" srcOrd="0" destOrd="0" presId="urn:microsoft.com/office/officeart/2005/8/layout/hierarchy6"/>
+    <dgm:cxn modelId="{D1B6FF29-F825-4370-85F9-4D180846C206}" type="presOf" srcId="{2A429D53-7813-40DD-A03F-CBCC048EC4CC}" destId="{DA591D04-EC2B-4FC0-970A-AEFA4B47E4C0}" srcOrd="0" destOrd="0" presId="urn:microsoft.com/office/officeart/2005/8/layout/hierarchy6"/>
     <dgm:cxn modelId="{D4AFAAD3-7BC6-47B1-B33C-3C7297F1370E}" srcId="{B480F9D8-11BB-4E01-BCA8-8B346902A250}" destId="{B4AAA91F-4CC1-44D5-A7E6-934761B51A33}" srcOrd="0" destOrd="0" parTransId="{3963F09A-4011-4742-8135-CAED400D739F}" sibTransId="{89C002E3-A546-43B3-A085-098FE6FAFAF0}"/>
-    <dgm:cxn modelId="{9A06344C-2034-43C0-AD29-71516DFFE0C0}" type="presOf" srcId="{2A429D53-7813-40DD-A03F-CBCC048EC4CC}" destId="{CDBB9E06-8EB3-492F-A7C7-4A2A5F043601}" srcOrd="1" destOrd="0" presId="urn:microsoft.com/office/officeart/2005/8/layout/hierarchy6"/>
-    <dgm:cxn modelId="{E0D07567-B6CB-4340-8B6D-EE71CA5900DA}" type="presOf" srcId="{0E934E59-C1E9-4AF1-96EE-965CF66EBDFB}" destId="{AC92C5C4-B160-426B-973B-5E99F902F247}" srcOrd="1" destOrd="0" presId="urn:microsoft.com/office/officeart/2005/8/layout/hierarchy6"/>
-    <dgm:cxn modelId="{CDAA179E-2469-4634-8BC9-93F4C6D44E2E}" type="presOf" srcId="{F21262DA-6987-4F4C-9F51-C0410802FB75}" destId="{11DFD174-44EF-44C5-A174-00B3A700F3DA}" srcOrd="0" destOrd="0" presId="urn:microsoft.com/office/officeart/2005/8/layout/hierarchy6"/>
-    <dgm:cxn modelId="{368901C4-42CD-4401-87DF-F40F43AAC5E8}" type="presOf" srcId="{456B0C9B-E0D1-4BEE-9D9D-BE400573470F}" destId="{485A4641-0212-4A92-82F7-BA9A8C2B5832}" srcOrd="0" destOrd="0" presId="urn:microsoft.com/office/officeart/2005/8/layout/hierarchy6"/>
-    <dgm:cxn modelId="{413B67B7-2BA3-4BE8-B39A-01F9FE3A96E2}" type="presOf" srcId="{DF8F2AE3-1EC1-4ADE-A90C-ECBCE0BB84B3}" destId="{6B3DD78C-E841-4AE4-8D69-A1ECE5071D04}" srcOrd="0" destOrd="0" presId="urn:microsoft.com/office/officeart/2005/8/layout/hierarchy6"/>
+    <dgm:cxn modelId="{D0240E82-02FF-41E1-9883-C1A9B160274B}" type="presOf" srcId="{0E934E59-C1E9-4AF1-96EE-965CF66EBDFB}" destId="{09D67372-64C9-4415-A640-08869E8E522A}" srcOrd="0" destOrd="0" presId="urn:microsoft.com/office/officeart/2005/8/layout/hierarchy6"/>
+    <dgm:cxn modelId="{D6FFDFD4-E62F-48DC-89EE-FEE5D93FB1A8}" type="presOf" srcId="{0E934E59-C1E9-4AF1-96EE-965CF66EBDFB}" destId="{AC92C5C4-B160-426B-973B-5E99F902F247}" srcOrd="1" destOrd="0" presId="urn:microsoft.com/office/officeart/2005/8/layout/hierarchy6"/>
+    <dgm:cxn modelId="{C19F320F-134B-40B0-8553-89873E14254D}" type="presOf" srcId="{B4AAA91F-4CC1-44D5-A7E6-934761B51A33}" destId="{932BE740-E251-43B2-B837-0390578EDF21}" srcOrd="0" destOrd="0" presId="urn:microsoft.com/office/officeart/2005/8/layout/hierarchy6"/>
     <dgm:cxn modelId="{2273741B-FBD1-4542-A797-A0479BE4FB35}" srcId="{456B0C9B-E0D1-4BEE-9D9D-BE400573470F}" destId="{2A429D53-7813-40DD-A03F-CBCC048EC4CC}" srcOrd="3" destOrd="0" parTransId="{7D57F7BE-736B-4872-9A6A-5070CBDB8C35}" sibTransId="{3EFC4F1E-9EE2-4B52-9E6E-39E7BBCF7B29}"/>
     <dgm:cxn modelId="{3116C214-6128-48E6-B689-CDB94DBBBF58}" srcId="{3A662FBA-5660-4697-8E28-AC04A48A1D43}" destId="{038626DA-107C-4C69-854C-7447333D83D4}" srcOrd="0" destOrd="0" parTransId="{5C05FF66-D7F4-414A-9E69-B0F2A081F996}" sibTransId="{7D480481-1AD1-4213-BF56-9F9CCA940C60}"/>
-    <dgm:cxn modelId="{23C07F80-8C73-4A01-B8BF-9A0BCB62AFA8}" type="presOf" srcId="{2C445F78-DCBD-49C2-B794-68A6DC612241}" destId="{3371151D-0361-4D2F-8604-4CDB2E1E76DF}" srcOrd="0" destOrd="0" presId="urn:microsoft.com/office/officeart/2005/8/layout/hierarchy6"/>
-    <dgm:cxn modelId="{CFFEC44C-F532-4285-ADA8-28884F5E27C4}" type="presOf" srcId="{1FEA284C-A9B0-4EC0-9A47-CF82F04DF1C6}" destId="{CBAB3C99-63FD-47FE-B5C8-DE9447A1167D}" srcOrd="0" destOrd="0" presId="urn:microsoft.com/office/officeart/2005/8/layout/hierarchy6"/>
-    <dgm:cxn modelId="{5E8CF159-BBF5-40C9-8C5C-144366110B46}" type="presOf" srcId="{10365E1C-9867-4206-B729-FBC8D229F21F}" destId="{9782D0E2-F65B-4FBD-8556-1203C1CFF749}" srcOrd="0" destOrd="0" presId="urn:microsoft.com/office/officeart/2005/8/layout/hierarchy6"/>
-    <dgm:cxn modelId="{0E2E9886-75B8-4219-9613-ADA7B098AF63}" type="presParOf" srcId="{485A4641-0212-4A92-82F7-BA9A8C2B5832}" destId="{01168902-F413-4E84-A6B8-B48F69356B06}" srcOrd="0" destOrd="0" presId="urn:microsoft.com/office/officeart/2005/8/layout/hierarchy6"/>
-    <dgm:cxn modelId="{61ECCA47-809A-481D-99F5-0B8509545E76}" type="presParOf" srcId="{01168902-F413-4E84-A6B8-B48F69356B06}" destId="{4371AC12-3BA0-422D-B6DF-1623D62CE36B}" srcOrd="0" destOrd="0" presId="urn:microsoft.com/office/officeart/2005/8/layout/hierarchy6"/>
-    <dgm:cxn modelId="{FE37CA99-D7F0-41F5-BB78-3DE6C2631513}" type="presParOf" srcId="{01168902-F413-4E84-A6B8-B48F69356B06}" destId="{E8CC443D-2580-430B-BC26-2C81F5668A05}" srcOrd="1" destOrd="0" presId="urn:microsoft.com/office/officeart/2005/8/layout/hierarchy6"/>
-    <dgm:cxn modelId="{76947AFC-DF19-439B-99ED-D3A9B9A7224A}" type="presParOf" srcId="{E8CC443D-2580-430B-BC26-2C81F5668A05}" destId="{BA616E22-6A62-4765-8EF4-06060B5A3451}" srcOrd="0" destOrd="0" presId="urn:microsoft.com/office/officeart/2005/8/layout/hierarchy6"/>
-    <dgm:cxn modelId="{B25F27FA-A73D-47AA-87BD-4538842356F2}" type="presParOf" srcId="{BA616E22-6A62-4765-8EF4-06060B5A3451}" destId="{6D2980DC-777D-45A5-A6F1-FB509E1588B6}" srcOrd="0" destOrd="0" presId="urn:microsoft.com/office/officeart/2005/8/layout/hierarchy6"/>
-    <dgm:cxn modelId="{07A92656-BF62-4098-BD3C-72D62F4F3FB6}" type="presParOf" srcId="{BA616E22-6A62-4765-8EF4-06060B5A3451}" destId="{EF1864B8-2836-4F0F-B6E4-F62B840617DA}" srcOrd="1" destOrd="0" presId="urn:microsoft.com/office/officeart/2005/8/layout/hierarchy6"/>
-    <dgm:cxn modelId="{5A9BA1CA-3373-443F-A52B-33140A4B761A}" type="presParOf" srcId="{EF1864B8-2836-4F0F-B6E4-F62B840617DA}" destId="{1FA4FC5D-6918-42E1-81A3-B28E9585CA66}" srcOrd="0" destOrd="0" presId="urn:microsoft.com/office/officeart/2005/8/layout/hierarchy6"/>
-    <dgm:cxn modelId="{3D43912C-543D-4C8A-96B9-8A7D1119E79A}" type="presParOf" srcId="{EF1864B8-2836-4F0F-B6E4-F62B840617DA}" destId="{5570903D-C83C-408B-A6A7-6F4B6820B572}" srcOrd="1" destOrd="0" presId="urn:microsoft.com/office/officeart/2005/8/layout/hierarchy6"/>
-    <dgm:cxn modelId="{DB476DCE-323C-420E-8C98-E34BA0D1CCA1}" type="presParOf" srcId="{5570903D-C83C-408B-A6A7-6F4B6820B572}" destId="{932BE740-E251-43B2-B837-0390578EDF21}" srcOrd="0" destOrd="0" presId="urn:microsoft.com/office/officeart/2005/8/layout/hierarchy6"/>
-    <dgm:cxn modelId="{01474994-C0BA-418E-B858-7BCC4B0FE8FC}" type="presParOf" srcId="{5570903D-C83C-408B-A6A7-6F4B6820B572}" destId="{54323B8B-0147-483F-A3CF-5F3627A6A8A2}" srcOrd="1" destOrd="0" presId="urn:microsoft.com/office/officeart/2005/8/layout/hierarchy6"/>
-    <dgm:cxn modelId="{F2F88B55-4DAB-4A1B-8F6D-C2867BB34039}" type="presParOf" srcId="{54323B8B-0147-483F-A3CF-5F3627A6A8A2}" destId="{11DFD174-44EF-44C5-A174-00B3A700F3DA}" srcOrd="0" destOrd="0" presId="urn:microsoft.com/office/officeart/2005/8/layout/hierarchy6"/>
-    <dgm:cxn modelId="{54CAFE12-47C4-4371-B1FE-F1BF71F236EF}" type="presParOf" srcId="{54323B8B-0147-483F-A3CF-5F3627A6A8A2}" destId="{E2764165-AD2C-4D92-8376-91D433B47680}" srcOrd="1" destOrd="0" presId="urn:microsoft.com/office/officeart/2005/8/layout/hierarchy6"/>
-    <dgm:cxn modelId="{C6F80285-1BCE-42AD-9934-729DEC499B92}" type="presParOf" srcId="{E2764165-AD2C-4D92-8376-91D433B47680}" destId="{6B3DD78C-E841-4AE4-8D69-A1ECE5071D04}" srcOrd="0" destOrd="0" presId="urn:microsoft.com/office/officeart/2005/8/layout/hierarchy6"/>
-    <dgm:cxn modelId="{3F786B86-0A50-4BCA-8A36-2005662D62F4}" type="presParOf" srcId="{E2764165-AD2C-4D92-8376-91D433B47680}" destId="{49941177-C565-4F29-9E96-DC2EB713D0F7}" srcOrd="1" destOrd="0" presId="urn:microsoft.com/office/officeart/2005/8/layout/hierarchy6"/>
-    <dgm:cxn modelId="{D40A600E-40D3-4E6A-8D9A-01947C5224DD}" type="presParOf" srcId="{54323B8B-0147-483F-A3CF-5F3627A6A8A2}" destId="{9782D0E2-F65B-4FBD-8556-1203C1CFF749}" srcOrd="2" destOrd="0" presId="urn:microsoft.com/office/officeart/2005/8/layout/hierarchy6"/>
-    <dgm:cxn modelId="{CFFD2549-489B-49E4-A8A8-D230F08B62E4}" type="presParOf" srcId="{54323B8B-0147-483F-A3CF-5F3627A6A8A2}" destId="{7AF52845-54B1-41C9-937E-82D5A895C251}" srcOrd="3" destOrd="0" presId="urn:microsoft.com/office/officeart/2005/8/layout/hierarchy6"/>
-    <dgm:cxn modelId="{BD30F62F-6D01-4A7E-932B-64D39CF8754A}" type="presParOf" srcId="{7AF52845-54B1-41C9-937E-82D5A895C251}" destId="{3371151D-0361-4D2F-8604-4CDB2E1E76DF}" srcOrd="0" destOrd="0" presId="urn:microsoft.com/office/officeart/2005/8/layout/hierarchy6"/>
-    <dgm:cxn modelId="{5020ECA8-7436-48C1-856E-AA19DE47E33A}" type="presParOf" srcId="{7AF52845-54B1-41C9-937E-82D5A895C251}" destId="{B3627B3C-2819-42A3-B25E-9C5774751AE7}" srcOrd="1" destOrd="0" presId="urn:microsoft.com/office/officeart/2005/8/layout/hierarchy6"/>
-    <dgm:cxn modelId="{20F2B489-0181-4ECD-8AB5-6BB640F99736}" type="presParOf" srcId="{EF1864B8-2836-4F0F-B6E4-F62B840617DA}" destId="{9FF1C608-FFD8-4CAF-A3B5-465FE6C28B10}" srcOrd="2" destOrd="0" presId="urn:microsoft.com/office/officeart/2005/8/layout/hierarchy6"/>
-    <dgm:cxn modelId="{731F71FC-6DEC-4A06-A5E8-348F1346AD18}" type="presParOf" srcId="{EF1864B8-2836-4F0F-B6E4-F62B840617DA}" destId="{1681ABF4-E039-499D-9084-13103C67D4E9}" srcOrd="3" destOrd="0" presId="urn:microsoft.com/office/officeart/2005/8/layout/hierarchy6"/>
-    <dgm:cxn modelId="{C44C694A-8675-46A5-8875-33B44D3DB982}" type="presParOf" srcId="{1681ABF4-E039-499D-9084-13103C67D4E9}" destId="{3704168E-B400-416D-9C3F-DC8036676EDF}" srcOrd="0" destOrd="0" presId="urn:microsoft.com/office/officeart/2005/8/layout/hierarchy6"/>
-    <dgm:cxn modelId="{BF120478-1B9C-4001-94FF-B0DFAF838E78}" type="presParOf" srcId="{1681ABF4-E039-499D-9084-13103C67D4E9}" destId="{B90A7D6F-BEEA-42D5-B23B-680B5F398D9D}" srcOrd="1" destOrd="0" presId="urn:microsoft.com/office/officeart/2005/8/layout/hierarchy6"/>
-    <dgm:cxn modelId="{DDD3F2BF-8D61-4A36-9048-5FA26EB78863}" type="presParOf" srcId="{B90A7D6F-BEEA-42D5-B23B-680B5F398D9D}" destId="{034D2F97-B771-4CBF-935C-C473986ABDC9}" srcOrd="0" destOrd="0" presId="urn:microsoft.com/office/officeart/2005/8/layout/hierarchy6"/>
-    <dgm:cxn modelId="{FDE0ABD2-DE13-42A9-815A-3FDD6584A99C}" type="presParOf" srcId="{B90A7D6F-BEEA-42D5-B23B-680B5F398D9D}" destId="{49876914-02C2-4586-ABF4-FBB7D9CC227E}" srcOrd="1" destOrd="0" presId="urn:microsoft.com/office/officeart/2005/8/layout/hierarchy6"/>
-    <dgm:cxn modelId="{AE3E8D46-FFD8-42BF-BEEF-CA0A73CD5DD6}" type="presParOf" srcId="{49876914-02C2-4586-ABF4-FBB7D9CC227E}" destId="{C01CC555-A71C-48C4-A9F5-BE2A46712EC3}" srcOrd="0" destOrd="0" presId="urn:microsoft.com/office/officeart/2005/8/layout/hierarchy6"/>
-    <dgm:cxn modelId="{C7E04F14-9E03-46F4-89FE-FC8DBA8E6DB7}" type="presParOf" srcId="{49876914-02C2-4586-ABF4-FBB7D9CC227E}" destId="{65F190C1-8F1E-4516-B694-FF43BDB0240D}" srcOrd="1" destOrd="0" presId="urn:microsoft.com/office/officeart/2005/8/layout/hierarchy6"/>
-    <dgm:cxn modelId="{B0ABD0FE-6AD0-4ED0-9475-ACAD32A4C2C2}" type="presParOf" srcId="{B90A7D6F-BEEA-42D5-B23B-680B5F398D9D}" destId="{5A727657-6547-4E36-800C-8DC2A8504DF5}" srcOrd="2" destOrd="0" presId="urn:microsoft.com/office/officeart/2005/8/layout/hierarchy6"/>
-    <dgm:cxn modelId="{E4D893AC-5A60-4E76-9CED-DA59A7E92D28}" type="presParOf" srcId="{B90A7D6F-BEEA-42D5-B23B-680B5F398D9D}" destId="{326E54B7-8ACC-4895-A292-A263E27CF960}" srcOrd="3" destOrd="0" presId="urn:microsoft.com/office/officeart/2005/8/layout/hierarchy6"/>
-    <dgm:cxn modelId="{7067F4B1-1B04-4B50-BEBE-417B258B2C65}" type="presParOf" srcId="{326E54B7-8ACC-4895-A292-A263E27CF960}" destId="{CBAB3C99-63FD-47FE-B5C8-DE9447A1167D}" srcOrd="0" destOrd="0" presId="urn:microsoft.com/office/officeart/2005/8/layout/hierarchy6"/>
-    <dgm:cxn modelId="{26968351-5FAE-457E-AC4F-642B71C0C0B3}" type="presParOf" srcId="{326E54B7-8ACC-4895-A292-A263E27CF960}" destId="{5A14FB1A-87E1-4A95-87C2-7F1DFDD42E5B}" srcOrd="1" destOrd="0" presId="urn:microsoft.com/office/officeart/2005/8/layout/hierarchy6"/>
-    <dgm:cxn modelId="{B16D7263-8C16-47A8-A7DC-5F77FC5C3351}" type="presParOf" srcId="{485A4641-0212-4A92-82F7-BA9A8C2B5832}" destId="{313B5AA3-6A25-4F97-8F4E-AAB773FC165D}" srcOrd="1" destOrd="0" presId="urn:microsoft.com/office/officeart/2005/8/layout/hierarchy6"/>
-    <dgm:cxn modelId="{17A7F53B-48EA-465D-AC00-388EE4E08B39}" type="presParOf" srcId="{313B5AA3-6A25-4F97-8F4E-AAB773FC165D}" destId="{2961E1FF-DE8E-4C4E-955E-C316A4C712EA}" srcOrd="0" destOrd="0" presId="urn:microsoft.com/office/officeart/2005/8/layout/hierarchy6"/>
-    <dgm:cxn modelId="{86B32226-6975-47DA-B893-9884CF70001C}" type="presParOf" srcId="{2961E1FF-DE8E-4C4E-955E-C316A4C712EA}" destId="{09D67372-64C9-4415-A640-08869E8E522A}" srcOrd="0" destOrd="0" presId="urn:microsoft.com/office/officeart/2005/8/layout/hierarchy6"/>
-    <dgm:cxn modelId="{90A3CD40-E872-43EF-8DF5-0FB79B3B3EBC}" type="presParOf" srcId="{2961E1FF-DE8E-4C4E-955E-C316A4C712EA}" destId="{AC92C5C4-B160-426B-973B-5E99F902F247}" srcOrd="1" destOrd="0" presId="urn:microsoft.com/office/officeart/2005/8/layout/hierarchy6"/>
-    <dgm:cxn modelId="{C51C6DA4-D4A9-446B-B266-085C8C402B2C}" type="presParOf" srcId="{313B5AA3-6A25-4F97-8F4E-AAB773FC165D}" destId="{309E991B-029E-4115-A019-B1A9982EA58C}" srcOrd="1" destOrd="0" presId="urn:microsoft.com/office/officeart/2005/8/layout/hierarchy6"/>
-    <dgm:cxn modelId="{0D58BEFF-B0CF-4046-931D-4F0392C64773}" type="presParOf" srcId="{309E991B-029E-4115-A019-B1A9982EA58C}" destId="{7B28B0B6-BCAB-4017-83D5-870B840E537A}" srcOrd="0" destOrd="0" presId="urn:microsoft.com/office/officeart/2005/8/layout/hierarchy6"/>
-    <dgm:cxn modelId="{E500524D-C761-4ADB-93E4-9BD91003C3CC}" type="presParOf" srcId="{313B5AA3-6A25-4F97-8F4E-AAB773FC165D}" destId="{85F704DB-127A-40B6-9EB3-D81FC4D53056}" srcOrd="2" destOrd="0" presId="urn:microsoft.com/office/officeart/2005/8/layout/hierarchy6"/>
-    <dgm:cxn modelId="{ECA05421-1B23-4BC6-BC4B-9EAC998504DD}" type="presParOf" srcId="{85F704DB-127A-40B6-9EB3-D81FC4D53056}" destId="{F30770A7-753C-4EE4-92E1-B1905B23BEBA}" srcOrd="0" destOrd="0" presId="urn:microsoft.com/office/officeart/2005/8/layout/hierarchy6"/>
-    <dgm:cxn modelId="{7F78F95E-4DDD-4AC9-A689-93147CADE4EA}" type="presParOf" srcId="{85F704DB-127A-40B6-9EB3-D81FC4D53056}" destId="{E7DD9E4E-5F95-414F-B205-481CF16830F1}" srcOrd="1" destOrd="0" presId="urn:microsoft.com/office/officeart/2005/8/layout/hierarchy6"/>
-    <dgm:cxn modelId="{D9FC3995-1576-4F00-824D-98F64A58282B}" type="presParOf" srcId="{313B5AA3-6A25-4F97-8F4E-AAB773FC165D}" destId="{D411CDB1-81CF-446A-A10E-3CC34E06756C}" srcOrd="3" destOrd="0" presId="urn:microsoft.com/office/officeart/2005/8/layout/hierarchy6"/>
-    <dgm:cxn modelId="{9CCDAD25-EA34-4FDD-B972-091B59A70AB6}" type="presParOf" srcId="{D411CDB1-81CF-446A-A10E-3CC34E06756C}" destId="{FF0B1ABD-4B58-4245-995A-236EA3C14FFB}" srcOrd="0" destOrd="0" presId="urn:microsoft.com/office/officeart/2005/8/layout/hierarchy6"/>
-    <dgm:cxn modelId="{5039D674-3E7F-4A82-8B34-BF3AF75E15CA}" type="presParOf" srcId="{313B5AA3-6A25-4F97-8F4E-AAB773FC165D}" destId="{9CFA6D0A-27E8-4BAB-901C-24E2D17F396F}" srcOrd="4" destOrd="0" presId="urn:microsoft.com/office/officeart/2005/8/layout/hierarchy6"/>
-    <dgm:cxn modelId="{7AEBCFDE-5CB6-41DE-8DF8-8FE395842ED4}" type="presParOf" srcId="{9CFA6D0A-27E8-4BAB-901C-24E2D17F396F}" destId="{DA591D04-EC2B-4FC0-970A-AEFA4B47E4C0}" srcOrd="0" destOrd="0" presId="urn:microsoft.com/office/officeart/2005/8/layout/hierarchy6"/>
-    <dgm:cxn modelId="{92102D9C-D151-43F2-9207-0B332E81E97E}" type="presParOf" srcId="{9CFA6D0A-27E8-4BAB-901C-24E2D17F396F}" destId="{CDBB9E06-8EB3-492F-A7C7-4A2A5F043601}" srcOrd="1" destOrd="0" presId="urn:microsoft.com/office/officeart/2005/8/layout/hierarchy6"/>
-    <dgm:cxn modelId="{F87332A9-E73C-4B96-B6F8-72CD0DD4A5EB}" type="presParOf" srcId="{313B5AA3-6A25-4F97-8F4E-AAB773FC165D}" destId="{160ED6D4-BDB5-46C4-A24E-CAC2260313CB}" srcOrd="5" destOrd="0" presId="urn:microsoft.com/office/officeart/2005/8/layout/hierarchy6"/>
-    <dgm:cxn modelId="{82D020E9-8B39-40BD-B103-06B82109E9D5}" type="presParOf" srcId="{160ED6D4-BDB5-46C4-A24E-CAC2260313CB}" destId="{D2647CEF-6418-400D-8E05-30E8C96BC5AE}" srcOrd="0" destOrd="0" presId="urn:microsoft.com/office/officeart/2005/8/layout/hierarchy6"/>
-    <dgm:cxn modelId="{E18D0C8F-2422-447A-87D1-B941FCB3B70B}" type="presParOf" srcId="{313B5AA3-6A25-4F97-8F4E-AAB773FC165D}" destId="{AD3CA15F-B578-47A1-80E1-FEC8C1B63001}" srcOrd="6" destOrd="0" presId="urn:microsoft.com/office/officeart/2005/8/layout/hierarchy6"/>
-    <dgm:cxn modelId="{3FE09EE3-27A9-43E2-BD84-691DBB847A1A}" type="presParOf" srcId="{AD3CA15F-B578-47A1-80E1-FEC8C1B63001}" destId="{E7187B42-FE3F-472C-9405-AC6E25000435}" srcOrd="0" destOrd="0" presId="urn:microsoft.com/office/officeart/2005/8/layout/hierarchy6"/>
-    <dgm:cxn modelId="{5A20D47C-29CA-4E1B-A0E8-BD773F2C4182}" type="presParOf" srcId="{AD3CA15F-B578-47A1-80E1-FEC8C1B63001}" destId="{C95DAADB-35BA-4427-A8E6-4A3B6135CF45}" srcOrd="1" destOrd="0" presId="urn:microsoft.com/office/officeart/2005/8/layout/hierarchy6"/>
+    <dgm:cxn modelId="{8FB4F81F-2677-43BE-83E1-A1C56E04D79D}" type="presOf" srcId="{2A429D53-7813-40DD-A03F-CBCC048EC4CC}" destId="{CDBB9E06-8EB3-492F-A7C7-4A2A5F043601}" srcOrd="1" destOrd="0" presId="urn:microsoft.com/office/officeart/2005/8/layout/hierarchy6"/>
+    <dgm:cxn modelId="{97E10130-641B-4246-B183-2DB3CA47EFF8}" type="presParOf" srcId="{485A4641-0212-4A92-82F7-BA9A8C2B5832}" destId="{01168902-F413-4E84-A6B8-B48F69356B06}" srcOrd="0" destOrd="0" presId="urn:microsoft.com/office/officeart/2005/8/layout/hierarchy6"/>
+    <dgm:cxn modelId="{A3F0E1BC-8A56-416A-A1DE-1ED450331C7E}" type="presParOf" srcId="{01168902-F413-4E84-A6B8-B48F69356B06}" destId="{4371AC12-3BA0-422D-B6DF-1623D62CE36B}" srcOrd="0" destOrd="0" presId="urn:microsoft.com/office/officeart/2005/8/layout/hierarchy6"/>
+    <dgm:cxn modelId="{FF5281EA-D5D1-4BE0-9B85-95B72DFBD9E6}" type="presParOf" srcId="{01168902-F413-4E84-A6B8-B48F69356B06}" destId="{E8CC443D-2580-430B-BC26-2C81F5668A05}" srcOrd="1" destOrd="0" presId="urn:microsoft.com/office/officeart/2005/8/layout/hierarchy6"/>
+    <dgm:cxn modelId="{454EAE50-EF8E-4A5D-A005-292348CA62CA}" type="presParOf" srcId="{E8CC443D-2580-430B-BC26-2C81F5668A05}" destId="{BA616E22-6A62-4765-8EF4-06060B5A3451}" srcOrd="0" destOrd="0" presId="urn:microsoft.com/office/officeart/2005/8/layout/hierarchy6"/>
+    <dgm:cxn modelId="{8AF78549-40C4-4F5D-AF3A-8DFCF38BC892}" type="presParOf" srcId="{BA616E22-6A62-4765-8EF4-06060B5A3451}" destId="{6D2980DC-777D-45A5-A6F1-FB509E1588B6}" srcOrd="0" destOrd="0" presId="urn:microsoft.com/office/officeart/2005/8/layout/hierarchy6"/>
+    <dgm:cxn modelId="{986F1E09-F61E-40B6-AF60-105A27819AAA}" type="presParOf" srcId="{BA616E22-6A62-4765-8EF4-06060B5A3451}" destId="{EF1864B8-2836-4F0F-B6E4-F62B840617DA}" srcOrd="1" destOrd="0" presId="urn:microsoft.com/office/officeart/2005/8/layout/hierarchy6"/>
+    <dgm:cxn modelId="{FD0F92BA-176F-484B-AA23-302AD185710F}" type="presParOf" srcId="{EF1864B8-2836-4F0F-B6E4-F62B840617DA}" destId="{1FA4FC5D-6918-42E1-81A3-B28E9585CA66}" srcOrd="0" destOrd="0" presId="urn:microsoft.com/office/officeart/2005/8/layout/hierarchy6"/>
+    <dgm:cxn modelId="{F22091F7-1593-405E-A29D-C0B63D7D2192}" type="presParOf" srcId="{EF1864B8-2836-4F0F-B6E4-F62B840617DA}" destId="{5570903D-C83C-408B-A6A7-6F4B6820B572}" srcOrd="1" destOrd="0" presId="urn:microsoft.com/office/officeart/2005/8/layout/hierarchy6"/>
+    <dgm:cxn modelId="{65BF9A36-7AFA-4C7B-B802-BF00611A1281}" type="presParOf" srcId="{5570903D-C83C-408B-A6A7-6F4B6820B572}" destId="{932BE740-E251-43B2-B837-0390578EDF21}" srcOrd="0" destOrd="0" presId="urn:microsoft.com/office/officeart/2005/8/layout/hierarchy6"/>
+    <dgm:cxn modelId="{618959D2-0BE4-41DD-A728-B0EE0D55AE83}" type="presParOf" srcId="{5570903D-C83C-408B-A6A7-6F4B6820B572}" destId="{54323B8B-0147-483F-A3CF-5F3627A6A8A2}" srcOrd="1" destOrd="0" presId="urn:microsoft.com/office/officeart/2005/8/layout/hierarchy6"/>
+    <dgm:cxn modelId="{B9ADEAC4-633D-4E8E-858D-D6CBD6B83E88}" type="presParOf" srcId="{54323B8B-0147-483F-A3CF-5F3627A6A8A2}" destId="{11DFD174-44EF-44C5-A174-00B3A700F3DA}" srcOrd="0" destOrd="0" presId="urn:microsoft.com/office/officeart/2005/8/layout/hierarchy6"/>
+    <dgm:cxn modelId="{0BE58112-2192-4D70-8DD3-AA955D78D5D3}" type="presParOf" srcId="{54323B8B-0147-483F-A3CF-5F3627A6A8A2}" destId="{E2764165-AD2C-4D92-8376-91D433B47680}" srcOrd="1" destOrd="0" presId="urn:microsoft.com/office/officeart/2005/8/layout/hierarchy6"/>
+    <dgm:cxn modelId="{19CE2893-B045-444F-9441-5A281364C88E}" type="presParOf" srcId="{E2764165-AD2C-4D92-8376-91D433B47680}" destId="{6B3DD78C-E841-4AE4-8D69-A1ECE5071D04}" srcOrd="0" destOrd="0" presId="urn:microsoft.com/office/officeart/2005/8/layout/hierarchy6"/>
+    <dgm:cxn modelId="{8E244E6B-8AEA-41BA-8560-90BEB42DB669}" type="presParOf" srcId="{E2764165-AD2C-4D92-8376-91D433B47680}" destId="{49941177-C565-4F29-9E96-DC2EB713D0F7}" srcOrd="1" destOrd="0" presId="urn:microsoft.com/office/officeart/2005/8/layout/hierarchy6"/>
+    <dgm:cxn modelId="{65EE5DDF-7621-4078-A353-5849F1486686}" type="presParOf" srcId="{54323B8B-0147-483F-A3CF-5F3627A6A8A2}" destId="{9782D0E2-F65B-4FBD-8556-1203C1CFF749}" srcOrd="2" destOrd="0" presId="urn:microsoft.com/office/officeart/2005/8/layout/hierarchy6"/>
+    <dgm:cxn modelId="{36F0066B-F406-4120-BD82-9CBE3E6B3E44}" type="presParOf" srcId="{54323B8B-0147-483F-A3CF-5F3627A6A8A2}" destId="{7AF52845-54B1-41C9-937E-82D5A895C251}" srcOrd="3" destOrd="0" presId="urn:microsoft.com/office/officeart/2005/8/layout/hierarchy6"/>
+    <dgm:cxn modelId="{B078B76E-0355-4CCA-ACDA-D1FDFCB5CD9E}" type="presParOf" srcId="{7AF52845-54B1-41C9-937E-82D5A895C251}" destId="{3371151D-0361-4D2F-8604-4CDB2E1E76DF}" srcOrd="0" destOrd="0" presId="urn:microsoft.com/office/officeart/2005/8/layout/hierarchy6"/>
+    <dgm:cxn modelId="{0745DE20-E6C1-436C-A481-C208415D4801}" type="presParOf" srcId="{7AF52845-54B1-41C9-937E-82D5A895C251}" destId="{B3627B3C-2819-42A3-B25E-9C5774751AE7}" srcOrd="1" destOrd="0" presId="urn:microsoft.com/office/officeart/2005/8/layout/hierarchy6"/>
+    <dgm:cxn modelId="{735287FF-079B-4B62-8D37-041BD7A5A782}" type="presParOf" srcId="{EF1864B8-2836-4F0F-B6E4-F62B840617DA}" destId="{9FF1C608-FFD8-4CAF-A3B5-465FE6C28B10}" srcOrd="2" destOrd="0" presId="urn:microsoft.com/office/officeart/2005/8/layout/hierarchy6"/>
+    <dgm:cxn modelId="{B3282013-1432-4F49-A824-67A0B72C377A}" type="presParOf" srcId="{EF1864B8-2836-4F0F-B6E4-F62B840617DA}" destId="{1681ABF4-E039-499D-9084-13103C67D4E9}" srcOrd="3" destOrd="0" presId="urn:microsoft.com/office/officeart/2005/8/layout/hierarchy6"/>
+    <dgm:cxn modelId="{5B79F9BB-DA9D-4420-8501-76AB7C915FB3}" type="presParOf" srcId="{1681ABF4-E039-499D-9084-13103C67D4E9}" destId="{3704168E-B400-416D-9C3F-DC8036676EDF}" srcOrd="0" destOrd="0" presId="urn:microsoft.com/office/officeart/2005/8/layout/hierarchy6"/>
+    <dgm:cxn modelId="{ECC7336B-D888-480A-9E9B-17D79C7A58CC}" type="presParOf" srcId="{1681ABF4-E039-499D-9084-13103C67D4E9}" destId="{B90A7D6F-BEEA-42D5-B23B-680B5F398D9D}" srcOrd="1" destOrd="0" presId="urn:microsoft.com/office/officeart/2005/8/layout/hierarchy6"/>
+    <dgm:cxn modelId="{AAA81B0B-EEEF-4FC6-80CB-855FCAFA5B62}" type="presParOf" srcId="{B90A7D6F-BEEA-42D5-B23B-680B5F398D9D}" destId="{034D2F97-B771-4CBF-935C-C473986ABDC9}" srcOrd="0" destOrd="0" presId="urn:microsoft.com/office/officeart/2005/8/layout/hierarchy6"/>
+    <dgm:cxn modelId="{2503FED4-B042-4941-9E11-011E65EA1701}" type="presParOf" srcId="{B90A7D6F-BEEA-42D5-B23B-680B5F398D9D}" destId="{49876914-02C2-4586-ABF4-FBB7D9CC227E}" srcOrd="1" destOrd="0" presId="urn:microsoft.com/office/officeart/2005/8/layout/hierarchy6"/>
+    <dgm:cxn modelId="{06363089-AC83-426B-BA22-A758B4F43078}" type="presParOf" srcId="{49876914-02C2-4586-ABF4-FBB7D9CC227E}" destId="{C01CC555-A71C-48C4-A9F5-BE2A46712EC3}" srcOrd="0" destOrd="0" presId="urn:microsoft.com/office/officeart/2005/8/layout/hierarchy6"/>
+    <dgm:cxn modelId="{7EE91A92-145A-44E5-8222-3804F669614F}" type="presParOf" srcId="{49876914-02C2-4586-ABF4-FBB7D9CC227E}" destId="{65F190C1-8F1E-4516-B694-FF43BDB0240D}" srcOrd="1" destOrd="0" presId="urn:microsoft.com/office/officeart/2005/8/layout/hierarchy6"/>
+    <dgm:cxn modelId="{1427ED44-A750-4ECA-B07F-6B29B252DCF6}" type="presParOf" srcId="{B90A7D6F-BEEA-42D5-B23B-680B5F398D9D}" destId="{5A727657-6547-4E36-800C-8DC2A8504DF5}" srcOrd="2" destOrd="0" presId="urn:microsoft.com/office/officeart/2005/8/layout/hierarchy6"/>
+    <dgm:cxn modelId="{24D977EA-A0BE-4AC7-B3D6-B294DE24582B}" type="presParOf" srcId="{B90A7D6F-BEEA-42D5-B23B-680B5F398D9D}" destId="{326E54B7-8ACC-4895-A292-A263E27CF960}" srcOrd="3" destOrd="0" presId="urn:microsoft.com/office/officeart/2005/8/layout/hierarchy6"/>
+    <dgm:cxn modelId="{D19C88F7-CA39-4ABB-B053-DB3C6AD1AAA3}" type="presParOf" srcId="{326E54B7-8ACC-4895-A292-A263E27CF960}" destId="{CBAB3C99-63FD-47FE-B5C8-DE9447A1167D}" srcOrd="0" destOrd="0" presId="urn:microsoft.com/office/officeart/2005/8/layout/hierarchy6"/>
+    <dgm:cxn modelId="{786C7EE3-1D83-44ED-95DC-BD568C8F4CF6}" type="presParOf" srcId="{326E54B7-8ACC-4895-A292-A263E27CF960}" destId="{5A14FB1A-87E1-4A95-87C2-7F1DFDD42E5B}" srcOrd="1" destOrd="0" presId="urn:microsoft.com/office/officeart/2005/8/layout/hierarchy6"/>
+    <dgm:cxn modelId="{D4628D97-D0B5-4B15-98A5-FFEF1DD659F8}" type="presParOf" srcId="{485A4641-0212-4A92-82F7-BA9A8C2B5832}" destId="{313B5AA3-6A25-4F97-8F4E-AAB773FC165D}" srcOrd="1" destOrd="0" presId="urn:microsoft.com/office/officeart/2005/8/layout/hierarchy6"/>
+    <dgm:cxn modelId="{CEF13E06-BF03-4131-9289-F1CC2FA8098E}" type="presParOf" srcId="{313B5AA3-6A25-4F97-8F4E-AAB773FC165D}" destId="{2961E1FF-DE8E-4C4E-955E-C316A4C712EA}" srcOrd="0" destOrd="0" presId="urn:microsoft.com/office/officeart/2005/8/layout/hierarchy6"/>
+    <dgm:cxn modelId="{63FDFF62-DC72-4A23-B091-B5CE916FCE5D}" type="presParOf" srcId="{2961E1FF-DE8E-4C4E-955E-C316A4C712EA}" destId="{09D67372-64C9-4415-A640-08869E8E522A}" srcOrd="0" destOrd="0" presId="urn:microsoft.com/office/officeart/2005/8/layout/hierarchy6"/>
+    <dgm:cxn modelId="{B6C01623-2AF5-4701-B779-4159A3DA71D0}" type="presParOf" srcId="{2961E1FF-DE8E-4C4E-955E-C316A4C712EA}" destId="{AC92C5C4-B160-426B-973B-5E99F902F247}" srcOrd="1" destOrd="0" presId="urn:microsoft.com/office/officeart/2005/8/layout/hierarchy6"/>
+    <dgm:cxn modelId="{9AABDB10-5FFD-43B9-B55B-AA9BBBE5FA93}" type="presParOf" srcId="{313B5AA3-6A25-4F97-8F4E-AAB773FC165D}" destId="{309E991B-029E-4115-A019-B1A9982EA58C}" srcOrd="1" destOrd="0" presId="urn:microsoft.com/office/officeart/2005/8/layout/hierarchy6"/>
+    <dgm:cxn modelId="{105A4A05-4AF7-4C54-B79F-AC3C20186A19}" type="presParOf" srcId="{309E991B-029E-4115-A019-B1A9982EA58C}" destId="{7B28B0B6-BCAB-4017-83D5-870B840E537A}" srcOrd="0" destOrd="0" presId="urn:microsoft.com/office/officeart/2005/8/layout/hierarchy6"/>
+    <dgm:cxn modelId="{A059C8A0-AE55-4142-A114-86C5D27DC0B0}" type="presParOf" srcId="{313B5AA3-6A25-4F97-8F4E-AAB773FC165D}" destId="{85F704DB-127A-40B6-9EB3-D81FC4D53056}" srcOrd="2" destOrd="0" presId="urn:microsoft.com/office/officeart/2005/8/layout/hierarchy6"/>
+    <dgm:cxn modelId="{A3389BA7-4A2B-4C09-9BA9-ABC77DD7F28E}" type="presParOf" srcId="{85F704DB-127A-40B6-9EB3-D81FC4D53056}" destId="{F30770A7-753C-4EE4-92E1-B1905B23BEBA}" srcOrd="0" destOrd="0" presId="urn:microsoft.com/office/officeart/2005/8/layout/hierarchy6"/>
+    <dgm:cxn modelId="{453714F5-A621-46C9-8A1A-C4AF6CBA93C3}" type="presParOf" srcId="{85F704DB-127A-40B6-9EB3-D81FC4D53056}" destId="{E7DD9E4E-5F95-414F-B205-481CF16830F1}" srcOrd="1" destOrd="0" presId="urn:microsoft.com/office/officeart/2005/8/layout/hierarchy6"/>
+    <dgm:cxn modelId="{43AE373E-8920-432E-A3B5-D89A719324FD}" type="presParOf" srcId="{313B5AA3-6A25-4F97-8F4E-AAB773FC165D}" destId="{D411CDB1-81CF-446A-A10E-3CC34E06756C}" srcOrd="3" destOrd="0" presId="urn:microsoft.com/office/officeart/2005/8/layout/hierarchy6"/>
+    <dgm:cxn modelId="{1CCB97EE-F1BA-4377-B416-6BE15A328B65}" type="presParOf" srcId="{D411CDB1-81CF-446A-A10E-3CC34E06756C}" destId="{FF0B1ABD-4B58-4245-995A-236EA3C14FFB}" srcOrd="0" destOrd="0" presId="urn:microsoft.com/office/officeart/2005/8/layout/hierarchy6"/>
+    <dgm:cxn modelId="{0EFA5D78-5356-4481-A14B-12E813A4EB19}" type="presParOf" srcId="{313B5AA3-6A25-4F97-8F4E-AAB773FC165D}" destId="{9CFA6D0A-27E8-4BAB-901C-24E2D17F396F}" srcOrd="4" destOrd="0" presId="urn:microsoft.com/office/officeart/2005/8/layout/hierarchy6"/>
+    <dgm:cxn modelId="{0268A4BD-4F87-4DD8-AD92-DE7E0C371A61}" type="presParOf" srcId="{9CFA6D0A-27E8-4BAB-901C-24E2D17F396F}" destId="{DA591D04-EC2B-4FC0-970A-AEFA4B47E4C0}" srcOrd="0" destOrd="0" presId="urn:microsoft.com/office/officeart/2005/8/layout/hierarchy6"/>
+    <dgm:cxn modelId="{7509A483-6376-464F-9B86-756355335A37}" type="presParOf" srcId="{9CFA6D0A-27E8-4BAB-901C-24E2D17F396F}" destId="{CDBB9E06-8EB3-492F-A7C7-4A2A5F043601}" srcOrd="1" destOrd="0" presId="urn:microsoft.com/office/officeart/2005/8/layout/hierarchy6"/>
+    <dgm:cxn modelId="{7C608D66-1A3F-48E6-B47C-A987BA21D029}" type="presParOf" srcId="{313B5AA3-6A25-4F97-8F4E-AAB773FC165D}" destId="{160ED6D4-BDB5-46C4-A24E-CAC2260313CB}" srcOrd="5" destOrd="0" presId="urn:microsoft.com/office/officeart/2005/8/layout/hierarchy6"/>
+    <dgm:cxn modelId="{A892C159-CFD1-4022-8148-6720B6347AA9}" type="presParOf" srcId="{160ED6D4-BDB5-46C4-A24E-CAC2260313CB}" destId="{D2647CEF-6418-400D-8E05-30E8C96BC5AE}" srcOrd="0" destOrd="0" presId="urn:microsoft.com/office/officeart/2005/8/layout/hierarchy6"/>
+    <dgm:cxn modelId="{CF744DEC-51A6-4960-B3F1-03DD40EE9789}" type="presParOf" srcId="{313B5AA3-6A25-4F97-8F4E-AAB773FC165D}" destId="{AD3CA15F-B578-47A1-80E1-FEC8C1B63001}" srcOrd="6" destOrd="0" presId="urn:microsoft.com/office/officeart/2005/8/layout/hierarchy6"/>
+    <dgm:cxn modelId="{B0170110-5246-41A7-B046-8D0F1CA53D56}" type="presParOf" srcId="{AD3CA15F-B578-47A1-80E1-FEC8C1B63001}" destId="{E7187B42-FE3F-472C-9405-AC6E25000435}" srcOrd="0" destOrd="0" presId="urn:microsoft.com/office/officeart/2005/8/layout/hierarchy6"/>
+    <dgm:cxn modelId="{7C84842E-110A-42CC-AADD-5D458419E988}" type="presParOf" srcId="{AD3CA15F-B578-47A1-80E1-FEC8C1B63001}" destId="{C95DAADB-35BA-4427-A8E6-4A3B6135CF45}" srcOrd="1" destOrd="0" presId="urn:microsoft.com/office/officeart/2005/8/layout/hierarchy6"/>
   </dgm:cxnLst>
   <dgm:bg/>
   <dgm:whole/>

</xml_diff>

<commit_message>
In this commit, we improved the way motion compositions are generated. We included a criteria that checks the amplitude value of pairs of primitives in this layer. If the amplitude of either primitive is greater than some threshold (currently 2), it only uses one primitive to represent the composition; otherwise it uses both. This does not apply if either primitive is a contact.
</commit_message>
<xml_diff>
--- a/Documentation/The RCBHT System for Snap Verification.docx
+++ b/Documentation/The RCBHT System for Snap Verification.docx
@@ -33,7 +33,7 @@
           <w:sz w:val="36"/>
         </w:rPr>
       </w:pPr>
-      <w:bookmarkStart w:id="0" w:name="_Toc365291474"/>
+      <w:bookmarkStart w:id="0" w:name="_Toc365383766"/>
       <w:r>
         <w:rPr>
           <w:rFonts w:ascii="Calibri" w:hAnsi="Calibri" w:cs="Calibri"/>
@@ -47,59 +47,126 @@
     <w:p/>
     <w:p>
       <w:pPr>
-        <w:rPr>
-          <w:rFonts w:ascii="Calibri" w:hAnsi="Calibri" w:cs="Calibri"/>
-        </w:rPr>
-      </w:pPr>
-      <w:r>
-        <w:t>----------------------------------------------------------------------------------------------------------------------------------------------------------------</w:t>
-      </w:r>
-    </w:p>
-    <w:p>
-      <w:pPr>
-        <w:pStyle w:val="Heading2"/>
         <w:jc w:val="center"/>
         <w:rPr>
-          <w:rFonts w:ascii="Calibri" w:hAnsi="Calibri" w:cs="Calibri"/>
+          <w:b/>
+          <w:color w:val="0F243E" w:themeColor="text2" w:themeShade="80"/>
+          <w:sz w:val="34"/>
+        </w:rPr>
+      </w:pPr>
+      <w:r>
+        <w:rPr>
+          <w:b/>
+          <w:color w:val="0F243E" w:themeColor="text2" w:themeShade="80"/>
+          <w:sz w:val="34"/>
+        </w:rPr>
+        <w:t>------------------------------------------------------------------------------------</w:t>
+      </w:r>
+      <w:r>
+        <w:rPr>
+          <w:b/>
+          <w:color w:val="0F243E" w:themeColor="text2" w:themeShade="80"/>
+          <w:sz w:val="34"/>
+        </w:rPr>
+        <w:t>-----------------------------</w:t>
+      </w:r>
+    </w:p>
+    <w:p>
+      <w:pPr>
+        <w:jc w:val="center"/>
+        <w:rPr>
+          <w:b/>
           <w:i/>
+          <w:color w:val="0F243E" w:themeColor="text2" w:themeShade="80"/>
+          <w:sz w:val="34"/>
         </w:rPr>
       </w:pPr>
-      <w:bookmarkStart w:id="1" w:name="_Toc365291475"/>
       <w:r>
         <w:rPr>
-          <w:rFonts w:ascii="Calibri" w:hAnsi="Calibri" w:cs="Calibri"/>
+          <w:b/>
+          <w:color w:val="0F243E" w:themeColor="text2" w:themeShade="80"/>
+          <w:sz w:val="34"/>
         </w:rPr>
         <w:t>Juan Rojas</w:t>
       </w:r>
-      <w:bookmarkEnd w:id="1"/>
-    </w:p>
-    <w:p>
-      <w:r>
-        <w:t>----------------------------------------------------------------------------------------------------------------------------------------------------------------</w:t>
-      </w:r>
-    </w:p>
-    <w:p>
-      <w:pPr>
-        <w:pStyle w:val="Heading2"/>
+    </w:p>
+    <w:p>
+      <w:pPr>
         <w:jc w:val="center"/>
         <w:rPr>
-          <w:rFonts w:ascii="Calibri" w:hAnsi="Calibri" w:cs="Calibri"/>
+          <w:b/>
+          <w:color w:val="0F243E" w:themeColor="text2" w:themeShade="80"/>
+          <w:sz w:val="34"/>
+        </w:rPr>
+      </w:pPr>
+      <w:r>
+        <w:rPr>
+          <w:b/>
+          <w:color w:val="0F243E" w:themeColor="text2" w:themeShade="80"/>
+          <w:sz w:val="34"/>
+        </w:rPr>
+        <w:t>------------------------------------------------------------------------------------</w:t>
+      </w:r>
+      <w:r>
+        <w:rPr>
+          <w:b/>
+          <w:color w:val="0F243E" w:themeColor="text2" w:themeShade="80"/>
+          <w:sz w:val="34"/>
+        </w:rPr>
+        <w:t>-----------------------------</w:t>
+      </w:r>
+    </w:p>
+    <w:p>
+      <w:pPr>
+        <w:jc w:val="center"/>
+        <w:rPr>
+          <w:b/>
           <w:i/>
+          <w:color w:val="0F243E" w:themeColor="text2" w:themeShade="80"/>
+          <w:sz w:val="34"/>
         </w:rPr>
       </w:pPr>
-      <w:bookmarkStart w:id="2" w:name="_Toc365291476"/>
       <w:r>
         <w:rPr>
-          <w:rFonts w:ascii="Calibri" w:hAnsi="Calibri" w:cs="Calibri"/>
+          <w:b/>
+          <w:color w:val="0F243E" w:themeColor="text2" w:themeShade="80"/>
+          <w:sz w:val="34"/>
         </w:rPr>
         <w:t>February 2012</w:t>
       </w:r>
-      <w:bookmarkEnd w:id="2"/>
       <w:r>
         <w:rPr>
-          <w:rFonts w:ascii="Calibri" w:hAnsi="Calibri" w:cs="Calibri"/>
+          <w:b/>
+          <w:color w:val="0F243E" w:themeColor="text2" w:themeShade="80"/>
+          <w:sz w:val="34"/>
         </w:rPr>
         <w:br/>
+      </w:r>
+    </w:p>
+    <w:p>
+      <w:pPr>
+        <w:jc w:val="center"/>
+        <w:rPr>
+          <w:b/>
+          <w:color w:val="0F243E" w:themeColor="text2" w:themeShade="80"/>
+          <w:sz w:val="34"/>
+        </w:rPr>
+      </w:pPr>
+      <w:r>
+        <w:rPr>
+          <w:b/>
+          <w:color w:val="0F243E" w:themeColor="text2" w:themeShade="80"/>
+          <w:sz w:val="34"/>
+        </w:rPr>
+        <w:t>------------------------------------------------------------------------------------</w:t>
+      </w:r>
+      <w:r>
+        <w:rPr>
+          <w:b/>
+          <w:color w:val="0F243E" w:themeColor="text2" w:themeShade="80"/>
+          <w:sz w:val="34"/>
+        </w:rPr>
+        <w:t>-----------------------------</w:t>
       </w:r>
     </w:p>
     <w:p>
@@ -110,40 +177,51 @@
         <w:spacing w:line="240" w:lineRule="auto"/>
         <w:jc w:val="center"/>
         <w:rPr>
-          <w:rFonts w:ascii="Calibri" w:hAnsi="Calibri" w:cs="Calibri"/>
           <w:b/>
-          <w:sz w:val="28"/>
         </w:rPr>
       </w:pPr>
       <w:r>
-        <w:t>----------------------------------------------------------------------------------------------------------------------------------------------------------------</w:t>
-      </w:r>
-      <w:r>
         <w:br/>
       </w:r>
       <w:r>
-        <w:br/>
-      </w:r>
-      <w:r>
-        <w:rPr>
-          <w:rFonts w:ascii="Calibri" w:hAnsi="Calibri" w:cs="Calibri"/>
-          <w:b/>
-          <w:sz w:val="28"/>
-        </w:rPr>
-        <w:t>Updated July 2012</w:t>
-      </w:r>
-    </w:p>
-    <w:p>
-      <w:pPr>
         <w:rPr>
           <w:b/>
+          <w:color w:val="0F243E" w:themeColor="text2" w:themeShade="80"/>
+          <w:sz w:val="34"/>
         </w:rPr>
-      </w:pPr>
+        <w:t>Updated</w:t>
+      </w:r>
       <w:r>
         <w:rPr>
           <w:b/>
+          <w:color w:val="0F243E" w:themeColor="text2" w:themeShade="80"/>
+          <w:sz w:val="34"/>
         </w:rPr>
-        <w:br w:type="page"/>
+        <w:t xml:space="preserve"> </w:t>
+      </w:r>
+      <w:r>
+        <w:rPr>
+          <w:b/>
+          <w:color w:val="0F243E" w:themeColor="text2" w:themeShade="80"/>
+          <w:sz w:val="34"/>
+        </w:rPr>
+        <w:t xml:space="preserve">&lt;&lt; </w:t>
+      </w:r>
+      <w:r>
+        <w:rPr>
+          <w:b/>
+          <w:color w:val="0F243E" w:themeColor="text2" w:themeShade="80"/>
+          <w:sz w:val="34"/>
+        </w:rPr>
+        <w:t>201</w:t>
+      </w:r>
+      <w:r>
+        <w:rPr>
+          <w:b/>
+          <w:color w:val="0F243E" w:themeColor="text2" w:themeShade="80"/>
+          <w:sz w:val="34"/>
+        </w:rPr>
+        <w:t>2 July, 2013 August &gt;&gt;</w:t>
       </w:r>
     </w:p>
     <w:p>
@@ -154,8 +232,25 @@
         </w:rPr>
       </w:pPr>
     </w:p>
+    <w:p>
+      <w:r>
+        <w:rPr>
+          <w:b/>
+          <w:bCs/>
+        </w:rPr>
+        <w:br w:type="page"/>
+      </w:r>
+    </w:p>
     <w:sdt>
       <w:sdtPr>
+        <w:rPr>
+          <w:rFonts w:asciiTheme="minorHAnsi" w:eastAsiaTheme="minorEastAsia" w:hAnsiTheme="minorHAnsi" w:cstheme="minorBidi"/>
+          <w:b w:val="0"/>
+          <w:bCs w:val="0"/>
+          <w:color w:val="auto"/>
+          <w:sz w:val="22"/>
+          <w:szCs w:val="22"/>
+        </w:rPr>
         <w:id w:val="-1681185095"/>
         <w:docPartObj>
           <w:docPartGallery w:val="Table of Contents"/>
@@ -164,11 +259,7 @@
       </w:sdtPr>
       <w:sdtEndPr>
         <w:rPr>
-          <w:rFonts w:asciiTheme="minorHAnsi" w:eastAsiaTheme="minorEastAsia" w:hAnsiTheme="minorHAnsi" w:cstheme="minorBidi"/>
           <w:noProof/>
-          <w:color w:val="auto"/>
-          <w:sz w:val="22"/>
-          <w:szCs w:val="22"/>
         </w:rPr>
       </w:sdtEndPr>
       <w:sdtContent>
@@ -200,7 +291,7 @@
           <w:r>
             <w:fldChar w:fldCharType="separate"/>
           </w:r>
-          <w:hyperlink w:anchor="_Toc365291474" w:history="1">
+          <w:hyperlink w:anchor="_Toc365383766" w:history="1">
             <w:r>
               <w:rPr>
                 <w:rStyle w:val="Hyperlink"/>
@@ -228,147 +319,7 @@
                 <w:noProof/>
                 <w:webHidden/>
               </w:rPr>
-              <w:instrText xml:space="preserve"> PAGEREF _Toc365291474 \h </w:instrText>
-            </w:r>
-            <w:r>
-              <w:rPr>
-                <w:noProof/>
-                <w:webHidden/>
-              </w:rPr>
-            </w:r>
-            <w:r>
-              <w:rPr>
-                <w:noProof/>
-                <w:webHidden/>
-              </w:rPr>
-              <w:fldChar w:fldCharType="separate"/>
-            </w:r>
-            <w:r>
-              <w:rPr>
-                <w:noProof/>
-                <w:webHidden/>
-              </w:rPr>
-              <w:t>1</w:t>
-            </w:r>
-            <w:r>
-              <w:rPr>
-                <w:noProof/>
-                <w:webHidden/>
-              </w:rPr>
-              <w:fldChar w:fldCharType="end"/>
-            </w:r>
-          </w:hyperlink>
-        </w:p>
-        <w:p>
-          <w:pPr>
-            <w:pStyle w:val="TOC2"/>
-            <w:tabs>
-              <w:tab w:val="right" w:leader="dot" w:pos="12950"/>
-            </w:tabs>
-            <w:rPr>
-              <w:noProof/>
-              <w:lang w:bidi="ar-SA"/>
-            </w:rPr>
-          </w:pPr>
-          <w:hyperlink w:anchor="_Toc365291475" w:history="1">
-            <w:r>
-              <w:rPr>
-                <w:rStyle w:val="Hyperlink"/>
-                <w:rFonts w:ascii="Calibri" w:hAnsi="Calibri" w:cs="Calibri"/>
-                <w:noProof/>
-              </w:rPr>
-              <w:t>Juan Rojas</w:t>
-            </w:r>
-            <w:r>
-              <w:rPr>
-                <w:noProof/>
-                <w:webHidden/>
-              </w:rPr>
-              <w:tab/>
-            </w:r>
-            <w:r>
-              <w:rPr>
-                <w:noProof/>
-                <w:webHidden/>
-              </w:rPr>
-              <w:fldChar w:fldCharType="begin"/>
-            </w:r>
-            <w:r>
-              <w:rPr>
-                <w:noProof/>
-                <w:webHidden/>
-              </w:rPr>
-              <w:instrText xml:space="preserve"> PAGEREF _Toc365291475 \h </w:instrText>
-            </w:r>
-            <w:r>
-              <w:rPr>
-                <w:noProof/>
-                <w:webHidden/>
-              </w:rPr>
-            </w:r>
-            <w:r>
-              <w:rPr>
-                <w:noProof/>
-                <w:webHidden/>
-              </w:rPr>
-              <w:fldChar w:fldCharType="separate"/>
-            </w:r>
-            <w:r>
-              <w:rPr>
-                <w:noProof/>
-                <w:webHidden/>
-              </w:rPr>
-              <w:t>1</w:t>
-            </w:r>
-            <w:r>
-              <w:rPr>
-                <w:noProof/>
-                <w:webHidden/>
-              </w:rPr>
-              <w:fldChar w:fldCharType="end"/>
-            </w:r>
-          </w:hyperlink>
-        </w:p>
-        <w:p>
-          <w:pPr>
-            <w:pStyle w:val="TOC2"/>
-            <w:tabs>
-              <w:tab w:val="right" w:leader="dot" w:pos="12950"/>
-            </w:tabs>
-            <w:rPr>
-              <w:noProof/>
-              <w:lang w:bidi="ar-SA"/>
-            </w:rPr>
-          </w:pPr>
-          <w:hyperlink w:anchor="_Toc365291476" w:history="1">
-            <w:r>
-              <w:rPr>
-                <w:rStyle w:val="Hyperlink"/>
-                <w:rFonts w:ascii="Calibri" w:hAnsi="Calibri" w:cs="Calibri"/>
-                <w:noProof/>
-              </w:rPr>
-              <w:t>February 2012</w:t>
-            </w:r>
-            <w:r>
-              <w:rPr>
-                <w:noProof/>
-                <w:webHidden/>
-              </w:rPr>
-              <w:tab/>
-            </w:r>
-            <w:r>
-              <w:rPr>
-                <w:noProof/>
-                <w:webHidden/>
-              </w:rPr>
-              <w:fldChar w:fldCharType="begin"/>
-            </w:r>
-            <w:r>
-              <w:rPr>
-                <w:noProof/>
-                <w:webHidden/>
-              </w:rPr>
-              <w:instrText xml:space="preserve"> PAGEREF _Toc365291476 \h </w:instrText>
+              <w:instrText xml:space="preserve"> PAGEREF _Toc365383766 \h </w:instrText>
             </w:r>
             <w:r>
               <w:rPr>
@@ -410,7 +361,7 @@
               <w:lang w:bidi="ar-SA"/>
             </w:rPr>
           </w:pPr>
-          <w:hyperlink w:anchor="_Toc365291477" w:history="1">
+          <w:hyperlink w:anchor="_Toc365383767" w:history="1">
             <w:r>
               <w:rPr>
                 <w:rStyle w:val="Hyperlink"/>
@@ -437,7 +388,7 @@
                 <w:noProof/>
                 <w:webHidden/>
               </w:rPr>
-              <w:instrText xml:space="preserve"> PAGEREF _Toc365291477 \h </w:instrText>
+              <w:instrText xml:space="preserve"> PAGEREF _Toc365383767 \h </w:instrText>
             </w:r>
             <w:r>
               <w:rPr>
@@ -479,7 +430,7 @@
               <w:lang w:bidi="ar-SA"/>
             </w:rPr>
           </w:pPr>
-          <w:hyperlink w:anchor="_Toc365291478" w:history="1">
+          <w:hyperlink w:anchor="_Toc365383768" w:history="1">
             <w:r>
               <w:rPr>
                 <w:rStyle w:val="Hyperlink"/>
@@ -506,7 +457,7 @@
                 <w:noProof/>
                 <w:webHidden/>
               </w:rPr>
-              <w:instrText xml:space="preserve"> PAGEREF _Toc365291478 \h </w:instrText>
+              <w:instrText xml:space="preserve"> PAGEREF _Toc365383768 \h </w:instrText>
             </w:r>
             <w:r>
               <w:rPr>
@@ -548,7 +499,7 @@
               <w:lang w:bidi="ar-SA"/>
             </w:rPr>
           </w:pPr>
-          <w:hyperlink w:anchor="_Toc365291479" w:history="1">
+          <w:hyperlink w:anchor="_Toc365383769" w:history="1">
             <w:r>
               <w:rPr>
                 <w:rStyle w:val="Hyperlink"/>
@@ -575,7 +526,7 @@
                 <w:noProof/>
                 <w:webHidden/>
               </w:rPr>
-              <w:instrText xml:space="preserve"> PAGEREF _Toc365291479 \h </w:instrText>
+              <w:instrText xml:space="preserve"> PAGEREF _Toc365383769 \h </w:instrText>
             </w:r>
             <w:r>
               <w:rPr>
@@ -608,7 +559,7 @@
         </w:p>
         <w:p>
           <w:pPr>
-            <w:pStyle w:val="TOC2"/>
+            <w:pStyle w:val="TOC3"/>
             <w:tabs>
               <w:tab w:val="right" w:leader="dot" w:pos="12950"/>
             </w:tabs>
@@ -617,13 +568,13 @@
               <w:lang w:bidi="ar-SA"/>
             </w:rPr>
           </w:pPr>
-          <w:hyperlink w:anchor="_Toc365291480" w:history="1">
+          <w:hyperlink w:anchor="_Toc365383770" w:history="1">
             <w:r>
               <w:rPr>
                 <w:rStyle w:val="Hyperlink"/>
                 <w:noProof/>
               </w:rPr>
-              <w:t>2. Composites Classification</w:t>
+              <w:t>A. Primitives Clean Up (Filtering for Segments)</w:t>
             </w:r>
             <w:r>
               <w:rPr>
@@ -644,7 +595,7 @@
                 <w:noProof/>
                 <w:webHidden/>
               </w:rPr>
-              <w:instrText xml:space="preserve"> PAGEREF _Toc365291480 \h </w:instrText>
+              <w:instrText xml:space="preserve"> PAGEREF _Toc365383770 \h </w:instrText>
             </w:r>
             <w:r>
               <w:rPr>
@@ -677,15 +628,85 @@
         </w:p>
         <w:p>
           <w:pPr>
+            <w:pStyle w:val="TOC2"/>
+            <w:tabs>
+              <w:tab w:val="right" w:leader="dot" w:pos="12950"/>
+            </w:tabs>
+            <w:rPr>
+              <w:noProof/>
+              <w:lang w:bidi="ar-SA"/>
+            </w:rPr>
+          </w:pPr>
+          <w:hyperlink w:anchor="_Toc365383771" w:history="1">
+            <w:r>
+              <w:rPr>
+                <w:rStyle w:val="Hyperlink"/>
+                <w:noProof/>
+              </w:rPr>
+              <w:t>2. Composites Classification</w:t>
+            </w:r>
+            <w:r>
+              <w:rPr>
+                <w:noProof/>
+                <w:webHidden/>
+              </w:rPr>
+              <w:tab/>
+            </w:r>
+            <w:r>
+              <w:rPr>
+                <w:noProof/>
+                <w:webHidden/>
+              </w:rPr>
+              <w:fldChar w:fldCharType="begin"/>
+            </w:r>
+            <w:r>
+              <w:rPr>
+                <w:noProof/>
+                <w:webHidden/>
+              </w:rPr>
+              <w:instrText xml:space="preserve"> PAGEREF _Toc365383771 \h </w:instrText>
+            </w:r>
+            <w:r>
+              <w:rPr>
+                <w:noProof/>
+                <w:webHidden/>
+              </w:rPr>
+            </w:r>
+            <w:r>
+              <w:rPr>
+                <w:noProof/>
+                <w:webHidden/>
+              </w:rPr>
+              <w:fldChar w:fldCharType="separate"/>
+            </w:r>
+            <w:r>
+              <w:rPr>
+                <w:noProof/>
+                <w:webHidden/>
+              </w:rPr>
+              <w:t>7</w:t>
+            </w:r>
+            <w:r>
+              <w:rPr>
+                <w:noProof/>
+                <w:webHidden/>
+              </w:rPr>
+              <w:fldChar w:fldCharType="end"/>
+            </w:r>
+          </w:hyperlink>
+        </w:p>
+        <w:p>
+          <w:pPr>
             <w:pStyle w:val="TOC3"/>
             <w:tabs>
               <w:tab w:val="right" w:leader="dot" w:pos="12950"/>
             </w:tabs>
             <w:rPr>
               <w:noProof/>
+              <w:lang w:bidi="ar-SA"/>
             </w:rPr>
           </w:pPr>
-          <w:hyperlink w:anchor="_Toc365291481" w:history="1">
+          <w:hyperlink w:anchor="_Toc365383772" w:history="1">
             <w:r>
               <w:rPr>
                 <w:rStyle w:val="Hyperlink"/>
@@ -727,7 +748,7 @@
                 <w:noProof/>
                 <w:webHidden/>
               </w:rPr>
-              <w:instrText xml:space="preserve"> PAGEREF _Toc365291481 \h </w:instrText>
+              <w:instrText xml:space="preserve"> PAGEREF _Toc365383772 \h </w:instrText>
             </w:r>
             <w:r>
               <w:rPr>
@@ -769,7 +790,7 @@
               <w:lang w:bidi="ar-SA"/>
             </w:rPr>
           </w:pPr>
-          <w:hyperlink w:anchor="_Toc365291482" w:history="1">
+          <w:hyperlink w:anchor="_Toc365383773" w:history="1">
             <w:r>
               <w:rPr>
                 <w:rStyle w:val="Hyperlink"/>
@@ -796,7 +817,7 @@
                 <w:noProof/>
                 <w:webHidden/>
               </w:rPr>
-              <w:instrText xml:space="preserve"> PAGEREF _Toc365291482 \h </w:instrText>
+              <w:instrText xml:space="preserve"> PAGEREF _Toc365383773 \h </w:instrText>
             </w:r>
             <w:r>
               <w:rPr>
@@ -816,7 +837,7 @@
                 <w:noProof/>
                 <w:webHidden/>
               </w:rPr>
-              <w:t>9</w:t>
+              <w:t>10</w:t>
             </w:r>
             <w:r>
               <w:rPr>
@@ -835,9 +856,10 @@
             </w:tabs>
             <w:rPr>
               <w:noProof/>
+              <w:lang w:bidi="ar-SA"/>
             </w:rPr>
           </w:pPr>
-          <w:hyperlink w:anchor="_Toc365291483" w:history="1">
+          <w:hyperlink w:anchor="_Toc365383774" w:history="1">
             <w:r>
               <w:rPr>
                 <w:rStyle w:val="Hyperlink"/>
@@ -864,7 +886,7 @@
                 <w:noProof/>
                 <w:webHidden/>
               </w:rPr>
-              <w:instrText xml:space="preserve"> PAGEREF _Toc365291483 \h </w:instrText>
+              <w:instrText xml:space="preserve"> PAGEREF _Toc365383774 \h </w:instrText>
             </w:r>
             <w:r>
               <w:rPr>
@@ -906,7 +928,7 @@
               <w:lang w:bidi="ar-SA"/>
             </w:rPr>
           </w:pPr>
-          <w:hyperlink w:anchor="_Toc365291484" w:history="1">
+          <w:hyperlink w:anchor="_Toc365383775" w:history="1">
             <w:r>
               <w:rPr>
                 <w:rStyle w:val="Hyperlink"/>
@@ -933,7 +955,7 @@
                 <w:noProof/>
                 <w:webHidden/>
               </w:rPr>
-              <w:instrText xml:space="preserve"> PAGEREF _Toc365291484 \h </w:instrText>
+              <w:instrText xml:space="preserve"> PAGEREF _Toc365383775 \h </w:instrText>
             </w:r>
             <w:r>
               <w:rPr>
@@ -953,7 +975,7 @@
                 <w:noProof/>
                 <w:webHidden/>
               </w:rPr>
-              <w:t>12</w:t>
+              <w:t>13</w:t>
             </w:r>
             <w:r>
               <w:rPr>
@@ -1002,7 +1024,7 @@
           <w:b/>
         </w:rPr>
       </w:pPr>
-      <w:bookmarkStart w:id="3" w:name="_Toc365291477"/>
+      <w:bookmarkStart w:id="1" w:name="_Toc365383767"/>
       <w:r>
         <w:rPr>
           <w:rStyle w:val="Heading1Char"/>
@@ -1025,7 +1047,7 @@
         </w:rPr>
         <w:t>:</w:t>
       </w:r>
-      <w:bookmarkEnd w:id="3"/>
+      <w:bookmarkEnd w:id="1"/>
       <w:r>
         <w:rPr>
           <w:rStyle w:val="Heading1Char"/>
@@ -1285,7 +1307,7 @@
       <w:pPr>
         <w:pStyle w:val="Heading1"/>
       </w:pPr>
-      <w:bookmarkStart w:id="4" w:name="_Toc365291478"/>
+      <w:bookmarkStart w:id="2" w:name="_Toc365383768"/>
       <w:r>
         <w:lastRenderedPageBreak/>
         <w:t>Taxonomy</w:t>
@@ -1293,7 +1315,7 @@
       <w:r>
         <w:t xml:space="preserve"> Overview</w:t>
       </w:r>
-      <w:bookmarkEnd w:id="4"/>
+      <w:bookmarkEnd w:id="2"/>
     </w:p>
     <w:p/>
     <w:p>
@@ -1432,10 +1454,7 @@
         </w:numPr>
       </w:pPr>
       <w:r>
-        <w:t xml:space="preserve">Abstraction: </w:t>
-      </w:r>
-      <w:r>
-        <w:t>Action or Motion Composition</w:t>
+        <w:t>Abstraction: Action or Motion Composition</w:t>
       </w:r>
     </w:p>
     <w:p>
@@ -1447,13 +1466,7 @@
         </w:numPr>
       </w:pPr>
       <w:r>
-        <w:t xml:space="preserve">Data Structure: </w:t>
-      </w:r>
-      <w:r>
-        <w:t>motComps</w:t>
-      </w:r>
-      <w:r>
-        <w:t xml:space="preserve">: </w:t>
+        <w:t xml:space="preserve">Data Structure: motComps: </w:t>
       </w:r>
       <w:r>
         <w:tab/>
@@ -1522,10 +1535,7 @@
         </w:numPr>
       </w:pPr>
       <w:r>
-        <w:t xml:space="preserve">Abstraction: </w:t>
-      </w:r>
-      <w:r>
-        <w:t>Low-Level Behavior (LLB)</w:t>
+        <w:t>Abstraction: Low-Level Behavior (LLB)</w:t>
       </w:r>
     </w:p>
     <w:p>
@@ -1537,13 +1547,7 @@
         </w:numPr>
       </w:pPr>
       <w:r>
-        <w:t>Data Structure:</w:t>
-      </w:r>
-      <w:r>
-        <w:t xml:space="preserve"> llbehStruc</w:t>
-      </w:r>
-      <w:r>
-        <w:t xml:space="preserve"> </w:t>
+        <w:t xml:space="preserve">Data Structure: llbehStruc </w:t>
       </w:r>
       <w:r>
         <w:tab/>
@@ -1740,696 +1744,6 @@
       <w:r>
         <w:t>:  hlb [approachStateSucceeded?, rotState?, InsertionState?,MatingState]</w:t>
       </w:r>
-    </w:p>
-    <w:p>
-      <w:pPr>
-        <w:pStyle w:val="Heading2"/>
-      </w:pPr>
-      <w:bookmarkStart w:id="5" w:name="_Toc365291479"/>
-      <w:r>
-        <w:t xml:space="preserve">1. </w:t>
-      </w:r>
-      <w:r>
-        <w:t>Primitive Classification</w:t>
-      </w:r>
-      <w:bookmarkEnd w:id="5"/>
-    </w:p>
-    <w:p>
-      <w:r>
-        <w:t xml:space="preserve">Primitives are classified based on </w:t>
-      </w:r>
-      <w:r>
-        <w:t>degrees of change (gradients)</w:t>
-      </w:r>
-      <w:r>
-        <w:t>. T</w:t>
-      </w:r>
-      <w:r>
-        <w:t xml:space="preserve">he values are established empirically. They give a rough idea of degree, but their compositions, shown later will be more critical. The primitive classification is </w:t>
-      </w:r>
-      <w:r>
-        <w:t>represented by the following strings and gradient values</w:t>
-      </w:r>
-      <w:r>
-        <w:t xml:space="preserve"> (see GradientClassification.m)</w:t>
-      </w:r>
-      <w:r>
-        <w:t xml:space="preserve">: </w:t>
-      </w:r>
-    </w:p>
-    <w:p>
-      <w:pPr>
-        <w:ind w:left="720"/>
-      </w:pPr>
-      <w:bookmarkStart w:id="6" w:name="OLE_LINK1"/>
-      <w:bookmarkStart w:id="7" w:name="OLE_LINK2"/>
-      <w:r>
-        <w:t xml:space="preserve">pimp  =1000.0;     nimp = -1*pimp; </w:t>
-      </w:r>
-      <w:r>
-        <w:br/>
-      </w:r>
-      <w:r>
-        <w:t>bpos  = 100.0;     bneg = -1*bpos;</w:t>
-      </w:r>
-      <w:r>
-        <w:br/>
-      </w:r>
-      <w:r>
-        <w:t>mpos  =  10.0;     mneg = -1*mpos;</w:t>
-      </w:r>
-      <w:r>
-        <w:br/>
-        <w:t>spos  =   1.0;     sneg = -1*spos;</w:t>
-      </w:r>
-      <w:r>
-        <w:br/>
-        <w:t>zero  =   0.0;</w:t>
-      </w:r>
-    </w:p>
-    <w:bookmarkEnd w:id="6"/>
-    <w:bookmarkEnd w:id="7"/>
-    <w:p>
-      <w:pPr>
-        <w:pStyle w:val="ListParagraph"/>
-        <w:numPr>
-          <w:ilvl w:val="0"/>
-          <w:numId w:val="2"/>
-        </w:numPr>
-      </w:pPr>
-      <w:r>
-        <w:lastRenderedPageBreak/>
-        <w:t>‘</w:t>
-      </w:r>
-      <w:r>
-        <w:t>pimp</w:t>
-      </w:r>
-      <w:r>
-        <w:t>:</w:t>
-      </w:r>
-      <w:r>
-        <w:tab/>
-        <w:t>m &gt;= 1000</w:t>
-      </w:r>
-    </w:p>
-    <w:p>
-      <w:pPr>
-        <w:pStyle w:val="ListParagraph"/>
-        <w:numPr>
-          <w:ilvl w:val="0"/>
-          <w:numId w:val="2"/>
-        </w:numPr>
-      </w:pPr>
-      <w:r>
-        <w:t xml:space="preserve">‘bpos’: </w:t>
-      </w:r>
-      <w:r>
-        <w:tab/>
-      </w:r>
-      <w:r>
-        <w:t>100</w:t>
-      </w:r>
-      <w:r>
-        <w:t>.0</w:t>
-      </w:r>
-      <w:r>
-        <w:t xml:space="preserve"> =&lt; m &lt; </w:t>
-      </w:r>
-      <w:r>
-        <w:t>1000</w:t>
-      </w:r>
-      <w:r>
-        <w:t>.0</w:t>
-      </w:r>
-    </w:p>
-    <w:p>
-      <w:pPr>
-        <w:pStyle w:val="ListParagraph"/>
-        <w:numPr>
-          <w:ilvl w:val="0"/>
-          <w:numId w:val="2"/>
-        </w:numPr>
-      </w:pPr>
-      <w:r>
-        <w:t xml:space="preserve">‘mpos’: </w:t>
-      </w:r>
-      <w:r>
-        <w:tab/>
-      </w:r>
-      <w:r>
-        <w:t xml:space="preserve">  </w:t>
-      </w:r>
-      <w:r>
-        <w:t>1</w:t>
-      </w:r>
-      <w:r>
-        <w:t>0</w:t>
-      </w:r>
-      <w:r>
-        <w:t>.0</w:t>
-      </w:r>
-      <w:r>
-        <w:t xml:space="preserve"> =&lt; m &lt; </w:t>
-      </w:r>
-      <w:r>
-        <w:t xml:space="preserve"> </w:t>
-      </w:r>
-      <w:r>
-        <w:t xml:space="preserve"> 100</w:t>
-      </w:r>
-      <w:r>
-        <w:t>.0</w:t>
-      </w:r>
-    </w:p>
-    <w:p>
-      <w:pPr>
-        <w:pStyle w:val="ListParagraph"/>
-        <w:numPr>
-          <w:ilvl w:val="0"/>
-          <w:numId w:val="2"/>
-        </w:numPr>
-      </w:pPr>
-      <w:r>
-        <w:t xml:space="preserve">‘spos’: </w:t>
-      </w:r>
-      <w:r>
-        <w:tab/>
-      </w:r>
-      <w:r>
-        <w:t xml:space="preserve">    </w:t>
-      </w:r>
-      <w:r>
-        <w:t>1.0</w:t>
-      </w:r>
-      <w:r>
-        <w:t xml:space="preserve"> =&lt; m &lt; </w:t>
-      </w:r>
-      <w:r>
-        <w:t xml:space="preserve"> </w:t>
-      </w:r>
-      <w:r>
-        <w:t xml:space="preserve">  10.0</w:t>
-      </w:r>
-    </w:p>
-    <w:p>
-      <w:pPr>
-        <w:pStyle w:val="ListParagraph"/>
-        <w:numPr>
-          <w:ilvl w:val="0"/>
-          <w:numId w:val="2"/>
-        </w:numPr>
-      </w:pPr>
-      <w:r>
-        <w:t>‘</w:t>
-      </w:r>
-      <w:r>
-        <w:t>nimp</w:t>
-      </w:r>
-      <w:r>
-        <w:t>:</w:t>
-      </w:r>
-      <w:r>
-        <w:tab/>
-      </w:r>
-      <w:r>
-        <w:t>m&lt;=-1000</w:t>
-      </w:r>
-    </w:p>
-    <w:p>
-      <w:pPr>
-        <w:pStyle w:val="ListParagraph"/>
-        <w:numPr>
-          <w:ilvl w:val="0"/>
-          <w:numId w:val="2"/>
-        </w:numPr>
-      </w:pPr>
-      <w:r>
-        <w:t>‘bneg’:</w:t>
-      </w:r>
-      <w:r>
-        <w:tab/>
-      </w:r>
-      <w:r>
-        <w:t xml:space="preserve"> </w:t>
-      </w:r>
-      <w:r>
-        <w:t>-</w:t>
-      </w:r>
-      <w:r>
-        <w:t>100</w:t>
-      </w:r>
-      <w:r>
-        <w:t xml:space="preserve">0.0 </w:t>
-      </w:r>
-      <w:r>
-        <w:t xml:space="preserve">&lt; m </w:t>
-      </w:r>
-      <w:r>
-        <w:t>=</w:t>
-      </w:r>
-      <w:r>
-        <w:t xml:space="preserve">&lt; </w:t>
-      </w:r>
-      <w:r>
-        <w:t>-</w:t>
-      </w:r>
-      <w:r>
-        <w:t>100</w:t>
-      </w:r>
-      <w:r>
-        <w:t>.0</w:t>
-      </w:r>
-    </w:p>
-    <w:p>
-      <w:pPr>
-        <w:pStyle w:val="ListParagraph"/>
-        <w:numPr>
-          <w:ilvl w:val="0"/>
-          <w:numId w:val="2"/>
-        </w:numPr>
-      </w:pPr>
-      <w:r>
-        <w:t xml:space="preserve">‘mneg’: </w:t>
-      </w:r>
-      <w:r>
-        <w:tab/>
-        <w:t>-</w:t>
-      </w:r>
-      <w:r>
-        <w:t>100</w:t>
-      </w:r>
-      <w:r>
-        <w:t xml:space="preserve">.0  </w:t>
-      </w:r>
-      <w:r>
-        <w:t xml:space="preserve">&lt; m </w:t>
-      </w:r>
-      <w:r>
-        <w:t>=</w:t>
-      </w:r>
-      <w:r>
-        <w:t xml:space="preserve">&lt; </w:t>
-      </w:r>
-      <w:r>
-        <w:t xml:space="preserve"> -1</w:t>
-      </w:r>
-      <w:r>
-        <w:t>0</w:t>
-      </w:r>
-      <w:r>
-        <w:t>.0</w:t>
-      </w:r>
-    </w:p>
-    <w:p>
-      <w:pPr>
-        <w:pStyle w:val="ListParagraph"/>
-        <w:numPr>
-          <w:ilvl w:val="0"/>
-          <w:numId w:val="2"/>
-        </w:numPr>
-      </w:pPr>
-      <w:r>
-        <w:t>‘sneg’:</w:t>
-      </w:r>
-      <w:r>
-        <w:tab/>
-        <w:t>-</w:t>
-      </w:r>
-      <w:r>
-        <w:t>10</w:t>
-      </w:r>
-      <w:r>
-        <w:t xml:space="preserve"> &lt; m </w:t>
-      </w:r>
-      <w:r>
-        <w:t>=</w:t>
-      </w:r>
-      <w:r>
-        <w:t xml:space="preserve">&lt; </w:t>
-      </w:r>
-      <w:r>
-        <w:t xml:space="preserve"> -</w:t>
-      </w:r>
-      <w:r>
-        <w:t>1.0</w:t>
-      </w:r>
-    </w:p>
-    <w:p>
-      <w:pPr>
-        <w:pStyle w:val="ListParagraph"/>
-        <w:numPr>
-          <w:ilvl w:val="0"/>
-          <w:numId w:val="2"/>
-        </w:numPr>
-      </w:pPr>
-      <w:r>
-        <w:t>‘const’:</w:t>
-      </w:r>
-      <w:r>
-        <w:tab/>
-      </w:r>
-      <w:r>
-        <w:t xml:space="preserve">0.0 =&lt; m &lt; </w:t>
-      </w:r>
-      <w:r>
-        <w:t xml:space="preserve"> |</w:t>
-      </w:r>
-      <w:r>
-        <w:t>0.</w:t>
-      </w:r>
-      <w:r>
-        <w:t>2</w:t>
-      </w:r>
-      <w:r>
-        <w:t>|</w:t>
-      </w:r>
-    </w:p>
-    <w:p>
-      <w:pPr>
-        <w:rPr>
-          <w:b/>
-        </w:rPr>
-      </w:pPr>
-      <w:r>
-        <w:rPr>
-          <w:b/>
-        </w:rPr>
-        <w:t>Gradient Classification Optimization (July 2012)</w:t>
-      </w:r>
-    </w:p>
-    <w:p>
-      <w:r>
-        <w:t xml:space="preserve">A new optimization method or calibration method was implemented. This method consists in using the Pivot Approach to implement the snap assembly for the first time between a given robot and part. If the assembly is successful we can partition the task into four automata states: Approach, Rotation, Snap, and Mating. </w:t>
-      </w:r>
-    </w:p>
-    <w:p>
-      <w:r>
-        <w:t xml:space="preserve">The process the consists in assigning </w:t>
-      </w:r>
-      <w:r>
-        <w:rPr>
-          <w:b/>
-        </w:rPr>
-        <w:t xml:space="preserve">CONST </w:t>
-      </w:r>
-      <w:r>
-        <w:t xml:space="preserve">and </w:t>
-      </w:r>
-      <w:r>
-        <w:rPr>
-          <w:b/>
-        </w:rPr>
-        <w:t>PIMP</w:t>
-      </w:r>
-      <w:r>
-        <w:t xml:space="preserve"> automatically for each of the six force axes. The method for computing PIMP values is described first and currently applies for the 4-snap cantilever snap. </w:t>
-      </w:r>
-      <w:r>
-        <w:t xml:space="preserve">For the forces in the x, y, and z directions, the Pivot Approach is really concerned with the forces in the X and Z directions. For this reason we only wish to compute the PIMP gradients for these two axes. It has been determined to simply copy the value of the PIMP gradient from the z-axes into the y-axes. </w:t>
-      </w:r>
-    </w:p>
-    <w:p>
-      <w:pPr>
-        <w:rPr>
-          <w:i/>
-          <w:u w:val="single"/>
-        </w:rPr>
-      </w:pPr>
-      <w:r>
-        <w:rPr>
-          <w:i/>
-          <w:u w:val="single"/>
-        </w:rPr>
-        <w:t>PIMP/NIMP</w:t>
-      </w:r>
-    </w:p>
-    <w:p>
-      <w:r>
-        <w:t>To compute the PIMP we look at the signals within the Snap state. Therein, we look for the maximum value gradient. We take this as our rule for measuring PIMPs. To insure some degree of flexibility, we use a value 10% smaller than the one registered in the signal. Hence, PIMP = 0.9*PIMP. NIMP = -PIMP.</w:t>
-      </w:r>
-    </w:p>
-    <w:p>
-      <w:pPr>
-        <w:rPr>
-          <w:i/>
-          <w:u w:val="single"/>
-        </w:rPr>
-      </w:pPr>
-      <w:r>
-        <w:rPr>
-          <w:i/>
-          <w:u w:val="single"/>
-        </w:rPr>
-        <w:t>CONST</w:t>
-      </w:r>
-    </w:p>
-    <w:p>
-      <w:r>
-        <w:t>For CONST we separately compute this gradient for all six axes. To compute it we look at the signals in the Rotation state and compute the average value of the signals there.</w:t>
-      </w:r>
-    </w:p>
-    <w:p>
-      <w:pPr>
-        <w:rPr>
-          <w:b/>
-        </w:rPr>
-      </w:pPr>
-      <w:r>
-        <w:rPr>
-          <w:b/>
-        </w:rPr>
-        <w:t>Statistical Data Structure</w:t>
-      </w:r>
-    </w:p>
-    <w:p>
-      <w:r>
-        <w:t>The information of each primitive is saved in the statData structure of type cell array, which holds 7 different elements of data for each primitive</w:t>
-      </w:r>
-      <w:r>
-        <w:t xml:space="preserve"> (see StatisticalData.m)</w:t>
-      </w:r>
-      <w:r>
-        <w:t>:</w:t>
-      </w:r>
-    </w:p>
-    <w:p>
-      <w:r>
-        <w:tab/>
-        <w:t xml:space="preserve">statData = { </w:t>
-      </w:r>
-    </w:p>
-    <w:p>
-      <w:pPr>
-        <w:pStyle w:val="ListParagraph"/>
-        <w:numPr>
-          <w:ilvl w:val="0"/>
-          <w:numId w:val="5"/>
-        </w:numPr>
-      </w:pPr>
-      <w:r>
-        <w:lastRenderedPageBreak/>
-        <w:t>Average value of primitiv</w:t>
-      </w:r>
-      <w:r>
-        <w:t>f</w:t>
-      </w:r>
-      <w:r>
-        <w:t>e</w:t>
-      </w:r>
-    </w:p>
-    <w:p>
-      <w:pPr>
-        <w:pStyle w:val="ListParagraph"/>
-        <w:numPr>
-          <w:ilvl w:val="0"/>
-          <w:numId w:val="5"/>
-        </w:numPr>
-      </w:pPr>
-      <w:r>
-        <w:t>Maximum value of primitive</w:t>
-      </w:r>
-    </w:p>
-    <w:p>
-      <w:pPr>
-        <w:pStyle w:val="ListParagraph"/>
-        <w:numPr>
-          <w:ilvl w:val="0"/>
-          <w:numId w:val="5"/>
-        </w:numPr>
-      </w:pPr>
-      <w:r>
-        <w:t>Minimum value of primitive</w:t>
-      </w:r>
-    </w:p>
-    <w:p>
-      <w:pPr>
-        <w:pStyle w:val="ListParagraph"/>
-        <w:numPr>
-          <w:ilvl w:val="0"/>
-          <w:numId w:val="5"/>
-        </w:numPr>
-      </w:pPr>
-      <w:r>
-        <w:t>Start time of primitive</w:t>
-      </w:r>
-    </w:p>
-    <w:p>
-      <w:pPr>
-        <w:pStyle w:val="ListParagraph"/>
-        <w:numPr>
-          <w:ilvl w:val="0"/>
-          <w:numId w:val="5"/>
-        </w:numPr>
-      </w:pPr>
-      <w:r>
-        <w:t>End time of primitive</w:t>
-      </w:r>
-    </w:p>
-    <w:p>
-      <w:pPr>
-        <w:pStyle w:val="ListParagraph"/>
-        <w:numPr>
-          <w:ilvl w:val="0"/>
-          <w:numId w:val="5"/>
-        </w:numPr>
-      </w:pPr>
-      <w:r>
-        <w:t>Gradient value of primitive</w:t>
-      </w:r>
-    </w:p>
-    <w:p>
-      <w:pPr>
-        <w:pStyle w:val="ListParagraph"/>
-        <w:numPr>
-          <w:ilvl w:val="0"/>
-          <w:numId w:val="5"/>
-        </w:numPr>
-      </w:pPr>
-      <w:r>
-        <w:t>Gradient label for primitive</w:t>
-      </w:r>
-    </w:p>
-    <w:p>
-      <w:pPr>
-        <w:ind w:left="720" w:firstLine="720"/>
-      </w:pPr>
-      <w:r>
-        <w:t>}</w:t>
-      </w:r>
-    </w:p>
-    <w:p>
-      <w:pPr>
-        <w:rPr>
-          <w:b/>
-        </w:rPr>
-      </w:pPr>
-      <w:r>
-        <w:rPr>
-          <w:b/>
-        </w:rPr>
-        <w:t xml:space="preserve">statData – cell to vector - and Gradient Labels - </w:t>
-      </w:r>
-      <w:r>
-        <w:rPr>
-          <w:b/>
-        </w:rPr>
-        <w:t>Strings to Int’s</w:t>
-      </w:r>
-    </w:p>
-    <w:p>
-      <w:r>
-        <w:t xml:space="preserve">For easing conversion between Matlab and C++, statData was converted from a CELL array to a vector array by converting gradient string labels into </w:t>
-      </w:r>
-      <w:r>
-        <w:t xml:space="preserve">integer classifications. The </w:t>
-      </w:r>
-      <w:r>
-        <w:t xml:space="preserve">following labels were converted: </w:t>
-      </w:r>
-      <w:r>
-        <w:t xml:space="preserve"> </w:t>
-      </w:r>
-      <w:r>
-        <w:br/>
-        <w:t>[</w:t>
-      </w:r>
-      <w:r>
-        <w:t xml:space="preserve"> bpos, mpos, spos, bneg, </w:t>
-      </w:r>
-      <w:r>
-        <w:t>mneg, sneg, pimp, n</w:t>
-      </w:r>
-      <w:r>
-        <w:t>imp</w:t>
-      </w:r>
-      <w:r>
-        <w:t>, none</w:t>
-      </w:r>
-      <w:r>
-        <w:t>] =&gt; [</w:t>
-      </w:r>
-      <w:r>
-        <w:t>1 2 3 4 5 6 7 8 9 10</w:t>
-      </w:r>
-      <w:r>
-        <w:t>].</w:t>
-      </w:r>
-    </w:p>
-    <w:p>
-      <w:pPr>
-        <w:pStyle w:val="Heading3"/>
-      </w:pPr>
-    </w:p>
-    <w:p>
-      <w:pPr>
-        <w:pStyle w:val="Heading3"/>
-      </w:pPr>
-      <w:r>
-        <w:t>A. Primitives Clean Up (Filtering for Segments</w:t>
-      </w:r>
-      <w:r>
-        <w:t>)</w:t>
-      </w:r>
-    </w:p>
-    <w:p>
-      <w:pPr>
-        <w:rPr>
-          <w:b/>
-        </w:rPr>
-      </w:pPr>
-      <w:r>
-        <w:rPr>
-          <w:b/>
-        </w:rPr>
-        <w:t>This primitives layer filtering does two kinds of filtering: (1) M</w:t>
-      </w:r>
-      <w:r>
-        <w:rPr>
-          <w:b/>
-        </w:rPr>
-        <w:t>e</w:t>
-      </w:r>
-      <w:r>
-        <w:rPr>
-          <w:b/>
-        </w:rPr>
-        <w:t>rge any repeated segments, and (2) I</w:t>
-      </w:r>
-      <w:bookmarkStart w:id="8" w:name="_GoBack"/>
-      <w:bookmarkEnd w:id="8"/>
-      <w:r>
-        <w:rPr>
-          <w:b/>
-        </w:rPr>
-        <w:t xml:space="preserve">n cases where, with two neighboring segments, if one is more than 5 times longer than the other, and it’s amplitude is not 5 times bigger than the other, then merge them. </w:t>
-      </w:r>
-    </w:p>
-    <w:p>
-      <w:pPr>
-        <w:rPr>
-          <w:b/>
-        </w:rPr>
-      </w:pPr>
     </w:p>
     <w:p>
       <w:pPr>
@@ -2442,7 +1756,7 @@
           <w:szCs w:val="26"/>
         </w:rPr>
       </w:pPr>
-      <w:bookmarkStart w:id="9" w:name="_Toc365291480"/>
+      <w:bookmarkStart w:id="3" w:name="_Toc365383769"/>
       <w:r>
         <w:br w:type="page"/>
       </w:r>
@@ -2451,6 +1765,700 @@
       <w:pPr>
         <w:pStyle w:val="Heading2"/>
       </w:pPr>
+      <w:r>
+        <w:lastRenderedPageBreak/>
+        <w:t xml:space="preserve">1. </w:t>
+      </w:r>
+      <w:r>
+        <w:t>Primitive Classification</w:t>
+      </w:r>
+      <w:bookmarkEnd w:id="3"/>
+    </w:p>
+    <w:p>
+      <w:r>
+        <w:t xml:space="preserve">Primitives are classified based on </w:t>
+      </w:r>
+      <w:r>
+        <w:t>degrees of change (gradients)</w:t>
+      </w:r>
+      <w:r>
+        <w:t>. T</w:t>
+      </w:r>
+      <w:r>
+        <w:t xml:space="preserve">he values are established empirically. They give a rough idea of degree, but their compositions, shown later will be more critical. The primitive classification is </w:t>
+      </w:r>
+      <w:r>
+        <w:t>represented by the following strings and gradient values</w:t>
+      </w:r>
+      <w:r>
+        <w:t xml:space="preserve"> (see GradientClassification.m)</w:t>
+      </w:r>
+      <w:r>
+        <w:t xml:space="preserve">: </w:t>
+      </w:r>
+    </w:p>
+    <w:p>
+      <w:pPr>
+        <w:ind w:left="720"/>
+      </w:pPr>
+      <w:bookmarkStart w:id="4" w:name="OLE_LINK1"/>
+      <w:bookmarkStart w:id="5" w:name="OLE_LINK2"/>
+      <w:r>
+        <w:t xml:space="preserve">pimp  =1000.0;     nimp = -1*pimp; </w:t>
+      </w:r>
+      <w:r>
+        <w:br/>
+      </w:r>
+      <w:r>
+        <w:t>bpos  = 100.0;     bneg = -1*bpos;</w:t>
+      </w:r>
+      <w:r>
+        <w:br/>
+      </w:r>
+      <w:r>
+        <w:t>mpos  =  10.0;     mneg = -1*mpos;</w:t>
+      </w:r>
+      <w:r>
+        <w:br/>
+        <w:t>spos  =   1.0;     sneg = -1*spos;</w:t>
+      </w:r>
+      <w:r>
+        <w:br/>
+        <w:t>zero  =   0.0;</w:t>
+      </w:r>
+    </w:p>
+    <w:bookmarkEnd w:id="4"/>
+    <w:bookmarkEnd w:id="5"/>
+    <w:p>
+      <w:pPr>
+        <w:pStyle w:val="ListParagraph"/>
+        <w:numPr>
+          <w:ilvl w:val="0"/>
+          <w:numId w:val="2"/>
+        </w:numPr>
+      </w:pPr>
+      <w:r>
+        <w:t>‘</w:t>
+      </w:r>
+      <w:r>
+        <w:t>pimp</w:t>
+      </w:r>
+      <w:r>
+        <w:t>:</w:t>
+      </w:r>
+      <w:r>
+        <w:tab/>
+        <w:t>m &gt;= 1000</w:t>
+      </w:r>
+    </w:p>
+    <w:p>
+      <w:pPr>
+        <w:pStyle w:val="ListParagraph"/>
+        <w:numPr>
+          <w:ilvl w:val="0"/>
+          <w:numId w:val="2"/>
+        </w:numPr>
+      </w:pPr>
+      <w:r>
+        <w:t xml:space="preserve">‘bpos’: </w:t>
+      </w:r>
+      <w:r>
+        <w:tab/>
+      </w:r>
+      <w:r>
+        <w:t>100</w:t>
+      </w:r>
+      <w:r>
+        <w:t>.0</w:t>
+      </w:r>
+      <w:r>
+        <w:t xml:space="preserve"> =&lt; m &lt; </w:t>
+      </w:r>
+      <w:r>
+        <w:t>1000</w:t>
+      </w:r>
+      <w:r>
+        <w:t>.0</w:t>
+      </w:r>
+    </w:p>
+    <w:p>
+      <w:pPr>
+        <w:pStyle w:val="ListParagraph"/>
+        <w:numPr>
+          <w:ilvl w:val="0"/>
+          <w:numId w:val="2"/>
+        </w:numPr>
+      </w:pPr>
+      <w:r>
+        <w:t xml:space="preserve">‘mpos’: </w:t>
+      </w:r>
+      <w:r>
+        <w:tab/>
+      </w:r>
+      <w:r>
+        <w:t xml:space="preserve">  </w:t>
+      </w:r>
+      <w:r>
+        <w:t>1</w:t>
+      </w:r>
+      <w:r>
+        <w:t>0</w:t>
+      </w:r>
+      <w:r>
+        <w:t>.0</w:t>
+      </w:r>
+      <w:r>
+        <w:t xml:space="preserve"> =&lt; m &lt; </w:t>
+      </w:r>
+      <w:r>
+        <w:t xml:space="preserve"> </w:t>
+      </w:r>
+      <w:r>
+        <w:t xml:space="preserve"> 100</w:t>
+      </w:r>
+      <w:r>
+        <w:t>.0</w:t>
+      </w:r>
+    </w:p>
+    <w:p>
+      <w:pPr>
+        <w:pStyle w:val="ListParagraph"/>
+        <w:numPr>
+          <w:ilvl w:val="0"/>
+          <w:numId w:val="2"/>
+        </w:numPr>
+      </w:pPr>
+      <w:r>
+        <w:t xml:space="preserve">‘spos’: </w:t>
+      </w:r>
+      <w:r>
+        <w:tab/>
+      </w:r>
+      <w:r>
+        <w:t xml:space="preserve">    </w:t>
+      </w:r>
+      <w:r>
+        <w:t>1.0</w:t>
+      </w:r>
+      <w:r>
+        <w:t xml:space="preserve"> =&lt; m &lt; </w:t>
+      </w:r>
+      <w:r>
+        <w:t xml:space="preserve"> </w:t>
+      </w:r>
+      <w:r>
+        <w:t xml:space="preserve">  10.0</w:t>
+      </w:r>
+    </w:p>
+    <w:p>
+      <w:pPr>
+        <w:pStyle w:val="ListParagraph"/>
+        <w:numPr>
+          <w:ilvl w:val="0"/>
+          <w:numId w:val="2"/>
+        </w:numPr>
+      </w:pPr>
+      <w:r>
+        <w:t>‘</w:t>
+      </w:r>
+      <w:r>
+        <w:t>nimp</w:t>
+      </w:r>
+      <w:r>
+        <w:t>:</w:t>
+      </w:r>
+      <w:r>
+        <w:tab/>
+      </w:r>
+      <w:r>
+        <w:t>m&lt;=-1000</w:t>
+      </w:r>
+    </w:p>
+    <w:p>
+      <w:pPr>
+        <w:pStyle w:val="ListParagraph"/>
+        <w:numPr>
+          <w:ilvl w:val="0"/>
+          <w:numId w:val="2"/>
+        </w:numPr>
+      </w:pPr>
+      <w:r>
+        <w:t>‘bneg’:</w:t>
+      </w:r>
+      <w:r>
+        <w:tab/>
+      </w:r>
+      <w:r>
+        <w:t xml:space="preserve"> </w:t>
+      </w:r>
+      <w:r>
+        <w:t>-</w:t>
+      </w:r>
+      <w:r>
+        <w:t>100</w:t>
+      </w:r>
+      <w:r>
+        <w:t xml:space="preserve">0.0 </w:t>
+      </w:r>
+      <w:r>
+        <w:t xml:space="preserve">&lt; m </w:t>
+      </w:r>
+      <w:r>
+        <w:t>=</w:t>
+      </w:r>
+      <w:r>
+        <w:t xml:space="preserve">&lt; </w:t>
+      </w:r>
+      <w:r>
+        <w:t>-</w:t>
+      </w:r>
+      <w:r>
+        <w:t>100</w:t>
+      </w:r>
+      <w:r>
+        <w:t>.0</w:t>
+      </w:r>
+    </w:p>
+    <w:p>
+      <w:pPr>
+        <w:pStyle w:val="ListParagraph"/>
+        <w:numPr>
+          <w:ilvl w:val="0"/>
+          <w:numId w:val="2"/>
+        </w:numPr>
+      </w:pPr>
+      <w:r>
+        <w:t xml:space="preserve">‘mneg’: </w:t>
+      </w:r>
+      <w:r>
+        <w:tab/>
+        <w:t>-</w:t>
+      </w:r>
+      <w:r>
+        <w:t>100</w:t>
+      </w:r>
+      <w:r>
+        <w:t xml:space="preserve">.0  </w:t>
+      </w:r>
+      <w:r>
+        <w:t xml:space="preserve">&lt; m </w:t>
+      </w:r>
+      <w:r>
+        <w:t>=</w:t>
+      </w:r>
+      <w:r>
+        <w:t xml:space="preserve">&lt; </w:t>
+      </w:r>
+      <w:r>
+        <w:t xml:space="preserve"> -1</w:t>
+      </w:r>
+      <w:r>
+        <w:t>0</w:t>
+      </w:r>
+      <w:r>
+        <w:t>.0</w:t>
+      </w:r>
+    </w:p>
+    <w:p>
+      <w:pPr>
+        <w:pStyle w:val="ListParagraph"/>
+        <w:numPr>
+          <w:ilvl w:val="0"/>
+          <w:numId w:val="2"/>
+        </w:numPr>
+      </w:pPr>
+      <w:r>
+        <w:t>‘sneg’:</w:t>
+      </w:r>
+      <w:r>
+        <w:tab/>
+        <w:t>-</w:t>
+      </w:r>
+      <w:r>
+        <w:t>10</w:t>
+      </w:r>
+      <w:r>
+        <w:t xml:space="preserve"> &lt; m </w:t>
+      </w:r>
+      <w:r>
+        <w:t>=</w:t>
+      </w:r>
+      <w:r>
+        <w:t xml:space="preserve">&lt; </w:t>
+      </w:r>
+      <w:r>
+        <w:t xml:space="preserve"> -</w:t>
+      </w:r>
+      <w:r>
+        <w:t>1.0</w:t>
+      </w:r>
+    </w:p>
+    <w:p>
+      <w:pPr>
+        <w:pStyle w:val="ListParagraph"/>
+        <w:numPr>
+          <w:ilvl w:val="0"/>
+          <w:numId w:val="2"/>
+        </w:numPr>
+      </w:pPr>
+      <w:r>
+        <w:t>‘const’:</w:t>
+      </w:r>
+      <w:r>
+        <w:tab/>
+      </w:r>
+      <w:r>
+        <w:t xml:space="preserve">0.0 =&lt; m &lt; </w:t>
+      </w:r>
+      <w:r>
+        <w:t xml:space="preserve"> |</w:t>
+      </w:r>
+      <w:r>
+        <w:t>0.</w:t>
+      </w:r>
+      <w:r>
+        <w:t>2</w:t>
+      </w:r>
+      <w:r>
+        <w:t>|</w:t>
+      </w:r>
+    </w:p>
+    <w:p>
+      <w:pPr>
+        <w:pStyle w:val="Heading3"/>
+      </w:pPr>
+      <w:r>
+        <w:t>Gradient Classification Optimization (July 2012)</w:t>
+      </w:r>
+    </w:p>
+    <w:p>
+      <w:r>
+        <w:t xml:space="preserve">A new optimization method or calibration method was implemented. This method consists in using the Pivot Approach to implement the snap assembly for the first time between a given robot and part. If the assembly is successful we can partition the task into four automata states: Approach, Rotation, Snap, and Mating. </w:t>
+      </w:r>
+    </w:p>
+    <w:p>
+      <w:r>
+        <w:t xml:space="preserve">The process the consists in assigning </w:t>
+      </w:r>
+      <w:r>
+        <w:rPr>
+          <w:b/>
+        </w:rPr>
+        <w:t xml:space="preserve">CONST </w:t>
+      </w:r>
+      <w:r>
+        <w:t xml:space="preserve">and </w:t>
+      </w:r>
+      <w:r>
+        <w:rPr>
+          <w:b/>
+        </w:rPr>
+        <w:t>PIMP</w:t>
+      </w:r>
+      <w:r>
+        <w:t xml:space="preserve"> automatically for each of the six force axes. The method for computing PIMP values is described first and currently applies for the 4-snap cantilever snap. </w:t>
+      </w:r>
+      <w:r>
+        <w:t xml:space="preserve">For the forces in the x, y, and z directions, the Pivot Approach is really concerned with the forces in the X and Z directions. For this reason we only wish to compute the PIMP gradients for these two axes. It has been determined to simply copy the value of the PIMP gradient from the z-axes into the y-axes. </w:t>
+      </w:r>
+    </w:p>
+    <w:p>
+      <w:pPr>
+        <w:rPr>
+          <w:i/>
+          <w:u w:val="single"/>
+        </w:rPr>
+      </w:pPr>
+      <w:r>
+        <w:rPr>
+          <w:i/>
+          <w:u w:val="single"/>
+        </w:rPr>
+        <w:t>PIMP/NIMP</w:t>
+      </w:r>
+    </w:p>
+    <w:p>
+      <w:r>
+        <w:t>To compute the PIMP we look at the signals within the Snap state. Therein, we look for the maximum value gradient. We take this as our rule for measuring PIMPs. To insure some degree of flexibility, we use a value 10% smaller than the one registered in the signal. Hence, PIMP = 0.9*PIMP. NIMP = -PIMP.</w:t>
+      </w:r>
+    </w:p>
+    <w:p/>
+    <w:p>
+      <w:pPr>
+        <w:rPr>
+          <w:i/>
+          <w:u w:val="single"/>
+        </w:rPr>
+      </w:pPr>
+      <w:r>
+        <w:rPr>
+          <w:i/>
+          <w:u w:val="single"/>
+        </w:rPr>
+        <w:lastRenderedPageBreak/>
+        <w:t>CONST</w:t>
+      </w:r>
+    </w:p>
+    <w:p>
+      <w:r>
+        <w:t>For CONST we separately compute this gradient for all six axes. To compute it we look at the signals in the Rotation state and compute the average value of the signals there.</w:t>
+      </w:r>
+    </w:p>
+    <w:p>
+      <w:pPr>
+        <w:rPr>
+          <w:b/>
+        </w:rPr>
+      </w:pPr>
+      <w:r>
+        <w:rPr>
+          <w:b/>
+        </w:rPr>
+        <w:t>Statistical Data Structure</w:t>
+      </w:r>
+    </w:p>
+    <w:p>
+      <w:r>
+        <w:t>The information of each primitive is saved in the statData structure of type cell array, which holds 7 different elements of data for each primitive</w:t>
+      </w:r>
+      <w:r>
+        <w:t xml:space="preserve"> (see StatisticalData.m)</w:t>
+      </w:r>
+      <w:r>
+        <w:t>:</w:t>
+      </w:r>
+    </w:p>
+    <w:p>
+      <w:r>
+        <w:tab/>
+        <w:t xml:space="preserve">statData = { </w:t>
+      </w:r>
+    </w:p>
+    <w:p>
+      <w:pPr>
+        <w:pStyle w:val="ListParagraph"/>
+        <w:numPr>
+          <w:ilvl w:val="0"/>
+          <w:numId w:val="5"/>
+        </w:numPr>
+      </w:pPr>
+      <w:r>
+        <w:t>Average value of primitiv</w:t>
+      </w:r>
+      <w:r>
+        <w:t>f</w:t>
+      </w:r>
+      <w:r>
+        <w:t>e</w:t>
+      </w:r>
+    </w:p>
+    <w:p>
+      <w:pPr>
+        <w:pStyle w:val="ListParagraph"/>
+        <w:numPr>
+          <w:ilvl w:val="0"/>
+          <w:numId w:val="5"/>
+        </w:numPr>
+      </w:pPr>
+      <w:r>
+        <w:t>Maximum value of primitive</w:t>
+      </w:r>
+    </w:p>
+    <w:p>
+      <w:pPr>
+        <w:pStyle w:val="ListParagraph"/>
+        <w:numPr>
+          <w:ilvl w:val="0"/>
+          <w:numId w:val="5"/>
+        </w:numPr>
+      </w:pPr>
+      <w:r>
+        <w:t>Minimum value of primitive</w:t>
+      </w:r>
+    </w:p>
+    <w:p>
+      <w:pPr>
+        <w:pStyle w:val="ListParagraph"/>
+        <w:numPr>
+          <w:ilvl w:val="0"/>
+          <w:numId w:val="5"/>
+        </w:numPr>
+      </w:pPr>
+      <w:r>
+        <w:t>Start time of primitive</w:t>
+      </w:r>
+    </w:p>
+    <w:p>
+      <w:pPr>
+        <w:pStyle w:val="ListParagraph"/>
+        <w:numPr>
+          <w:ilvl w:val="0"/>
+          <w:numId w:val="5"/>
+        </w:numPr>
+      </w:pPr>
+      <w:r>
+        <w:t>End time of primitive</w:t>
+      </w:r>
+    </w:p>
+    <w:p>
+      <w:pPr>
+        <w:pStyle w:val="ListParagraph"/>
+        <w:numPr>
+          <w:ilvl w:val="0"/>
+          <w:numId w:val="5"/>
+        </w:numPr>
+      </w:pPr>
+      <w:r>
+        <w:t>Gradient value of primitive</w:t>
+      </w:r>
+    </w:p>
+    <w:p>
+      <w:pPr>
+        <w:pStyle w:val="ListParagraph"/>
+        <w:numPr>
+          <w:ilvl w:val="0"/>
+          <w:numId w:val="5"/>
+        </w:numPr>
+      </w:pPr>
+      <w:r>
+        <w:t>Gradient label for primitive</w:t>
+      </w:r>
+    </w:p>
+    <w:p>
+      <w:pPr>
+        <w:ind w:left="720" w:firstLine="720"/>
+      </w:pPr>
+      <w:r>
+        <w:t>}</w:t>
+      </w:r>
+    </w:p>
+    <w:p>
+      <w:pPr>
+        <w:rPr>
+          <w:b/>
+        </w:rPr>
+      </w:pPr>
+      <w:r>
+        <w:rPr>
+          <w:b/>
+        </w:rPr>
+        <w:t xml:space="preserve">statData – cell to vector - and Gradient Labels - </w:t>
+      </w:r>
+      <w:r>
+        <w:rPr>
+          <w:b/>
+        </w:rPr>
+        <w:t>Strings to Int’s</w:t>
+      </w:r>
+    </w:p>
+    <w:p>
+      <w:r>
+        <w:t xml:space="preserve">For easing conversion between Matlab and C++, statData was converted from a CELL array to a vector array by converting gradient string labels into </w:t>
+      </w:r>
+      <w:r>
+        <w:t xml:space="preserve">integer classifications. The </w:t>
+      </w:r>
+      <w:r>
+        <w:t xml:space="preserve">following labels were converted: </w:t>
+      </w:r>
+      <w:r>
+        <w:t xml:space="preserve"> </w:t>
+      </w:r>
+      <w:r>
+        <w:br/>
+        <w:t>[</w:t>
+      </w:r>
+      <w:r>
+        <w:t xml:space="preserve"> bpos, mpos, spos, bneg, </w:t>
+      </w:r>
+      <w:r>
+        <w:t>mneg, sneg, pimp, n</w:t>
+      </w:r>
+      <w:r>
+        <w:t>imp</w:t>
+      </w:r>
+      <w:r>
+        <w:t>, none</w:t>
+      </w:r>
+      <w:r>
+        <w:t>] =&gt; [</w:t>
+      </w:r>
+      <w:r>
+        <w:t>1 2 3 4 5 6 7 8 9 10</w:t>
+      </w:r>
+      <w:r>
+        <w:t>].</w:t>
+      </w:r>
+    </w:p>
+    <w:p>
+      <w:pPr>
+        <w:pStyle w:val="Heading3"/>
+      </w:pPr>
+    </w:p>
+    <w:p>
+      <w:pPr>
+        <w:pStyle w:val="Heading3"/>
+      </w:pPr>
+      <w:bookmarkStart w:id="6" w:name="_Toc365383770"/>
+      <w:r>
+        <w:t>A. Primitives Clean Up (Filtering for Segments</w:t>
+      </w:r>
+      <w:r>
+        <w:t>)</w:t>
+      </w:r>
+      <w:bookmarkEnd w:id="6"/>
+    </w:p>
+    <w:p>
+      <w:pPr>
+        <w:rPr>
+          <w:b/>
+        </w:rPr>
+      </w:pPr>
+      <w:r>
+        <w:rPr>
+          <w:b/>
+        </w:rPr>
+        <w:t>This primitives layer filtering does two kinds of filtering: (1) M</w:t>
+      </w:r>
+      <w:r>
+        <w:rPr>
+          <w:b/>
+        </w:rPr>
+        <w:t>e</w:t>
+      </w:r>
+      <w:r>
+        <w:rPr>
+          <w:b/>
+        </w:rPr>
+        <w:t>rge any repeated segments, and (2) I</w:t>
+      </w:r>
+      <w:r>
+        <w:rPr>
+          <w:b/>
+        </w:rPr>
+        <w:t xml:space="preserve">n cases where, with two neighboring segments, if one is more than 5 times longer than the other, and it’s amplitude is not 5 times bigger than the other, then merge them. </w:t>
+      </w:r>
+    </w:p>
+    <w:p>
+      <w:pPr>
+        <w:rPr>
+          <w:rFonts w:asciiTheme="majorHAnsi" w:eastAsiaTheme="majorEastAsia" w:hAnsiTheme="majorHAnsi" w:cstheme="majorBidi"/>
+          <w:b/>
+          <w:bCs/>
+          <w:color w:val="4F81BD" w:themeColor="accent1"/>
+          <w:sz w:val="26"/>
+          <w:szCs w:val="26"/>
+        </w:rPr>
+      </w:pPr>
+      <w:r>
+        <w:br w:type="page"/>
+      </w:r>
+    </w:p>
+    <w:p>
+      <w:pPr>
+        <w:pStyle w:val="Heading2"/>
+      </w:pPr>
+      <w:bookmarkStart w:id="7" w:name="_Toc365383771"/>
       <w:r>
         <w:lastRenderedPageBreak/>
         <w:t xml:space="preserve">2. </w:t>
@@ -2458,7 +2466,7 @@
       <w:r>
         <w:t>Composites Classification</w:t>
       </w:r>
-      <w:bookmarkEnd w:id="9"/>
+      <w:bookmarkEnd w:id="7"/>
     </w:p>
     <w:p>
       <w:r>
@@ -2527,7 +2535,13 @@
         <w:t xml:space="preserve">positive, negative, </w:t>
       </w:r>
       <w:r>
-        <w:t xml:space="preserve">constant, or impulse gradients), and assigns one of </w:t>
+        <w:t>constant, or impulse gradients)</w:t>
+      </w:r>
+      <w:r>
+        <w:t xml:space="preserve">. Depending on what sequence of gradients is found one </w:t>
+      </w:r>
+      <w:r>
+        <w:t xml:space="preserve">assigns one of </w:t>
       </w:r>
       <w:r>
         <w:t xml:space="preserve">following </w:t>
@@ -2542,7 +2556,17 @@
         <w:t xml:space="preserve"> (defined in primMatchEval.m)</w:t>
       </w:r>
       <w:r>
-        <w:t xml:space="preserve">: </w:t>
+        <w:t xml:space="preserve">. </w:t>
+      </w:r>
+    </w:p>
+    <w:p>
+      <w:r>
+        <w:t xml:space="preserve">As of 2013 August, however, it was decided that there should be an examination of the amplitude of both primitives, and the motion composition should only take both primitives only when the amplitude of either primitive is not greater than some given threshold (or in the inverse relation no less than a given inverse(threshold). This was chosen as so, that in the case of an event with a big change in magnitude, it does not get merged with one event that may last long but not change that much. Before, we would lose that information in the merger. </w:t>
+      </w:r>
+      <w:bookmarkStart w:id="8" w:name="_GoBack"/>
+      <w:bookmarkEnd w:id="8"/>
+      <w:r>
+        <w:t xml:space="preserve"> </w:t>
       </w:r>
     </w:p>
     <w:p>
@@ -2780,6 +2804,7 @@
         </w:numPr>
       </w:pPr>
       <w:r>
+        <w:lastRenderedPageBreak/>
         <w:t>Positive</w:t>
       </w:r>
     </w:p>
@@ -2913,7 +2938,6 @@
         </w:numPr>
       </w:pPr>
       <w:r>
-        <w:lastRenderedPageBreak/>
         <w:t xml:space="preserve">Nimp: </w:t>
       </w:r>
       <w:r>
@@ -3640,7 +3664,6 @@
     <w:p/>
     <w:p>
       <w:r>
-        <w:lastRenderedPageBreak/>
         <w:t xml:space="preserve">Each motion composition has a struct of type CELL ARRAY </w:t>
       </w:r>
       <w:r>
@@ -3851,7 +3874,7 @@
       <w:pPr>
         <w:pStyle w:val="Heading3"/>
       </w:pPr>
-      <w:bookmarkStart w:id="10" w:name="_Toc365291481"/>
+      <w:bookmarkStart w:id="9" w:name="_Toc365383772"/>
       <w:r>
         <w:t>A. Motion Composition Clean Up (Filtering at 2</w:t>
       </w:r>
@@ -3864,7 +3887,7 @@
       <w:r>
         <w:t xml:space="preserve"> Level)</w:t>
       </w:r>
-      <w:bookmarkEnd w:id="10"/>
+      <w:bookmarkEnd w:id="9"/>
     </w:p>
     <w:p>
       <w:r>
@@ -3877,10 +3900,7 @@
         <w:t xml:space="preserve">(1) </w:t>
       </w:r>
       <w:r>
-        <w:t>composition repetition</w:t>
-      </w:r>
-      <w:r>
-        <w:t xml:space="preserve"> patterns, (2) </w:t>
+        <w:t xml:space="preserve">composition repetition patterns, (2) </w:t>
       </w:r>
       <w:r>
         <w:t>composition’s time duration,</w:t>
@@ -4012,6 +4032,7 @@
         </w:numPr>
       </w:pPr>
       <w:r>
+        <w:lastRenderedPageBreak/>
         <w:t>const becomes ‘k’.</w:t>
       </w:r>
     </w:p>
@@ -4049,7 +4070,6 @@
         </w:numPr>
       </w:pPr>
       <w:r>
-        <w:lastRenderedPageBreak/>
         <w:t xml:space="preserve">For all compositions, that are not alignments, if they are repeated, then merge them. </w:t>
       </w:r>
     </w:p>
@@ -4302,14 +4322,14 @@
       <w:pPr>
         <w:pStyle w:val="Heading2"/>
       </w:pPr>
-      <w:bookmarkStart w:id="11" w:name="_Toc365291482"/>
+      <w:bookmarkStart w:id="10" w:name="_Toc365383773"/>
       <w:r>
         <w:t xml:space="preserve">3. </w:t>
       </w:r>
       <w:r>
         <w:t>Low-Level Behaviors</w:t>
       </w:r>
-      <w:bookmarkEnd w:id="11"/>
+      <w:bookmarkEnd w:id="10"/>
     </w:p>
     <w:p>
       <w:r>
@@ -4628,6 +4648,7 @@
         </w:numPr>
       </w:pPr>
       <w:r>
+        <w:lastRenderedPageBreak/>
         <w:t>Sequence of mot. Comps: {</w:t>
       </w:r>
       <w:r>
@@ -4670,7 +4691,6 @@
         </w:numPr>
       </w:pPr>
       <w:r>
-        <w:lastRenderedPageBreak/>
         <w:t xml:space="preserve">Def: Occurs when contiguous adjustments </w:t>
       </w:r>
       <w:r>
@@ -4858,14 +4878,14 @@
       <w:pPr>
         <w:pStyle w:val="Heading3"/>
       </w:pPr>
-      <w:bookmarkStart w:id="12" w:name="_Toc365291483"/>
+      <w:bookmarkStart w:id="11" w:name="_Toc365383774"/>
       <w:r>
         <w:t>Refine</w:t>
       </w:r>
       <w:r>
         <w:t>ment</w:t>
       </w:r>
-      <w:bookmarkEnd w:id="12"/>
+      <w:bookmarkEnd w:id="11"/>
     </w:p>
     <w:p>
       <w:r>
@@ -5018,6 +5038,7 @@
         </w:numPr>
       </w:pPr>
       <w:r>
+        <w:lastRenderedPageBreak/>
         <w:t xml:space="preserve">If there is a </w:t>
       </w:r>
       <w:r>
@@ -5141,7 +5162,6 @@
         </w:numPr>
       </w:pPr>
       <w:r>
-        <w:lastRenderedPageBreak/>
         <w:t>Same as above with SHIFT.</w:t>
       </w:r>
     </w:p>
@@ -5182,7 +5202,7 @@
       <w:pPr>
         <w:pStyle w:val="Heading2"/>
       </w:pPr>
-      <w:bookmarkStart w:id="13" w:name="_Toc365291484"/>
+      <w:bookmarkStart w:id="12" w:name="_Toc365383775"/>
       <w:r>
         <w:lastRenderedPageBreak/>
         <w:t xml:space="preserve">4. </w:t>
@@ -5190,7 +5210,7 @@
       <w:r>
         <w:t>High-Level Behaviors</w:t>
       </w:r>
-      <w:bookmarkEnd w:id="13"/>
+      <w:bookmarkEnd w:id="12"/>
     </w:p>
     <w:p>
       <w:r>
@@ -10147,88 +10167,88 @@
     </dgm:pt>
   </dgm:ptLst>
   <dgm:cxnLst>
-    <dgm:cxn modelId="{13C7D710-815D-46E2-83E8-274959DED28E}" type="presOf" srcId="{1FEA284C-A9B0-4EC0-9A47-CF82F04DF1C6}" destId="{CBAB3C99-63FD-47FE-B5C8-DE9447A1167D}" srcOrd="0" destOrd="0" presId="urn:microsoft.com/office/officeart/2005/8/layout/hierarchy6"/>
-    <dgm:cxn modelId="{AF011A6F-0A8E-44DF-860F-C845760D4C0F}" type="presOf" srcId="{DF8F2AE3-1EC1-4ADE-A90C-ECBCE0BB84B3}" destId="{6B3DD78C-E841-4AE4-8D69-A1ECE5071D04}" srcOrd="0" destOrd="0" presId="urn:microsoft.com/office/officeart/2005/8/layout/hierarchy6"/>
-    <dgm:cxn modelId="{780E1DFF-83F0-4FD2-A396-D7E6A21185C2}" type="presOf" srcId="{B480F9D8-11BB-4E01-BCA8-8B346902A250}" destId="{6D2980DC-777D-45A5-A6F1-FB509E1588B6}" srcOrd="0" destOrd="0" presId="urn:microsoft.com/office/officeart/2005/8/layout/hierarchy6"/>
-    <dgm:cxn modelId="{47AF25CD-DE86-4C1E-B1C5-FBB1F3AD6189}" type="presOf" srcId="{456B0C9B-E0D1-4BEE-9D9D-BE400573470F}" destId="{485A4641-0212-4A92-82F7-BA9A8C2B5832}" srcOrd="0" destOrd="0" presId="urn:microsoft.com/office/officeart/2005/8/layout/hierarchy6"/>
-    <dgm:cxn modelId="{F69A24F9-1749-4A70-A5E5-1870168D4CA1}" type="presOf" srcId="{038626DA-107C-4C69-854C-7447333D83D4}" destId="{C01CC555-A71C-48C4-A9F5-BE2A46712EC3}" srcOrd="0" destOrd="0" presId="urn:microsoft.com/office/officeart/2005/8/layout/hierarchy6"/>
-    <dgm:cxn modelId="{8B317764-220F-4CC4-8100-7BAF8DBDA242}" type="presOf" srcId="{2A429D53-7813-40DD-A03F-CBCC048EC4CC}" destId="{DA591D04-EC2B-4FC0-970A-AEFA4B47E4C0}" srcOrd="0" destOrd="0" presId="urn:microsoft.com/office/officeart/2005/8/layout/hierarchy6"/>
+    <dgm:cxn modelId="{432DD123-8771-4B36-9FB9-CFFD1AE9F73D}" type="presOf" srcId="{038626DA-107C-4C69-854C-7447333D83D4}" destId="{C01CC555-A71C-48C4-A9F5-BE2A46712EC3}" srcOrd="0" destOrd="0" presId="urn:microsoft.com/office/officeart/2005/8/layout/hierarchy6"/>
+    <dgm:cxn modelId="{00799081-A045-4E5F-B52F-4ADF6609A693}" type="presOf" srcId="{0E934E59-C1E9-4AF1-96EE-965CF66EBDFB}" destId="{AC92C5C4-B160-426B-973B-5E99F902F247}" srcOrd="1" destOrd="0" presId="urn:microsoft.com/office/officeart/2005/8/layout/hierarchy6"/>
+    <dgm:cxn modelId="{490EE67A-4446-4F97-8029-029FD0CC3496}" type="presOf" srcId="{3A662FBA-5660-4697-8E28-AC04A48A1D43}" destId="{3704168E-B400-416D-9C3F-DC8036676EDF}" srcOrd="0" destOrd="0" presId="urn:microsoft.com/office/officeart/2005/8/layout/hierarchy6"/>
+    <dgm:cxn modelId="{DCE45D14-D331-4B1D-B662-A5A16274EF5E}" type="presOf" srcId="{1FEA284C-A9B0-4EC0-9A47-CF82F04DF1C6}" destId="{CBAB3C99-63FD-47FE-B5C8-DE9447A1167D}" srcOrd="0" destOrd="0" presId="urn:microsoft.com/office/officeart/2005/8/layout/hierarchy6"/>
     <dgm:cxn modelId="{D903201B-6D2A-4ADE-BCE2-7FFD21D25D58}" srcId="{456B0C9B-E0D1-4BEE-9D9D-BE400573470F}" destId="{02524FE9-1265-4EB3-B444-796E0E529F27}" srcOrd="2" destOrd="0" parTransId="{1826117A-F4AB-4864-9EAD-BDBAD67F47EB}" sibTransId="{A5C3E0E4-6096-4ACA-B9FB-0989A725EE03}"/>
     <dgm:cxn modelId="{21E55F0D-E930-496E-B562-333BB9805B48}" srcId="{B4AAA91F-4CC1-44D5-A7E6-934761B51A33}" destId="{DF8F2AE3-1EC1-4ADE-A90C-ECBCE0BB84B3}" srcOrd="0" destOrd="0" parTransId="{F21262DA-6987-4F4C-9F51-C0410802FB75}" sibTransId="{7FB0A177-39DB-47C5-945F-8D2B4F6DFBCF}"/>
-    <dgm:cxn modelId="{6CEE7757-0EBE-4E16-AF79-35A9249EDC0B}" type="presOf" srcId="{5C05FF66-D7F4-414A-9E69-B0F2A081F996}" destId="{034D2F97-B771-4CBF-935C-C473986ABDC9}" srcOrd="0" destOrd="0" presId="urn:microsoft.com/office/officeart/2005/8/layout/hierarchy6"/>
+    <dgm:cxn modelId="{7AE8F090-33EE-4466-B0BA-C3FBE0C2816C}" type="presOf" srcId="{2A429D53-7813-40DD-A03F-CBCC048EC4CC}" destId="{CDBB9E06-8EB3-492F-A7C7-4A2A5F043601}" srcOrd="1" destOrd="0" presId="urn:microsoft.com/office/officeart/2005/8/layout/hierarchy6"/>
+    <dgm:cxn modelId="{4D8D26D7-C187-4C70-A618-8747AE323199}" type="presOf" srcId="{DF8F2AE3-1EC1-4ADE-A90C-ECBCE0BB84B3}" destId="{6B3DD78C-E841-4AE4-8D69-A1ECE5071D04}" srcOrd="0" destOrd="0" presId="urn:microsoft.com/office/officeart/2005/8/layout/hierarchy6"/>
     <dgm:cxn modelId="{A397D512-EFF4-4E11-AC3F-AEDCAFECC24C}" srcId="{B480F9D8-11BB-4E01-BCA8-8B346902A250}" destId="{3A662FBA-5660-4697-8E28-AC04A48A1D43}" srcOrd="1" destOrd="0" parTransId="{9CBC7C09-14A3-42AD-A287-4C6406C0041C}" sibTransId="{CF8BE245-9C30-48D7-9013-0F8E73956B5C}"/>
-    <dgm:cxn modelId="{83D4FF87-670C-4E83-AB09-8B93B51CBE73}" type="presOf" srcId="{2C445F78-DCBD-49C2-B794-68A6DC612241}" destId="{3371151D-0361-4D2F-8604-4CDB2E1E76DF}" srcOrd="0" destOrd="0" presId="urn:microsoft.com/office/officeart/2005/8/layout/hierarchy6"/>
-    <dgm:cxn modelId="{B44F8491-00BA-4B24-8306-85337EB2D6F7}" type="presOf" srcId="{693F80EB-8635-489E-95BD-DC39F7CD98BB}" destId="{5A727657-6547-4E36-800C-8DC2A8504DF5}" srcOrd="0" destOrd="0" presId="urn:microsoft.com/office/officeart/2005/8/layout/hierarchy6"/>
-    <dgm:cxn modelId="{2D24EF01-D8B3-4757-AF1B-4F5536B6269F}" type="presOf" srcId="{0E934E59-C1E9-4AF1-96EE-965CF66EBDFB}" destId="{09D67372-64C9-4415-A640-08869E8E522A}" srcOrd="0" destOrd="0" presId="urn:microsoft.com/office/officeart/2005/8/layout/hierarchy6"/>
-    <dgm:cxn modelId="{AE28E87C-FC29-43E9-BF4A-7D36D6BF012D}" type="presOf" srcId="{02524FE9-1265-4EB3-B444-796E0E529F27}" destId="{F30770A7-753C-4EE4-92E1-B1905B23BEBA}" srcOrd="0" destOrd="0" presId="urn:microsoft.com/office/officeart/2005/8/layout/hierarchy6"/>
+    <dgm:cxn modelId="{74C1A0CD-355A-429C-9684-24D1C4A979D8}" type="presOf" srcId="{693F80EB-8635-489E-95BD-DC39F7CD98BB}" destId="{5A727657-6547-4E36-800C-8DC2A8504DF5}" srcOrd="0" destOrd="0" presId="urn:microsoft.com/office/officeart/2005/8/layout/hierarchy6"/>
+    <dgm:cxn modelId="{EDE587FC-74C4-498C-B22A-1412F2418280}" type="presOf" srcId="{0E934E59-C1E9-4AF1-96EE-965CF66EBDFB}" destId="{09D67372-64C9-4415-A640-08869E8E522A}" srcOrd="0" destOrd="0" presId="urn:microsoft.com/office/officeart/2005/8/layout/hierarchy6"/>
+    <dgm:cxn modelId="{E0247D8D-F5B1-43CC-A982-2795A62F40D7}" type="presOf" srcId="{5C05FF66-D7F4-414A-9E69-B0F2A081F996}" destId="{034D2F97-B771-4CBF-935C-C473986ABDC9}" srcOrd="0" destOrd="0" presId="urn:microsoft.com/office/officeart/2005/8/layout/hierarchy6"/>
+    <dgm:cxn modelId="{4C46011C-7160-4CBD-A4C0-474715FCE8E8}" type="presOf" srcId="{02524FE9-1265-4EB3-B444-796E0E529F27}" destId="{E7DD9E4E-5F95-414F-B205-481CF16830F1}" srcOrd="1" destOrd="0" presId="urn:microsoft.com/office/officeart/2005/8/layout/hierarchy6"/>
+    <dgm:cxn modelId="{607CAA3D-E003-4117-AD44-7C9968F0BD5E}" type="presOf" srcId="{2A429D53-7813-40DD-A03F-CBCC048EC4CC}" destId="{DA591D04-EC2B-4FC0-970A-AEFA4B47E4C0}" srcOrd="0" destOrd="0" presId="urn:microsoft.com/office/officeart/2005/8/layout/hierarchy6"/>
+    <dgm:cxn modelId="{A4EBC53F-1BF3-4090-A1BA-A789243838E9}" type="presOf" srcId="{2C445F78-DCBD-49C2-B794-68A6DC612241}" destId="{3371151D-0361-4D2F-8604-4CDB2E1E76DF}" srcOrd="0" destOrd="0" presId="urn:microsoft.com/office/officeart/2005/8/layout/hierarchy6"/>
+    <dgm:cxn modelId="{C9A9C06C-8539-4F3B-9FEB-F7E61C761D53}" type="presOf" srcId="{F21262DA-6987-4F4C-9F51-C0410802FB75}" destId="{11DFD174-44EF-44C5-A174-00B3A700F3DA}" srcOrd="0" destOrd="0" presId="urn:microsoft.com/office/officeart/2005/8/layout/hierarchy6"/>
     <dgm:cxn modelId="{321EE562-2D50-4FF4-BACF-4FD2C2C56798}" srcId="{456B0C9B-E0D1-4BEE-9D9D-BE400573470F}" destId="{B480F9D8-11BB-4E01-BCA8-8B346902A250}" srcOrd="0" destOrd="0" parTransId="{24D18B16-69A8-4EE6-8F6E-4C11679CB3D2}" sibTransId="{59DE5734-B13A-4DDB-9169-BF93F0E35F83}"/>
     <dgm:cxn modelId="{0EE78C9C-6DD3-47BB-8C9D-5346830552CD}" srcId="{456B0C9B-E0D1-4BEE-9D9D-BE400573470F}" destId="{9F2D4A47-6DA7-4BC3-A5C1-D72E3D0653A0}" srcOrd="4" destOrd="0" parTransId="{EAF4426D-6CF7-40B5-B3AE-E2D87BBCF55D}" sibTransId="{D5974387-DC8A-4736-8F8D-171A2130D18B}"/>
     <dgm:cxn modelId="{33BF0F36-8C01-4C02-81D0-1EA2610607A8}" srcId="{456B0C9B-E0D1-4BEE-9D9D-BE400573470F}" destId="{0E934E59-C1E9-4AF1-96EE-965CF66EBDFB}" srcOrd="1" destOrd="0" parTransId="{323C00E3-689E-4368-B11C-332E28473835}" sibTransId="{06FE491C-E758-46B4-8B70-6F47973A6A71}"/>
-    <dgm:cxn modelId="{F0C5693B-D249-4CD2-ADB9-AE1F95E911CE}" type="presOf" srcId="{9CBC7C09-14A3-42AD-A287-4C6406C0041C}" destId="{9FF1C608-FFD8-4CAF-A3B5-465FE6C28B10}" srcOrd="0" destOrd="0" presId="urn:microsoft.com/office/officeart/2005/8/layout/hierarchy6"/>
+    <dgm:cxn modelId="{DCD90D2D-4925-46EB-BCB5-29071259778E}" type="presOf" srcId="{9F2D4A47-6DA7-4BC3-A5C1-D72E3D0653A0}" destId="{E7187B42-FE3F-472C-9405-AC6E25000435}" srcOrd="0" destOrd="0" presId="urn:microsoft.com/office/officeart/2005/8/layout/hierarchy6"/>
     <dgm:cxn modelId="{5E5257F9-1524-4C71-BD04-0C376010B8E4}" srcId="{B4AAA91F-4CC1-44D5-A7E6-934761B51A33}" destId="{2C445F78-DCBD-49C2-B794-68A6DC612241}" srcOrd="1" destOrd="0" parTransId="{10365E1C-9867-4206-B729-FBC8D229F21F}" sibTransId="{4649EBEB-28DE-4E41-B7AE-77DE369B0A2B}"/>
     <dgm:cxn modelId="{344E8E61-2E77-4DC2-9FA7-96892E9F5565}" srcId="{3A662FBA-5660-4697-8E28-AC04A48A1D43}" destId="{1FEA284C-A9B0-4EC0-9A47-CF82F04DF1C6}" srcOrd="1" destOrd="0" parTransId="{693F80EB-8635-489E-95BD-DC39F7CD98BB}" sibTransId="{3CB731F3-C5AB-4D18-8414-81DB5D6C96F9}"/>
-    <dgm:cxn modelId="{73ACEE46-5785-4342-AD20-44245A5C365E}" type="presOf" srcId="{9F2D4A47-6DA7-4BC3-A5C1-D72E3D0653A0}" destId="{C95DAADB-35BA-4427-A8E6-4A3B6135CF45}" srcOrd="1" destOrd="0" presId="urn:microsoft.com/office/officeart/2005/8/layout/hierarchy6"/>
-    <dgm:cxn modelId="{8A1DA67D-9316-4E4E-92AA-F08BE62B33C0}" type="presOf" srcId="{02524FE9-1265-4EB3-B444-796E0E529F27}" destId="{E7DD9E4E-5F95-414F-B205-481CF16830F1}" srcOrd="1" destOrd="0" presId="urn:microsoft.com/office/officeart/2005/8/layout/hierarchy6"/>
-    <dgm:cxn modelId="{C42A4F21-D42A-4ADB-A53D-294AA3C8CB1B}" type="presOf" srcId="{9F2D4A47-6DA7-4BC3-A5C1-D72E3D0653A0}" destId="{E7187B42-FE3F-472C-9405-AC6E25000435}" srcOrd="0" destOrd="0" presId="urn:microsoft.com/office/officeart/2005/8/layout/hierarchy6"/>
     <dgm:cxn modelId="{D4AFAAD3-7BC6-47B1-B33C-3C7297F1370E}" srcId="{B480F9D8-11BB-4E01-BCA8-8B346902A250}" destId="{B4AAA91F-4CC1-44D5-A7E6-934761B51A33}" srcOrd="0" destOrd="0" parTransId="{3963F09A-4011-4742-8135-CAED400D739F}" sibTransId="{89C002E3-A546-43B3-A085-098FE6FAFAF0}"/>
-    <dgm:cxn modelId="{10BEE7F5-AAAD-4642-90FE-4706BC9BEE31}" type="presOf" srcId="{2A429D53-7813-40DD-A03F-CBCC048EC4CC}" destId="{CDBB9E06-8EB3-492F-A7C7-4A2A5F043601}" srcOrd="1" destOrd="0" presId="urn:microsoft.com/office/officeart/2005/8/layout/hierarchy6"/>
-    <dgm:cxn modelId="{01C5A491-5D43-41CD-B9D7-DD4AA75498C6}" type="presOf" srcId="{0E934E59-C1E9-4AF1-96EE-965CF66EBDFB}" destId="{AC92C5C4-B160-426B-973B-5E99F902F247}" srcOrd="1" destOrd="0" presId="urn:microsoft.com/office/officeart/2005/8/layout/hierarchy6"/>
-    <dgm:cxn modelId="{F970F0A6-CE8C-422C-B552-440758968491}" type="presOf" srcId="{F21262DA-6987-4F4C-9F51-C0410802FB75}" destId="{11DFD174-44EF-44C5-A174-00B3A700F3DA}" srcOrd="0" destOrd="0" presId="urn:microsoft.com/office/officeart/2005/8/layout/hierarchy6"/>
-    <dgm:cxn modelId="{44A31123-62E6-4206-A836-BE03908A7278}" type="presOf" srcId="{B4AAA91F-4CC1-44D5-A7E6-934761B51A33}" destId="{932BE740-E251-43B2-B837-0390578EDF21}" srcOrd="0" destOrd="0" presId="urn:microsoft.com/office/officeart/2005/8/layout/hierarchy6"/>
+    <dgm:cxn modelId="{C426BD08-0722-4FB4-B376-8B30B8B5024F}" type="presOf" srcId="{02524FE9-1265-4EB3-B444-796E0E529F27}" destId="{F30770A7-753C-4EE4-92E1-B1905B23BEBA}" srcOrd="0" destOrd="0" presId="urn:microsoft.com/office/officeart/2005/8/layout/hierarchy6"/>
+    <dgm:cxn modelId="{FFB77D61-71EA-4EC8-A273-295BA641950E}" type="presOf" srcId="{9CBC7C09-14A3-42AD-A287-4C6406C0041C}" destId="{9FF1C608-FFD8-4CAF-A3B5-465FE6C28B10}" srcOrd="0" destOrd="0" presId="urn:microsoft.com/office/officeart/2005/8/layout/hierarchy6"/>
+    <dgm:cxn modelId="{D933D9A3-B253-49DE-887B-5016CD3CF5EB}" type="presOf" srcId="{B4AAA91F-4CC1-44D5-A7E6-934761B51A33}" destId="{932BE740-E251-43B2-B837-0390578EDF21}" srcOrd="0" destOrd="0" presId="urn:microsoft.com/office/officeart/2005/8/layout/hierarchy6"/>
+    <dgm:cxn modelId="{A01DCFCE-5454-401C-8562-A20E7C3528EB}" type="presOf" srcId="{B480F9D8-11BB-4E01-BCA8-8B346902A250}" destId="{6D2980DC-777D-45A5-A6F1-FB509E1588B6}" srcOrd="0" destOrd="0" presId="urn:microsoft.com/office/officeart/2005/8/layout/hierarchy6"/>
     <dgm:cxn modelId="{2273741B-FBD1-4542-A797-A0479BE4FB35}" srcId="{456B0C9B-E0D1-4BEE-9D9D-BE400573470F}" destId="{2A429D53-7813-40DD-A03F-CBCC048EC4CC}" srcOrd="3" destOrd="0" parTransId="{7D57F7BE-736B-4872-9A6A-5070CBDB8C35}" sibTransId="{3EFC4F1E-9EE2-4B52-9E6E-39E7BBCF7B29}"/>
+    <dgm:cxn modelId="{528D03F2-11C6-40BB-B3EF-F0C0C0831C62}" type="presOf" srcId="{3963F09A-4011-4742-8135-CAED400D739F}" destId="{1FA4FC5D-6918-42E1-81A3-B28E9585CA66}" srcOrd="0" destOrd="0" presId="urn:microsoft.com/office/officeart/2005/8/layout/hierarchy6"/>
+    <dgm:cxn modelId="{497E9199-78C6-4401-B160-7F434B538094}" type="presOf" srcId="{9F2D4A47-6DA7-4BC3-A5C1-D72E3D0653A0}" destId="{C95DAADB-35BA-4427-A8E6-4A3B6135CF45}" srcOrd="1" destOrd="0" presId="urn:microsoft.com/office/officeart/2005/8/layout/hierarchy6"/>
     <dgm:cxn modelId="{3116C214-6128-48E6-B689-CDB94DBBBF58}" srcId="{3A662FBA-5660-4697-8E28-AC04A48A1D43}" destId="{038626DA-107C-4C69-854C-7447333D83D4}" srcOrd="0" destOrd="0" parTransId="{5C05FF66-D7F4-414A-9E69-B0F2A081F996}" sibTransId="{7D480481-1AD1-4213-BF56-9F9CCA940C60}"/>
-    <dgm:cxn modelId="{A9929D60-3784-41D5-B420-FB260FADEE37}" type="presOf" srcId="{3963F09A-4011-4742-8135-CAED400D739F}" destId="{1FA4FC5D-6918-42E1-81A3-B28E9585CA66}" srcOrd="0" destOrd="0" presId="urn:microsoft.com/office/officeart/2005/8/layout/hierarchy6"/>
-    <dgm:cxn modelId="{6E5F6BC1-CA54-40D5-B411-D3C091A1A719}" type="presOf" srcId="{10365E1C-9867-4206-B729-FBC8D229F21F}" destId="{9782D0E2-F65B-4FBD-8556-1203C1CFF749}" srcOrd="0" destOrd="0" presId="urn:microsoft.com/office/officeart/2005/8/layout/hierarchy6"/>
-    <dgm:cxn modelId="{56EDE24D-CEA8-4CE5-A5B8-3788EC618A98}" type="presOf" srcId="{3A662FBA-5660-4697-8E28-AC04A48A1D43}" destId="{3704168E-B400-416D-9C3F-DC8036676EDF}" srcOrd="0" destOrd="0" presId="urn:microsoft.com/office/officeart/2005/8/layout/hierarchy6"/>
-    <dgm:cxn modelId="{14AC54BD-329B-48D0-8617-E2C18E0BB7EF}" type="presParOf" srcId="{485A4641-0212-4A92-82F7-BA9A8C2B5832}" destId="{01168902-F413-4E84-A6B8-B48F69356B06}" srcOrd="0" destOrd="0" presId="urn:microsoft.com/office/officeart/2005/8/layout/hierarchy6"/>
-    <dgm:cxn modelId="{6D7F6A8D-8073-474B-85DB-341DB3359FD6}" type="presParOf" srcId="{01168902-F413-4E84-A6B8-B48F69356B06}" destId="{4371AC12-3BA0-422D-B6DF-1623D62CE36B}" srcOrd="0" destOrd="0" presId="urn:microsoft.com/office/officeart/2005/8/layout/hierarchy6"/>
-    <dgm:cxn modelId="{55A9589E-6B92-40F2-A210-7C0C445B9AF5}" type="presParOf" srcId="{01168902-F413-4E84-A6B8-B48F69356B06}" destId="{E8CC443D-2580-430B-BC26-2C81F5668A05}" srcOrd="1" destOrd="0" presId="urn:microsoft.com/office/officeart/2005/8/layout/hierarchy6"/>
-    <dgm:cxn modelId="{CF4A53A6-0CA8-44E1-8DFD-F81AD52EF9A3}" type="presParOf" srcId="{E8CC443D-2580-430B-BC26-2C81F5668A05}" destId="{BA616E22-6A62-4765-8EF4-06060B5A3451}" srcOrd="0" destOrd="0" presId="urn:microsoft.com/office/officeart/2005/8/layout/hierarchy6"/>
-    <dgm:cxn modelId="{56422C2F-86D2-4743-9CDD-26AB5B630404}" type="presParOf" srcId="{BA616E22-6A62-4765-8EF4-06060B5A3451}" destId="{6D2980DC-777D-45A5-A6F1-FB509E1588B6}" srcOrd="0" destOrd="0" presId="urn:microsoft.com/office/officeart/2005/8/layout/hierarchy6"/>
-    <dgm:cxn modelId="{34D3556E-6E81-4F50-B351-184DAD33FD60}" type="presParOf" srcId="{BA616E22-6A62-4765-8EF4-06060B5A3451}" destId="{EF1864B8-2836-4F0F-B6E4-F62B840617DA}" srcOrd="1" destOrd="0" presId="urn:microsoft.com/office/officeart/2005/8/layout/hierarchy6"/>
-    <dgm:cxn modelId="{A39296DD-E53A-4BFC-B9DF-107C3FD1B817}" type="presParOf" srcId="{EF1864B8-2836-4F0F-B6E4-F62B840617DA}" destId="{1FA4FC5D-6918-42E1-81A3-B28E9585CA66}" srcOrd="0" destOrd="0" presId="urn:microsoft.com/office/officeart/2005/8/layout/hierarchy6"/>
-    <dgm:cxn modelId="{60678598-3759-44AE-A36F-F044C4AA60AA}" type="presParOf" srcId="{EF1864B8-2836-4F0F-B6E4-F62B840617DA}" destId="{5570903D-C83C-408B-A6A7-6F4B6820B572}" srcOrd="1" destOrd="0" presId="urn:microsoft.com/office/officeart/2005/8/layout/hierarchy6"/>
-    <dgm:cxn modelId="{BD22860B-D755-4983-8FB9-D66A34A56304}" type="presParOf" srcId="{5570903D-C83C-408B-A6A7-6F4B6820B572}" destId="{932BE740-E251-43B2-B837-0390578EDF21}" srcOrd="0" destOrd="0" presId="urn:microsoft.com/office/officeart/2005/8/layout/hierarchy6"/>
-    <dgm:cxn modelId="{635B4BA4-1AF0-4C95-8379-2F7E2E7C7B3C}" type="presParOf" srcId="{5570903D-C83C-408B-A6A7-6F4B6820B572}" destId="{54323B8B-0147-483F-A3CF-5F3627A6A8A2}" srcOrd="1" destOrd="0" presId="urn:microsoft.com/office/officeart/2005/8/layout/hierarchy6"/>
-    <dgm:cxn modelId="{01C67EAA-DA9B-4912-9C9D-209323128E1C}" type="presParOf" srcId="{54323B8B-0147-483F-A3CF-5F3627A6A8A2}" destId="{11DFD174-44EF-44C5-A174-00B3A700F3DA}" srcOrd="0" destOrd="0" presId="urn:microsoft.com/office/officeart/2005/8/layout/hierarchy6"/>
-    <dgm:cxn modelId="{46E92544-CBC5-4F72-B6BE-F776CC6BE42E}" type="presParOf" srcId="{54323B8B-0147-483F-A3CF-5F3627A6A8A2}" destId="{E2764165-AD2C-4D92-8376-91D433B47680}" srcOrd="1" destOrd="0" presId="urn:microsoft.com/office/officeart/2005/8/layout/hierarchy6"/>
-    <dgm:cxn modelId="{9DC25CED-935F-461D-BD99-1CDB3A34AF2C}" type="presParOf" srcId="{E2764165-AD2C-4D92-8376-91D433B47680}" destId="{6B3DD78C-E841-4AE4-8D69-A1ECE5071D04}" srcOrd="0" destOrd="0" presId="urn:microsoft.com/office/officeart/2005/8/layout/hierarchy6"/>
-    <dgm:cxn modelId="{D28E6815-8528-4D6B-80E5-50F275C9E430}" type="presParOf" srcId="{E2764165-AD2C-4D92-8376-91D433B47680}" destId="{49941177-C565-4F29-9E96-DC2EB713D0F7}" srcOrd="1" destOrd="0" presId="urn:microsoft.com/office/officeart/2005/8/layout/hierarchy6"/>
-    <dgm:cxn modelId="{EA276B65-8B1D-4E04-889B-DD517529BC34}" type="presParOf" srcId="{54323B8B-0147-483F-A3CF-5F3627A6A8A2}" destId="{9782D0E2-F65B-4FBD-8556-1203C1CFF749}" srcOrd="2" destOrd="0" presId="urn:microsoft.com/office/officeart/2005/8/layout/hierarchy6"/>
-    <dgm:cxn modelId="{71096D24-C596-4310-810B-C55D324736AC}" type="presParOf" srcId="{54323B8B-0147-483F-A3CF-5F3627A6A8A2}" destId="{7AF52845-54B1-41C9-937E-82D5A895C251}" srcOrd="3" destOrd="0" presId="urn:microsoft.com/office/officeart/2005/8/layout/hierarchy6"/>
-    <dgm:cxn modelId="{96E443E9-B6EC-437D-B9A2-5C10E11B064C}" type="presParOf" srcId="{7AF52845-54B1-41C9-937E-82D5A895C251}" destId="{3371151D-0361-4D2F-8604-4CDB2E1E76DF}" srcOrd="0" destOrd="0" presId="urn:microsoft.com/office/officeart/2005/8/layout/hierarchy6"/>
-    <dgm:cxn modelId="{9C9B51AC-0AB0-40F8-8F7A-63E0BEB6550A}" type="presParOf" srcId="{7AF52845-54B1-41C9-937E-82D5A895C251}" destId="{B3627B3C-2819-42A3-B25E-9C5774751AE7}" srcOrd="1" destOrd="0" presId="urn:microsoft.com/office/officeart/2005/8/layout/hierarchy6"/>
-    <dgm:cxn modelId="{E812AAD8-325B-47E9-B606-F2B9135A224C}" type="presParOf" srcId="{EF1864B8-2836-4F0F-B6E4-F62B840617DA}" destId="{9FF1C608-FFD8-4CAF-A3B5-465FE6C28B10}" srcOrd="2" destOrd="0" presId="urn:microsoft.com/office/officeart/2005/8/layout/hierarchy6"/>
-    <dgm:cxn modelId="{1CBCF3FD-4CD2-40DC-B3C1-AF50875CB34F}" type="presParOf" srcId="{EF1864B8-2836-4F0F-B6E4-F62B840617DA}" destId="{1681ABF4-E039-499D-9084-13103C67D4E9}" srcOrd="3" destOrd="0" presId="urn:microsoft.com/office/officeart/2005/8/layout/hierarchy6"/>
-    <dgm:cxn modelId="{16F39EB4-9DDC-4C1A-817C-C9B9408C617B}" type="presParOf" srcId="{1681ABF4-E039-499D-9084-13103C67D4E9}" destId="{3704168E-B400-416D-9C3F-DC8036676EDF}" srcOrd="0" destOrd="0" presId="urn:microsoft.com/office/officeart/2005/8/layout/hierarchy6"/>
-    <dgm:cxn modelId="{980A4CBF-EEAB-4070-BB0E-CCFB8F545222}" type="presParOf" srcId="{1681ABF4-E039-499D-9084-13103C67D4E9}" destId="{B90A7D6F-BEEA-42D5-B23B-680B5F398D9D}" srcOrd="1" destOrd="0" presId="urn:microsoft.com/office/officeart/2005/8/layout/hierarchy6"/>
-    <dgm:cxn modelId="{4B431A75-5633-4C0C-8B43-C42678CE754F}" type="presParOf" srcId="{B90A7D6F-BEEA-42D5-B23B-680B5F398D9D}" destId="{034D2F97-B771-4CBF-935C-C473986ABDC9}" srcOrd="0" destOrd="0" presId="urn:microsoft.com/office/officeart/2005/8/layout/hierarchy6"/>
-    <dgm:cxn modelId="{EC8E27C0-9A9C-45AD-AEA7-6F9C029E4103}" type="presParOf" srcId="{B90A7D6F-BEEA-42D5-B23B-680B5F398D9D}" destId="{49876914-02C2-4586-ABF4-FBB7D9CC227E}" srcOrd="1" destOrd="0" presId="urn:microsoft.com/office/officeart/2005/8/layout/hierarchy6"/>
-    <dgm:cxn modelId="{BB506120-1277-48B3-8FB1-6FFDDABEF559}" type="presParOf" srcId="{49876914-02C2-4586-ABF4-FBB7D9CC227E}" destId="{C01CC555-A71C-48C4-A9F5-BE2A46712EC3}" srcOrd="0" destOrd="0" presId="urn:microsoft.com/office/officeart/2005/8/layout/hierarchy6"/>
-    <dgm:cxn modelId="{499A30A1-3CEC-4732-9D0D-6111B36AD9D7}" type="presParOf" srcId="{49876914-02C2-4586-ABF4-FBB7D9CC227E}" destId="{65F190C1-8F1E-4516-B694-FF43BDB0240D}" srcOrd="1" destOrd="0" presId="urn:microsoft.com/office/officeart/2005/8/layout/hierarchy6"/>
-    <dgm:cxn modelId="{D563AD87-4336-4AAC-A866-ED3823ED2613}" type="presParOf" srcId="{B90A7D6F-BEEA-42D5-B23B-680B5F398D9D}" destId="{5A727657-6547-4E36-800C-8DC2A8504DF5}" srcOrd="2" destOrd="0" presId="urn:microsoft.com/office/officeart/2005/8/layout/hierarchy6"/>
-    <dgm:cxn modelId="{CB2898CF-8283-4452-936A-9A6823DB34BE}" type="presParOf" srcId="{B90A7D6F-BEEA-42D5-B23B-680B5F398D9D}" destId="{326E54B7-8ACC-4895-A292-A263E27CF960}" srcOrd="3" destOrd="0" presId="urn:microsoft.com/office/officeart/2005/8/layout/hierarchy6"/>
-    <dgm:cxn modelId="{040C2D89-F189-49D2-ACBC-CA6CBF7E432B}" type="presParOf" srcId="{326E54B7-8ACC-4895-A292-A263E27CF960}" destId="{CBAB3C99-63FD-47FE-B5C8-DE9447A1167D}" srcOrd="0" destOrd="0" presId="urn:microsoft.com/office/officeart/2005/8/layout/hierarchy6"/>
-    <dgm:cxn modelId="{152E1B70-F56A-41D3-9E51-9D8D6496EFC8}" type="presParOf" srcId="{326E54B7-8ACC-4895-A292-A263E27CF960}" destId="{5A14FB1A-87E1-4A95-87C2-7F1DFDD42E5B}" srcOrd="1" destOrd="0" presId="urn:microsoft.com/office/officeart/2005/8/layout/hierarchy6"/>
-    <dgm:cxn modelId="{5A3F1AA9-A977-4893-84AB-250C88D39D68}" type="presParOf" srcId="{485A4641-0212-4A92-82F7-BA9A8C2B5832}" destId="{313B5AA3-6A25-4F97-8F4E-AAB773FC165D}" srcOrd="1" destOrd="0" presId="urn:microsoft.com/office/officeart/2005/8/layout/hierarchy6"/>
-    <dgm:cxn modelId="{242CD36D-BAEE-4A07-9E39-23C58192FBD7}" type="presParOf" srcId="{313B5AA3-6A25-4F97-8F4E-AAB773FC165D}" destId="{2961E1FF-DE8E-4C4E-955E-C316A4C712EA}" srcOrd="0" destOrd="0" presId="urn:microsoft.com/office/officeart/2005/8/layout/hierarchy6"/>
-    <dgm:cxn modelId="{8295B66B-F257-4FEF-BBE8-C53931EB1007}" type="presParOf" srcId="{2961E1FF-DE8E-4C4E-955E-C316A4C712EA}" destId="{09D67372-64C9-4415-A640-08869E8E522A}" srcOrd="0" destOrd="0" presId="urn:microsoft.com/office/officeart/2005/8/layout/hierarchy6"/>
-    <dgm:cxn modelId="{5B2EDC33-2404-4B9E-8ED3-7626CA9D82F2}" type="presParOf" srcId="{2961E1FF-DE8E-4C4E-955E-C316A4C712EA}" destId="{AC92C5C4-B160-426B-973B-5E99F902F247}" srcOrd="1" destOrd="0" presId="urn:microsoft.com/office/officeart/2005/8/layout/hierarchy6"/>
-    <dgm:cxn modelId="{DC2527DF-0F60-45D2-8A8B-81A7D046A91E}" type="presParOf" srcId="{313B5AA3-6A25-4F97-8F4E-AAB773FC165D}" destId="{309E991B-029E-4115-A019-B1A9982EA58C}" srcOrd="1" destOrd="0" presId="urn:microsoft.com/office/officeart/2005/8/layout/hierarchy6"/>
-    <dgm:cxn modelId="{2577615F-3595-48C2-9C8B-11C303E097EC}" type="presParOf" srcId="{309E991B-029E-4115-A019-B1A9982EA58C}" destId="{7B28B0B6-BCAB-4017-83D5-870B840E537A}" srcOrd="0" destOrd="0" presId="urn:microsoft.com/office/officeart/2005/8/layout/hierarchy6"/>
-    <dgm:cxn modelId="{8DE96C3D-2712-49D0-9BA9-9A0FCB6896C0}" type="presParOf" srcId="{313B5AA3-6A25-4F97-8F4E-AAB773FC165D}" destId="{85F704DB-127A-40B6-9EB3-D81FC4D53056}" srcOrd="2" destOrd="0" presId="urn:microsoft.com/office/officeart/2005/8/layout/hierarchy6"/>
-    <dgm:cxn modelId="{3E6EF4FB-B4E0-4DD8-AE60-EBCDAFFAAAD7}" type="presParOf" srcId="{85F704DB-127A-40B6-9EB3-D81FC4D53056}" destId="{F30770A7-753C-4EE4-92E1-B1905B23BEBA}" srcOrd="0" destOrd="0" presId="urn:microsoft.com/office/officeart/2005/8/layout/hierarchy6"/>
-    <dgm:cxn modelId="{C280541B-26D4-4008-9566-20B2B5F7C6D8}" type="presParOf" srcId="{85F704DB-127A-40B6-9EB3-D81FC4D53056}" destId="{E7DD9E4E-5F95-414F-B205-481CF16830F1}" srcOrd="1" destOrd="0" presId="urn:microsoft.com/office/officeart/2005/8/layout/hierarchy6"/>
-    <dgm:cxn modelId="{3AA2557E-764A-4F13-93C5-0C2A7A99E3EE}" type="presParOf" srcId="{313B5AA3-6A25-4F97-8F4E-AAB773FC165D}" destId="{D411CDB1-81CF-446A-A10E-3CC34E06756C}" srcOrd="3" destOrd="0" presId="urn:microsoft.com/office/officeart/2005/8/layout/hierarchy6"/>
-    <dgm:cxn modelId="{CDA3D3F1-59C2-463F-BA4E-657DAD27DAD7}" type="presParOf" srcId="{D411CDB1-81CF-446A-A10E-3CC34E06756C}" destId="{FF0B1ABD-4B58-4245-995A-236EA3C14FFB}" srcOrd="0" destOrd="0" presId="urn:microsoft.com/office/officeart/2005/8/layout/hierarchy6"/>
-    <dgm:cxn modelId="{F89E564E-631D-4FFA-BA40-7B006C58C2A3}" type="presParOf" srcId="{313B5AA3-6A25-4F97-8F4E-AAB773FC165D}" destId="{9CFA6D0A-27E8-4BAB-901C-24E2D17F396F}" srcOrd="4" destOrd="0" presId="urn:microsoft.com/office/officeart/2005/8/layout/hierarchy6"/>
-    <dgm:cxn modelId="{F49D8E03-2D6F-4BC3-A212-391F2744F3CB}" type="presParOf" srcId="{9CFA6D0A-27E8-4BAB-901C-24E2D17F396F}" destId="{DA591D04-EC2B-4FC0-970A-AEFA4B47E4C0}" srcOrd="0" destOrd="0" presId="urn:microsoft.com/office/officeart/2005/8/layout/hierarchy6"/>
-    <dgm:cxn modelId="{5EE64861-AE76-49C9-8A99-7492F9BA15EB}" type="presParOf" srcId="{9CFA6D0A-27E8-4BAB-901C-24E2D17F396F}" destId="{CDBB9E06-8EB3-492F-A7C7-4A2A5F043601}" srcOrd="1" destOrd="0" presId="urn:microsoft.com/office/officeart/2005/8/layout/hierarchy6"/>
-    <dgm:cxn modelId="{E82CE67C-081C-4873-B3F3-70335B801C12}" type="presParOf" srcId="{313B5AA3-6A25-4F97-8F4E-AAB773FC165D}" destId="{160ED6D4-BDB5-46C4-A24E-CAC2260313CB}" srcOrd="5" destOrd="0" presId="urn:microsoft.com/office/officeart/2005/8/layout/hierarchy6"/>
-    <dgm:cxn modelId="{EEDB1EDB-168B-4B71-9561-5458A8CDDD4A}" type="presParOf" srcId="{160ED6D4-BDB5-46C4-A24E-CAC2260313CB}" destId="{D2647CEF-6418-400D-8E05-30E8C96BC5AE}" srcOrd="0" destOrd="0" presId="urn:microsoft.com/office/officeart/2005/8/layout/hierarchy6"/>
-    <dgm:cxn modelId="{229232FD-9D6B-42AD-8532-C3E3B6036F94}" type="presParOf" srcId="{313B5AA3-6A25-4F97-8F4E-AAB773FC165D}" destId="{AD3CA15F-B578-47A1-80E1-FEC8C1B63001}" srcOrd="6" destOrd="0" presId="urn:microsoft.com/office/officeart/2005/8/layout/hierarchy6"/>
-    <dgm:cxn modelId="{5A89A55D-5A49-4362-A934-2C49DDDE850C}" type="presParOf" srcId="{AD3CA15F-B578-47A1-80E1-FEC8C1B63001}" destId="{E7187B42-FE3F-472C-9405-AC6E25000435}" srcOrd="0" destOrd="0" presId="urn:microsoft.com/office/officeart/2005/8/layout/hierarchy6"/>
-    <dgm:cxn modelId="{EEC3986E-1D79-44F6-B8D4-509362B47A7D}" type="presParOf" srcId="{AD3CA15F-B578-47A1-80E1-FEC8C1B63001}" destId="{C95DAADB-35BA-4427-A8E6-4A3B6135CF45}" srcOrd="1" destOrd="0" presId="urn:microsoft.com/office/officeart/2005/8/layout/hierarchy6"/>
+    <dgm:cxn modelId="{06929AAF-DE29-4B01-883C-132790D1D99A}" type="presOf" srcId="{10365E1C-9867-4206-B729-FBC8D229F21F}" destId="{9782D0E2-F65B-4FBD-8556-1203C1CFF749}" srcOrd="0" destOrd="0" presId="urn:microsoft.com/office/officeart/2005/8/layout/hierarchy6"/>
+    <dgm:cxn modelId="{C86AFDDB-264A-4760-9EF4-3402D1DD1AAC}" type="presOf" srcId="{456B0C9B-E0D1-4BEE-9D9D-BE400573470F}" destId="{485A4641-0212-4A92-82F7-BA9A8C2B5832}" srcOrd="0" destOrd="0" presId="urn:microsoft.com/office/officeart/2005/8/layout/hierarchy6"/>
+    <dgm:cxn modelId="{6CF4A365-2503-4E50-8209-E2E1F5B2BBED}" type="presParOf" srcId="{485A4641-0212-4A92-82F7-BA9A8C2B5832}" destId="{01168902-F413-4E84-A6B8-B48F69356B06}" srcOrd="0" destOrd="0" presId="urn:microsoft.com/office/officeart/2005/8/layout/hierarchy6"/>
+    <dgm:cxn modelId="{7F9A9261-8F44-478A-8D0A-D6B8645C33A9}" type="presParOf" srcId="{01168902-F413-4E84-A6B8-B48F69356B06}" destId="{4371AC12-3BA0-422D-B6DF-1623D62CE36B}" srcOrd="0" destOrd="0" presId="urn:microsoft.com/office/officeart/2005/8/layout/hierarchy6"/>
+    <dgm:cxn modelId="{EEF310F4-B3AF-4826-9496-BDB3DADFCF89}" type="presParOf" srcId="{01168902-F413-4E84-A6B8-B48F69356B06}" destId="{E8CC443D-2580-430B-BC26-2C81F5668A05}" srcOrd="1" destOrd="0" presId="urn:microsoft.com/office/officeart/2005/8/layout/hierarchy6"/>
+    <dgm:cxn modelId="{1F0FE45D-3E40-49DD-B1AC-350E5A181034}" type="presParOf" srcId="{E8CC443D-2580-430B-BC26-2C81F5668A05}" destId="{BA616E22-6A62-4765-8EF4-06060B5A3451}" srcOrd="0" destOrd="0" presId="urn:microsoft.com/office/officeart/2005/8/layout/hierarchy6"/>
+    <dgm:cxn modelId="{DF3880CB-2F4E-4343-94CD-EC034920400B}" type="presParOf" srcId="{BA616E22-6A62-4765-8EF4-06060B5A3451}" destId="{6D2980DC-777D-45A5-A6F1-FB509E1588B6}" srcOrd="0" destOrd="0" presId="urn:microsoft.com/office/officeart/2005/8/layout/hierarchy6"/>
+    <dgm:cxn modelId="{271A3DA4-16A9-46DC-93A3-D13201EF9895}" type="presParOf" srcId="{BA616E22-6A62-4765-8EF4-06060B5A3451}" destId="{EF1864B8-2836-4F0F-B6E4-F62B840617DA}" srcOrd="1" destOrd="0" presId="urn:microsoft.com/office/officeart/2005/8/layout/hierarchy6"/>
+    <dgm:cxn modelId="{8EBADF0B-2028-4098-A8AE-046D23299568}" type="presParOf" srcId="{EF1864B8-2836-4F0F-B6E4-F62B840617DA}" destId="{1FA4FC5D-6918-42E1-81A3-B28E9585CA66}" srcOrd="0" destOrd="0" presId="urn:microsoft.com/office/officeart/2005/8/layout/hierarchy6"/>
+    <dgm:cxn modelId="{658D453A-673F-455C-9194-28B4874371B6}" type="presParOf" srcId="{EF1864B8-2836-4F0F-B6E4-F62B840617DA}" destId="{5570903D-C83C-408B-A6A7-6F4B6820B572}" srcOrd="1" destOrd="0" presId="urn:microsoft.com/office/officeart/2005/8/layout/hierarchy6"/>
+    <dgm:cxn modelId="{09AD7139-C9ED-4ABA-A5D4-82D59A08AF28}" type="presParOf" srcId="{5570903D-C83C-408B-A6A7-6F4B6820B572}" destId="{932BE740-E251-43B2-B837-0390578EDF21}" srcOrd="0" destOrd="0" presId="urn:microsoft.com/office/officeart/2005/8/layout/hierarchy6"/>
+    <dgm:cxn modelId="{60407268-E8BA-4ED3-912C-A70F1FDCC29C}" type="presParOf" srcId="{5570903D-C83C-408B-A6A7-6F4B6820B572}" destId="{54323B8B-0147-483F-A3CF-5F3627A6A8A2}" srcOrd="1" destOrd="0" presId="urn:microsoft.com/office/officeart/2005/8/layout/hierarchy6"/>
+    <dgm:cxn modelId="{8A0585F5-9748-4A36-99D0-6ABDEAE7222B}" type="presParOf" srcId="{54323B8B-0147-483F-A3CF-5F3627A6A8A2}" destId="{11DFD174-44EF-44C5-A174-00B3A700F3DA}" srcOrd="0" destOrd="0" presId="urn:microsoft.com/office/officeart/2005/8/layout/hierarchy6"/>
+    <dgm:cxn modelId="{F22CDA86-13A3-4295-BE60-CE4E862A0869}" type="presParOf" srcId="{54323B8B-0147-483F-A3CF-5F3627A6A8A2}" destId="{E2764165-AD2C-4D92-8376-91D433B47680}" srcOrd="1" destOrd="0" presId="urn:microsoft.com/office/officeart/2005/8/layout/hierarchy6"/>
+    <dgm:cxn modelId="{C5A24253-B1FE-42E2-A6B8-25032D390BE4}" type="presParOf" srcId="{E2764165-AD2C-4D92-8376-91D433B47680}" destId="{6B3DD78C-E841-4AE4-8D69-A1ECE5071D04}" srcOrd="0" destOrd="0" presId="urn:microsoft.com/office/officeart/2005/8/layout/hierarchy6"/>
+    <dgm:cxn modelId="{9E6D7CB5-2469-4243-9758-5708BC9316B1}" type="presParOf" srcId="{E2764165-AD2C-4D92-8376-91D433B47680}" destId="{49941177-C565-4F29-9E96-DC2EB713D0F7}" srcOrd="1" destOrd="0" presId="urn:microsoft.com/office/officeart/2005/8/layout/hierarchy6"/>
+    <dgm:cxn modelId="{748704B0-20EF-4840-9E6C-95DA76EDD009}" type="presParOf" srcId="{54323B8B-0147-483F-A3CF-5F3627A6A8A2}" destId="{9782D0E2-F65B-4FBD-8556-1203C1CFF749}" srcOrd="2" destOrd="0" presId="urn:microsoft.com/office/officeart/2005/8/layout/hierarchy6"/>
+    <dgm:cxn modelId="{FBC1D8C6-BF2B-494D-8DEE-838E351924A2}" type="presParOf" srcId="{54323B8B-0147-483F-A3CF-5F3627A6A8A2}" destId="{7AF52845-54B1-41C9-937E-82D5A895C251}" srcOrd="3" destOrd="0" presId="urn:microsoft.com/office/officeart/2005/8/layout/hierarchy6"/>
+    <dgm:cxn modelId="{9AD3FD7A-9F68-4C40-AC96-46FBA8F8A9BE}" type="presParOf" srcId="{7AF52845-54B1-41C9-937E-82D5A895C251}" destId="{3371151D-0361-4D2F-8604-4CDB2E1E76DF}" srcOrd="0" destOrd="0" presId="urn:microsoft.com/office/officeart/2005/8/layout/hierarchy6"/>
+    <dgm:cxn modelId="{920B1FD5-D7B8-4F64-BA38-7C7A972381F1}" type="presParOf" srcId="{7AF52845-54B1-41C9-937E-82D5A895C251}" destId="{B3627B3C-2819-42A3-B25E-9C5774751AE7}" srcOrd="1" destOrd="0" presId="urn:microsoft.com/office/officeart/2005/8/layout/hierarchy6"/>
+    <dgm:cxn modelId="{38D766DE-1EB4-4B1A-8560-95A5F03EB134}" type="presParOf" srcId="{EF1864B8-2836-4F0F-B6E4-F62B840617DA}" destId="{9FF1C608-FFD8-4CAF-A3B5-465FE6C28B10}" srcOrd="2" destOrd="0" presId="urn:microsoft.com/office/officeart/2005/8/layout/hierarchy6"/>
+    <dgm:cxn modelId="{1BD11E82-442B-4BB9-84B1-D2DD71A82DE6}" type="presParOf" srcId="{EF1864B8-2836-4F0F-B6E4-F62B840617DA}" destId="{1681ABF4-E039-499D-9084-13103C67D4E9}" srcOrd="3" destOrd="0" presId="urn:microsoft.com/office/officeart/2005/8/layout/hierarchy6"/>
+    <dgm:cxn modelId="{E3456323-E26D-4A40-A797-4F4969C93D3F}" type="presParOf" srcId="{1681ABF4-E039-499D-9084-13103C67D4E9}" destId="{3704168E-B400-416D-9C3F-DC8036676EDF}" srcOrd="0" destOrd="0" presId="urn:microsoft.com/office/officeart/2005/8/layout/hierarchy6"/>
+    <dgm:cxn modelId="{9726AA20-CE94-4184-B8A5-B3CA49B27772}" type="presParOf" srcId="{1681ABF4-E039-499D-9084-13103C67D4E9}" destId="{B90A7D6F-BEEA-42D5-B23B-680B5F398D9D}" srcOrd="1" destOrd="0" presId="urn:microsoft.com/office/officeart/2005/8/layout/hierarchy6"/>
+    <dgm:cxn modelId="{D0DB4B38-853B-4420-86AF-2212CECD6636}" type="presParOf" srcId="{B90A7D6F-BEEA-42D5-B23B-680B5F398D9D}" destId="{034D2F97-B771-4CBF-935C-C473986ABDC9}" srcOrd="0" destOrd="0" presId="urn:microsoft.com/office/officeart/2005/8/layout/hierarchy6"/>
+    <dgm:cxn modelId="{8322CBBA-CC1F-401D-9C87-5E3045FAEBA2}" type="presParOf" srcId="{B90A7D6F-BEEA-42D5-B23B-680B5F398D9D}" destId="{49876914-02C2-4586-ABF4-FBB7D9CC227E}" srcOrd="1" destOrd="0" presId="urn:microsoft.com/office/officeart/2005/8/layout/hierarchy6"/>
+    <dgm:cxn modelId="{E57515A8-707F-42BA-8DD5-8C34639D9254}" type="presParOf" srcId="{49876914-02C2-4586-ABF4-FBB7D9CC227E}" destId="{C01CC555-A71C-48C4-A9F5-BE2A46712EC3}" srcOrd="0" destOrd="0" presId="urn:microsoft.com/office/officeart/2005/8/layout/hierarchy6"/>
+    <dgm:cxn modelId="{85679CF0-803A-4F73-8A60-6094BC77DF00}" type="presParOf" srcId="{49876914-02C2-4586-ABF4-FBB7D9CC227E}" destId="{65F190C1-8F1E-4516-B694-FF43BDB0240D}" srcOrd="1" destOrd="0" presId="urn:microsoft.com/office/officeart/2005/8/layout/hierarchy6"/>
+    <dgm:cxn modelId="{3250AC8E-D57B-4593-89CC-292D57C7C270}" type="presParOf" srcId="{B90A7D6F-BEEA-42D5-B23B-680B5F398D9D}" destId="{5A727657-6547-4E36-800C-8DC2A8504DF5}" srcOrd="2" destOrd="0" presId="urn:microsoft.com/office/officeart/2005/8/layout/hierarchy6"/>
+    <dgm:cxn modelId="{0D602D07-19C0-44FF-B6BB-A6A0DFD8296D}" type="presParOf" srcId="{B90A7D6F-BEEA-42D5-B23B-680B5F398D9D}" destId="{326E54B7-8ACC-4895-A292-A263E27CF960}" srcOrd="3" destOrd="0" presId="urn:microsoft.com/office/officeart/2005/8/layout/hierarchy6"/>
+    <dgm:cxn modelId="{ABF3AFBF-CBD4-43C1-83C0-6789B9BF8FFA}" type="presParOf" srcId="{326E54B7-8ACC-4895-A292-A263E27CF960}" destId="{CBAB3C99-63FD-47FE-B5C8-DE9447A1167D}" srcOrd="0" destOrd="0" presId="urn:microsoft.com/office/officeart/2005/8/layout/hierarchy6"/>
+    <dgm:cxn modelId="{9BE598A8-6DB4-480F-B71E-F30F4106C8B7}" type="presParOf" srcId="{326E54B7-8ACC-4895-A292-A263E27CF960}" destId="{5A14FB1A-87E1-4A95-87C2-7F1DFDD42E5B}" srcOrd="1" destOrd="0" presId="urn:microsoft.com/office/officeart/2005/8/layout/hierarchy6"/>
+    <dgm:cxn modelId="{353B059F-48D2-4402-BD51-0729086080F4}" type="presParOf" srcId="{485A4641-0212-4A92-82F7-BA9A8C2B5832}" destId="{313B5AA3-6A25-4F97-8F4E-AAB773FC165D}" srcOrd="1" destOrd="0" presId="urn:microsoft.com/office/officeart/2005/8/layout/hierarchy6"/>
+    <dgm:cxn modelId="{89AB2AD8-3BAA-448C-B1B2-7EC21A2581D4}" type="presParOf" srcId="{313B5AA3-6A25-4F97-8F4E-AAB773FC165D}" destId="{2961E1FF-DE8E-4C4E-955E-C316A4C712EA}" srcOrd="0" destOrd="0" presId="urn:microsoft.com/office/officeart/2005/8/layout/hierarchy6"/>
+    <dgm:cxn modelId="{89E92F6E-23AE-44A2-9193-BA6BF9BAB562}" type="presParOf" srcId="{2961E1FF-DE8E-4C4E-955E-C316A4C712EA}" destId="{09D67372-64C9-4415-A640-08869E8E522A}" srcOrd="0" destOrd="0" presId="urn:microsoft.com/office/officeart/2005/8/layout/hierarchy6"/>
+    <dgm:cxn modelId="{A8D99D06-DEE5-4DF4-A59D-7D9037CE4A6F}" type="presParOf" srcId="{2961E1FF-DE8E-4C4E-955E-C316A4C712EA}" destId="{AC92C5C4-B160-426B-973B-5E99F902F247}" srcOrd="1" destOrd="0" presId="urn:microsoft.com/office/officeart/2005/8/layout/hierarchy6"/>
+    <dgm:cxn modelId="{7A09DA18-8AA1-41E2-908E-F97BF13FFFD1}" type="presParOf" srcId="{313B5AA3-6A25-4F97-8F4E-AAB773FC165D}" destId="{309E991B-029E-4115-A019-B1A9982EA58C}" srcOrd="1" destOrd="0" presId="urn:microsoft.com/office/officeart/2005/8/layout/hierarchy6"/>
+    <dgm:cxn modelId="{4E0EE769-8FC7-4065-AB3C-537B3CE8DFA7}" type="presParOf" srcId="{309E991B-029E-4115-A019-B1A9982EA58C}" destId="{7B28B0B6-BCAB-4017-83D5-870B840E537A}" srcOrd="0" destOrd="0" presId="urn:microsoft.com/office/officeart/2005/8/layout/hierarchy6"/>
+    <dgm:cxn modelId="{4932DFCC-74F8-4D0E-A91B-885FC80186D9}" type="presParOf" srcId="{313B5AA3-6A25-4F97-8F4E-AAB773FC165D}" destId="{85F704DB-127A-40B6-9EB3-D81FC4D53056}" srcOrd="2" destOrd="0" presId="urn:microsoft.com/office/officeart/2005/8/layout/hierarchy6"/>
+    <dgm:cxn modelId="{86AF6220-07AD-4A8C-BF64-F7E5957B30BF}" type="presParOf" srcId="{85F704DB-127A-40B6-9EB3-D81FC4D53056}" destId="{F30770A7-753C-4EE4-92E1-B1905B23BEBA}" srcOrd="0" destOrd="0" presId="urn:microsoft.com/office/officeart/2005/8/layout/hierarchy6"/>
+    <dgm:cxn modelId="{6FE5E4AB-F16E-4A90-A1FC-ACB0E790F72A}" type="presParOf" srcId="{85F704DB-127A-40B6-9EB3-D81FC4D53056}" destId="{E7DD9E4E-5F95-414F-B205-481CF16830F1}" srcOrd="1" destOrd="0" presId="urn:microsoft.com/office/officeart/2005/8/layout/hierarchy6"/>
+    <dgm:cxn modelId="{D5A30305-24FB-4369-BEBF-2CDA9EE754AA}" type="presParOf" srcId="{313B5AA3-6A25-4F97-8F4E-AAB773FC165D}" destId="{D411CDB1-81CF-446A-A10E-3CC34E06756C}" srcOrd="3" destOrd="0" presId="urn:microsoft.com/office/officeart/2005/8/layout/hierarchy6"/>
+    <dgm:cxn modelId="{08BBB987-8FA4-4999-9417-C3572EE15F86}" type="presParOf" srcId="{D411CDB1-81CF-446A-A10E-3CC34E06756C}" destId="{FF0B1ABD-4B58-4245-995A-236EA3C14FFB}" srcOrd="0" destOrd="0" presId="urn:microsoft.com/office/officeart/2005/8/layout/hierarchy6"/>
+    <dgm:cxn modelId="{9C9CEF8B-D769-434C-9FE6-82ADD6EA5747}" type="presParOf" srcId="{313B5AA3-6A25-4F97-8F4E-AAB773FC165D}" destId="{9CFA6D0A-27E8-4BAB-901C-24E2D17F396F}" srcOrd="4" destOrd="0" presId="urn:microsoft.com/office/officeart/2005/8/layout/hierarchy6"/>
+    <dgm:cxn modelId="{83B7DF63-CE58-49A7-A238-9D6E047BBED5}" type="presParOf" srcId="{9CFA6D0A-27E8-4BAB-901C-24E2D17F396F}" destId="{DA591D04-EC2B-4FC0-970A-AEFA4B47E4C0}" srcOrd="0" destOrd="0" presId="urn:microsoft.com/office/officeart/2005/8/layout/hierarchy6"/>
+    <dgm:cxn modelId="{4387899D-9C57-4433-995B-B8E58D0E29EB}" type="presParOf" srcId="{9CFA6D0A-27E8-4BAB-901C-24E2D17F396F}" destId="{CDBB9E06-8EB3-492F-A7C7-4A2A5F043601}" srcOrd="1" destOrd="0" presId="urn:microsoft.com/office/officeart/2005/8/layout/hierarchy6"/>
+    <dgm:cxn modelId="{94D2E802-7180-491F-9E68-E22E5369C757}" type="presParOf" srcId="{313B5AA3-6A25-4F97-8F4E-AAB773FC165D}" destId="{160ED6D4-BDB5-46C4-A24E-CAC2260313CB}" srcOrd="5" destOrd="0" presId="urn:microsoft.com/office/officeart/2005/8/layout/hierarchy6"/>
+    <dgm:cxn modelId="{B03123E9-056E-4885-80A7-BACDEF798A58}" type="presParOf" srcId="{160ED6D4-BDB5-46C4-A24E-CAC2260313CB}" destId="{D2647CEF-6418-400D-8E05-30E8C96BC5AE}" srcOrd="0" destOrd="0" presId="urn:microsoft.com/office/officeart/2005/8/layout/hierarchy6"/>
+    <dgm:cxn modelId="{E27D157C-E836-4BAA-B4A0-342856068DEC}" type="presParOf" srcId="{313B5AA3-6A25-4F97-8F4E-AAB773FC165D}" destId="{AD3CA15F-B578-47A1-80E1-FEC8C1B63001}" srcOrd="6" destOrd="0" presId="urn:microsoft.com/office/officeart/2005/8/layout/hierarchy6"/>
+    <dgm:cxn modelId="{6E33D418-A137-4DF7-916E-B188A830BA05}" type="presParOf" srcId="{AD3CA15F-B578-47A1-80E1-FEC8C1B63001}" destId="{E7187B42-FE3F-472C-9405-AC6E25000435}" srcOrd="0" destOrd="0" presId="urn:microsoft.com/office/officeart/2005/8/layout/hierarchy6"/>
+    <dgm:cxn modelId="{693BD571-8F6C-4B81-A058-5B20D91FC9BE}" type="presParOf" srcId="{AD3CA15F-B578-47A1-80E1-FEC8C1B63001}" destId="{C95DAADB-35BA-4427-A8E6-4A3B6135CF45}" srcOrd="1" destOrd="0" presId="urn:microsoft.com/office/officeart/2005/8/layout/hierarchy6"/>
   </dgm:cxnLst>
   <dgm:bg/>
   <dgm:whole/>
@@ -13277,7 +13297,7 @@
 </file>
 
 <file path=customXml/itemProps1.xml><?xml version="1.0" encoding="utf-8"?>
-<ds:datastoreItem xmlns:ds="http://schemas.openxmlformats.org/officeDocument/2006/customXml" ds:itemID="{927288D6-ABD6-45F8-A205-EAF3D952B202}">
+<ds:datastoreItem xmlns:ds="http://schemas.openxmlformats.org/officeDocument/2006/customXml" ds:itemID="{3342FDAD-8857-452A-B38D-116DCA80A14D}">
   <ds:schemaRefs>
     <ds:schemaRef ds:uri="http://schemas.openxmlformats.org/officeDocument/2006/bibliography"/>
   </ds:schemaRefs>

</xml_diff>